<commit_message>
Adding request to unsplash API via the backend
</commit_message>
<xml_diff>
--- a/React and Python Full Stack App Course.docx
+++ b/React and Python Full Stack App Course.docx
@@ -76,25 +76,14 @@
         </w:rPr>
         <w:t xml:space="preserve">Once created, you can run </w:t>
       </w:r>
-      <w:proofErr w:type="spellStart"/>
-      <w:r>
-        <w:rPr>
-          <w:b/>
-          <w:bCs/>
-          <w:sz w:val="24"/>
-          <w:szCs w:val="24"/>
-        </w:rPr>
-        <w:t>npm</w:t>
-      </w:r>
-      <w:proofErr w:type="spellEnd"/>
-      <w:r>
-        <w:rPr>
-          <w:b/>
-          <w:bCs/>
-          <w:sz w:val="24"/>
-          <w:szCs w:val="24"/>
-        </w:rPr>
-        <w:t xml:space="preserve"> start</w:t>
+      <w:r>
+        <w:rPr>
+          <w:b/>
+          <w:bCs/>
+          <w:sz w:val="24"/>
+          <w:szCs w:val="24"/>
+        </w:rPr>
+        <w:t>npm start</w:t>
       </w:r>
       <w:r>
         <w:rPr>
@@ -335,25 +324,7 @@
           <w:sz w:val="24"/>
           <w:szCs w:val="24"/>
         </w:rPr>
-        <w:t xml:space="preserve">In the </w:t>
-      </w:r>
-      <w:proofErr w:type="spellStart"/>
-      <w:proofErr w:type="gramStart"/>
-      <w:r>
-        <w:rPr>
-          <w:sz w:val="24"/>
-          <w:szCs w:val="24"/>
-        </w:rPr>
-        <w:t>manifest.json</w:t>
-      </w:r>
-      <w:proofErr w:type="spellEnd"/>
-      <w:proofErr w:type="gramEnd"/>
-      <w:r>
-        <w:rPr>
-          <w:sz w:val="24"/>
-          <w:szCs w:val="24"/>
-        </w:rPr>
-        <w:t>, there is an array of different icons that are available for usage, and different client devices, different web browsers could access different icons.</w:t>
+        <w:t>In the manifest.json, there is an array of different icons that are available for usage, and different client devices, different web browsers could access different icons.</w:t>
       </w:r>
     </w:p>
     <w:p>
@@ -1220,7 +1191,6 @@
         </w:rPr>
         <w:br/>
       </w:r>
-      <w:proofErr w:type="spellStart"/>
       <w:r>
         <w:rPr>
           <w:b/>
@@ -1232,7 +1202,6 @@
         </w:rPr>
         <w:t>container</w:t>
       </w:r>
-      <w:proofErr w:type="spellEnd"/>
       <w:r>
         <w:rPr>
           <w:i/>
@@ -1494,7 +1463,6 @@
         </w:rPr>
         <w:br/>
       </w:r>
-      <w:proofErr w:type="spellStart"/>
       <w:r>
         <w:rPr>
           <w:b/>
@@ -1504,91 +1472,7 @@
           <w:sz w:val="24"/>
           <w:szCs w:val="24"/>
         </w:rPr>
-        <w:t>xs</w:t>
-      </w:r>
-      <w:proofErr w:type="spellEnd"/>
-      <w:r>
-        <w:rPr>
-          <w:b/>
-          <w:bCs/>
-          <w:i/>
-          <w:iCs/>
-          <w:sz w:val="24"/>
-          <w:szCs w:val="24"/>
-        </w:rPr>
-        <w:t xml:space="preserve">, </w:t>
-      </w:r>
-      <w:proofErr w:type="spellStart"/>
-      <w:r>
-        <w:rPr>
-          <w:b/>
-          <w:bCs/>
-          <w:i/>
-          <w:iCs/>
-          <w:sz w:val="24"/>
-          <w:szCs w:val="24"/>
-        </w:rPr>
-        <w:t>sm</w:t>
-      </w:r>
-      <w:proofErr w:type="spellEnd"/>
-      <w:r>
-        <w:rPr>
-          <w:b/>
-          <w:bCs/>
-          <w:i/>
-          <w:iCs/>
-          <w:sz w:val="24"/>
-          <w:szCs w:val="24"/>
-        </w:rPr>
-        <w:t xml:space="preserve">, md, </w:t>
-      </w:r>
-      <w:proofErr w:type="spellStart"/>
-      <w:r>
-        <w:rPr>
-          <w:b/>
-          <w:bCs/>
-          <w:i/>
-          <w:iCs/>
-          <w:sz w:val="24"/>
-          <w:szCs w:val="24"/>
-        </w:rPr>
-        <w:t>lg</w:t>
-      </w:r>
-      <w:proofErr w:type="spellEnd"/>
-      <w:r>
-        <w:rPr>
-          <w:b/>
-          <w:bCs/>
-          <w:i/>
-          <w:iCs/>
-          <w:sz w:val="24"/>
-          <w:szCs w:val="24"/>
-        </w:rPr>
-        <w:t xml:space="preserve">, xl, </w:t>
-      </w:r>
-      <w:proofErr w:type="spellStart"/>
-      <w:r>
-        <w:rPr>
-          <w:b/>
-          <w:bCs/>
-          <w:i/>
-          <w:iCs/>
-          <w:sz w:val="24"/>
-          <w:szCs w:val="24"/>
-        </w:rPr>
-        <w:t>xxl</w:t>
-      </w:r>
-      <w:proofErr w:type="spellEnd"/>
-      <w:r>
-        <w:rPr>
-          <w:b/>
-          <w:bCs/>
-          <w:i/>
-          <w:iCs/>
-          <w:sz w:val="24"/>
-          <w:szCs w:val="24"/>
-        </w:rPr>
-        <w:t>:</w:t>
+        <w:t>xs, sm, md, lg, xl, xxl:</w:t>
       </w:r>
       <w:r>
         <w:rPr>
@@ -1678,7 +1562,6 @@
         </w:rPr>
         <w:br/>
       </w:r>
-      <w:proofErr w:type="spellStart"/>
       <w:r>
         <w:rPr>
           <w:b/>
@@ -1690,7 +1573,6 @@
         </w:rPr>
         <w:t>xs</w:t>
       </w:r>
-      <w:proofErr w:type="spellEnd"/>
       <w:r>
         <w:rPr>
           <w:i/>
@@ -1714,7 +1596,6 @@
         </w:rPr>
         <w:br/>
       </w:r>
-      <w:proofErr w:type="spellStart"/>
       <w:r>
         <w:rPr>
           <w:b/>
@@ -1726,7 +1607,6 @@
         </w:rPr>
         <w:t>sm</w:t>
       </w:r>
-      <w:proofErr w:type="spellEnd"/>
       <w:r>
         <w:rPr>
           <w:i/>
@@ -1784,7 +1664,6 @@
         </w:rPr>
         <w:br/>
       </w:r>
-      <w:proofErr w:type="spellStart"/>
       <w:r>
         <w:rPr>
           <w:b/>
@@ -1796,7 +1675,6 @@
         </w:rPr>
         <w:t>lg</w:t>
       </w:r>
-      <w:proofErr w:type="spellEnd"/>
       <w:r>
         <w:rPr>
           <w:sz w:val="24"/>
@@ -1836,23 +1714,7 @@
           <w:sz w:val="24"/>
           <w:szCs w:val="24"/>
         </w:rPr>
-        <w:t xml:space="preserve">– </w:t>
-      </w:r>
-      <w:proofErr w:type="spellStart"/>
-      <w:r>
-        <w:rPr>
-          <w:sz w:val="24"/>
-          <w:szCs w:val="24"/>
-        </w:rPr>
-        <w:t>extra large</w:t>
-      </w:r>
-      <w:proofErr w:type="spellEnd"/>
-      <w:r>
-        <w:rPr>
-          <w:sz w:val="24"/>
-          <w:szCs w:val="24"/>
-        </w:rPr>
-        <w:t xml:space="preserve"> (&gt;= 1200px)</w:t>
+        <w:t>– extra large (&gt;= 1200px)</w:t>
       </w:r>
       <w:r>
         <w:rPr>
@@ -1861,7 +1723,6 @@
         </w:rPr>
         <w:br/>
       </w:r>
-      <w:proofErr w:type="spellStart"/>
       <w:r>
         <w:rPr>
           <w:b/>
@@ -1873,7 +1734,6 @@
         </w:rPr>
         <w:t>xxl</w:t>
       </w:r>
-      <w:proofErr w:type="spellEnd"/>
       <w:r>
         <w:rPr>
           <w:i/>
@@ -1888,23 +1748,7 @@
           <w:sz w:val="24"/>
           <w:szCs w:val="24"/>
         </w:rPr>
-        <w:t xml:space="preserve">– extra </w:t>
-      </w:r>
-      <w:proofErr w:type="spellStart"/>
-      <w:r>
-        <w:rPr>
-          <w:sz w:val="24"/>
-          <w:szCs w:val="24"/>
-        </w:rPr>
-        <w:t>extra large</w:t>
-      </w:r>
-      <w:proofErr w:type="spellEnd"/>
-      <w:r>
-        <w:rPr>
-          <w:sz w:val="24"/>
-          <w:szCs w:val="24"/>
-        </w:rPr>
-        <w:t xml:space="preserve"> (&gt;=1400px)</w:t>
+        <w:t>– extra extra large (&gt;=1400px)</w:t>
       </w:r>
       <w:r>
         <w:rPr>
@@ -2172,9 +2016,22 @@
           <w:sz w:val="24"/>
           <w:szCs w:val="24"/>
         </w:rPr>
-        <w:t>text-</w:t>
-      </w:r>
-      <w:proofErr w:type="spellStart"/>
+        <w:t xml:space="preserve">text-center: </w:t>
+      </w:r>
+      <w:r>
+        <w:rPr>
+          <w:sz w:val="24"/>
+          <w:szCs w:val="24"/>
+        </w:rPr>
+        <w:t>Centre-aligned text</w:t>
+      </w:r>
+      <w:r>
+        <w:rPr>
+          <w:sz w:val="24"/>
+          <w:szCs w:val="24"/>
+        </w:rPr>
+        <w:br/>
+      </w:r>
       <w:r>
         <w:rPr>
           <w:b/>
@@ -2184,9 +2041,22 @@
           <w:sz w:val="24"/>
           <w:szCs w:val="24"/>
         </w:rPr>
-        <w:t>center</w:t>
-      </w:r>
-      <w:proofErr w:type="spellEnd"/>
+        <w:t xml:space="preserve">text-uppercase: </w:t>
+      </w:r>
+      <w:r>
+        <w:rPr>
+          <w:sz w:val="24"/>
+          <w:szCs w:val="24"/>
+        </w:rPr>
+        <w:t>Transform text to uppercase</w:t>
+      </w:r>
+      <w:r>
+        <w:rPr>
+          <w:sz w:val="24"/>
+          <w:szCs w:val="24"/>
+        </w:rPr>
+        <w:br/>
+      </w:r>
       <w:r>
         <w:rPr>
           <w:b/>
@@ -2196,14 +2066,14 @@
           <w:sz w:val="24"/>
           <w:szCs w:val="24"/>
         </w:rPr>
-        <w:t xml:space="preserve">: </w:t>
-      </w:r>
-      <w:r>
-        <w:rPr>
-          <w:sz w:val="24"/>
-          <w:szCs w:val="24"/>
-        </w:rPr>
-        <w:t>Centre-aligned text</w:t>
+        <w:t xml:space="preserve">text-muted: </w:t>
+      </w:r>
+      <w:r>
+        <w:rPr>
+          <w:sz w:val="24"/>
+          <w:szCs w:val="24"/>
+        </w:rPr>
+        <w:t>Muted (grey) text colour</w:t>
       </w:r>
       <w:r>
         <w:rPr>
@@ -2221,70 +2091,7 @@
           <w:sz w:val="24"/>
           <w:szCs w:val="24"/>
         </w:rPr>
-        <w:t xml:space="preserve">text-uppercase: </w:t>
-      </w:r>
-      <w:r>
-        <w:rPr>
-          <w:sz w:val="24"/>
-          <w:szCs w:val="24"/>
-        </w:rPr>
-        <w:t>Transform text to uppercase</w:t>
-      </w:r>
-      <w:r>
-        <w:rPr>
-          <w:sz w:val="24"/>
-          <w:szCs w:val="24"/>
-        </w:rPr>
-        <w:br/>
-      </w:r>
-      <w:r>
-        <w:rPr>
-          <w:b/>
-          <w:bCs/>
-          <w:i/>
-          <w:iCs/>
-          <w:sz w:val="24"/>
-          <w:szCs w:val="24"/>
-        </w:rPr>
-        <w:t xml:space="preserve">text-muted: </w:t>
-      </w:r>
-      <w:r>
-        <w:rPr>
-          <w:sz w:val="24"/>
-          <w:szCs w:val="24"/>
-        </w:rPr>
-        <w:t>Muted (grey) text colour</w:t>
-      </w:r>
-      <w:r>
-        <w:rPr>
-          <w:sz w:val="24"/>
-          <w:szCs w:val="24"/>
-        </w:rPr>
-        <w:br/>
-      </w:r>
-      <w:proofErr w:type="spellStart"/>
-      <w:r>
-        <w:rPr>
-          <w:b/>
-          <w:bCs/>
-          <w:i/>
-          <w:iCs/>
-          <w:sz w:val="24"/>
-          <w:szCs w:val="24"/>
-        </w:rPr>
-        <w:t>fw</w:t>
-      </w:r>
-      <w:proofErr w:type="spellEnd"/>
-      <w:r>
-        <w:rPr>
-          <w:b/>
-          <w:bCs/>
-          <w:i/>
-          <w:iCs/>
-          <w:sz w:val="24"/>
-          <w:szCs w:val="24"/>
-        </w:rPr>
-        <w:t>-bold</w:t>
+        <w:t>fw-bold</w:t>
       </w:r>
       <w:r>
         <w:rPr>
@@ -2467,9 +2274,22 @@
           <w:sz w:val="24"/>
           <w:szCs w:val="24"/>
         </w:rPr>
-        <w:t>justify-content-</w:t>
-      </w:r>
-      <w:proofErr w:type="spellStart"/>
+        <w:t xml:space="preserve">justify-content-center: </w:t>
+      </w:r>
+      <w:r>
+        <w:rPr>
+          <w:sz w:val="24"/>
+          <w:szCs w:val="24"/>
+        </w:rPr>
+        <w:t>centre children horizontally</w:t>
+      </w:r>
+      <w:r>
+        <w:rPr>
+          <w:sz w:val="24"/>
+          <w:szCs w:val="24"/>
+        </w:rPr>
+        <w:br/>
+      </w:r>
       <w:r>
         <w:rPr>
           <w:b/>
@@ -2479,68 +2299,7 @@
           <w:sz w:val="24"/>
           <w:szCs w:val="24"/>
         </w:rPr>
-        <w:t>center</w:t>
-      </w:r>
-      <w:proofErr w:type="spellEnd"/>
-      <w:r>
-        <w:rPr>
-          <w:b/>
-          <w:bCs/>
-          <w:i/>
-          <w:iCs/>
-          <w:sz w:val="24"/>
-          <w:szCs w:val="24"/>
-        </w:rPr>
-        <w:t xml:space="preserve">: </w:t>
-      </w:r>
-      <w:r>
-        <w:rPr>
-          <w:sz w:val="24"/>
-          <w:szCs w:val="24"/>
-        </w:rPr>
-        <w:t>centre children horizontally</w:t>
-      </w:r>
-      <w:r>
-        <w:rPr>
-          <w:sz w:val="24"/>
-          <w:szCs w:val="24"/>
-        </w:rPr>
-        <w:br/>
-      </w:r>
-      <w:r>
-        <w:rPr>
-          <w:b/>
-          <w:bCs/>
-          <w:i/>
-          <w:iCs/>
-          <w:sz w:val="24"/>
-          <w:szCs w:val="24"/>
-        </w:rPr>
-        <w:t>align-items-</w:t>
-      </w:r>
-      <w:proofErr w:type="spellStart"/>
-      <w:r>
-        <w:rPr>
-          <w:b/>
-          <w:bCs/>
-          <w:i/>
-          <w:iCs/>
-          <w:sz w:val="24"/>
-          <w:szCs w:val="24"/>
-        </w:rPr>
-        <w:t>center</w:t>
-      </w:r>
-      <w:proofErr w:type="spellEnd"/>
-      <w:r>
-        <w:rPr>
-          <w:b/>
-          <w:bCs/>
-          <w:i/>
-          <w:iCs/>
-          <w:sz w:val="24"/>
-          <w:szCs w:val="24"/>
-        </w:rPr>
-        <w:t xml:space="preserve">: </w:t>
+        <w:t xml:space="preserve">align-items-center: </w:t>
       </w:r>
       <w:r>
         <w:rPr>
@@ -2729,36 +2488,14 @@
         </w:rPr>
         <w:t xml:space="preserve">If you were to give the </w:t>
       </w:r>
-      <w:proofErr w:type="spellStart"/>
-      <w:r>
-        <w:rPr>
-          <w:b/>
-          <w:bCs/>
-          <w:sz w:val="24"/>
-          <w:szCs w:val="24"/>
-        </w:rPr>
-        <w:t>className</w:t>
-      </w:r>
-      <w:proofErr w:type="spellEnd"/>
-      <w:proofErr w:type="gramStart"/>
-      <w:r>
-        <w:rPr>
-          <w:b/>
-          <w:bCs/>
-          <w:sz w:val="24"/>
-          <w:szCs w:val="24"/>
-        </w:rPr>
-        <w:t>=“</w:t>
-      </w:r>
-      <w:proofErr w:type="gramEnd"/>
-      <w:r>
-        <w:rPr>
-          <w:b/>
-          <w:bCs/>
-          <w:sz w:val="24"/>
-          <w:szCs w:val="24"/>
-        </w:rPr>
-        <w:t>mt-3 mt-md-5”</w:t>
+      <w:r>
+        <w:rPr>
+          <w:b/>
+          <w:bCs/>
+          <w:sz w:val="24"/>
+          <w:szCs w:val="24"/>
+        </w:rPr>
+        <w:t>className=“mt-3 mt-md-5”</w:t>
       </w:r>
       <w:r>
         <w:rPr>
@@ -2982,65 +2719,16 @@
           <w:sz w:val="24"/>
           <w:szCs w:val="24"/>
         </w:rPr>
-        <w:t>When the screen is super small (</w:t>
-      </w:r>
-      <w:proofErr w:type="spellStart"/>
-      <w:r>
-        <w:rPr>
-          <w:sz w:val="24"/>
-          <w:szCs w:val="24"/>
-        </w:rPr>
-        <w:t>xs</w:t>
-      </w:r>
-      <w:proofErr w:type="spellEnd"/>
-      <w:r>
-        <w:rPr>
-          <w:sz w:val="24"/>
-          <w:szCs w:val="24"/>
-        </w:rPr>
-        <w:t>), then column 1 will take up the whole of the screen and column 2 will take up half of the screen (</w:t>
-      </w:r>
-      <w:proofErr w:type="spellStart"/>
-      <w:r>
-        <w:rPr>
-          <w:sz w:val="24"/>
-          <w:szCs w:val="24"/>
-        </w:rPr>
-        <w:t>xs</w:t>
-      </w:r>
-      <w:proofErr w:type="spellEnd"/>
-      <w:r>
-        <w:rPr>
-          <w:sz w:val="24"/>
-          <w:szCs w:val="24"/>
-        </w:rPr>
-        <w:t xml:space="preserve">=12, </w:t>
-      </w:r>
-      <w:proofErr w:type="spellStart"/>
-      <w:r>
-        <w:rPr>
-          <w:sz w:val="24"/>
-          <w:szCs w:val="24"/>
-        </w:rPr>
-        <w:t>xs</w:t>
-      </w:r>
-      <w:proofErr w:type="spellEnd"/>
-      <w:r>
-        <w:rPr>
-          <w:sz w:val="24"/>
-          <w:szCs w:val="24"/>
-        </w:rPr>
-        <w:t>=6).</w:t>
-      </w:r>
-    </w:p>
-    <w:p>
-      <w:pPr>
-        <w:rPr>
-          <w:sz w:val="24"/>
-          <w:szCs w:val="24"/>
-        </w:rPr>
-      </w:pPr>
-      <w:proofErr w:type="spellStart"/>
+        <w:t>When the screen is super small (xs), then column 1 will take up the whole of the screen and column 2 will take up half of the screen (xs=12, xs=6).</w:t>
+      </w:r>
+    </w:p>
+    <w:p>
+      <w:pPr>
+        <w:rPr>
+          <w:sz w:val="24"/>
+          <w:szCs w:val="24"/>
+        </w:rPr>
+      </w:pPr>
       <w:r>
         <w:rPr>
           <w:b/>
@@ -3050,7 +2738,6 @@
         </w:rPr>
         <w:t>Xs</w:t>
       </w:r>
-      <w:proofErr w:type="spellEnd"/>
       <w:r>
         <w:rPr>
           <w:sz w:val="24"/>
@@ -3218,27 +2905,7 @@
           <w:sz w:val="24"/>
           <w:szCs w:val="24"/>
         </w:rPr>
-        <w:t>Justify-content-</w:t>
-      </w:r>
-      <w:proofErr w:type="spellStart"/>
-      <w:r>
-        <w:rPr>
-          <w:b/>
-          <w:bCs/>
-          <w:sz w:val="24"/>
-          <w:szCs w:val="24"/>
-        </w:rPr>
-        <w:t>center</w:t>
-      </w:r>
-      <w:proofErr w:type="spellEnd"/>
-      <w:r>
-        <w:rPr>
-          <w:b/>
-          <w:bCs/>
-          <w:sz w:val="24"/>
-          <w:szCs w:val="24"/>
-        </w:rPr>
-        <w:t xml:space="preserve"> – </w:t>
+        <w:t xml:space="preserve">Justify-content-center – </w:t>
       </w:r>
       <w:r>
         <w:rPr>
@@ -3262,47 +2929,7 @@
           <w:sz w:val="24"/>
           <w:szCs w:val="24"/>
         </w:rPr>
-        <w:t xml:space="preserve">Col </w:t>
-      </w:r>
-      <w:proofErr w:type="spellStart"/>
-      <w:r>
-        <w:rPr>
-          <w:b/>
-          <w:bCs/>
-          <w:sz w:val="24"/>
-          <w:szCs w:val="24"/>
-        </w:rPr>
-        <w:t>xs</w:t>
-      </w:r>
-      <w:proofErr w:type="spellEnd"/>
-      <w:r>
-        <w:rPr>
-          <w:b/>
-          <w:bCs/>
-          <w:sz w:val="24"/>
-          <w:szCs w:val="24"/>
-        </w:rPr>
-        <w:t xml:space="preserve"> md </w:t>
-      </w:r>
-      <w:proofErr w:type="spellStart"/>
-      <w:r>
-        <w:rPr>
-          <w:b/>
-          <w:bCs/>
-          <w:sz w:val="24"/>
-          <w:szCs w:val="24"/>
-        </w:rPr>
-        <w:t>lg</w:t>
-      </w:r>
-      <w:proofErr w:type="spellEnd"/>
-      <w:r>
-        <w:rPr>
-          <w:b/>
-          <w:bCs/>
-          <w:sz w:val="24"/>
-          <w:szCs w:val="24"/>
-        </w:rPr>
-        <w:t xml:space="preserve"> – </w:t>
+        <w:t xml:space="preserve">Col xs md lg – </w:t>
       </w:r>
       <w:r>
         <w:rPr>
@@ -3439,54 +3066,22 @@
           <w:sz w:val="24"/>
           <w:szCs w:val="24"/>
         </w:rPr>
-        <w:t xml:space="preserve"> We are accessing the form value, which is fine, but this approach couples the logic to the structure of the DOM, meaning the value itself lives in the DOM and not in </w:t>
-      </w:r>
-      <w:proofErr w:type="spellStart"/>
-      <w:r>
-        <w:rPr>
-          <w:sz w:val="24"/>
-          <w:szCs w:val="24"/>
-        </w:rPr>
-        <w:t>React’s</w:t>
-      </w:r>
-      <w:proofErr w:type="spellEnd"/>
-      <w:r>
-        <w:rPr>
-          <w:sz w:val="24"/>
-          <w:szCs w:val="24"/>
-        </w:rPr>
-        <w:t xml:space="preserve"> memory.</w:t>
-      </w:r>
-    </w:p>
-    <w:p>
-      <w:pPr>
-        <w:rPr>
-          <w:sz w:val="24"/>
-          <w:szCs w:val="24"/>
-        </w:rPr>
-      </w:pPr>
-      <w:r>
-        <w:rPr>
-          <w:sz w:val="24"/>
-          <w:szCs w:val="24"/>
-        </w:rPr>
-        <w:t xml:space="preserve">Instead, we need to use state, which causes React to track every keystroke, and update its value in </w:t>
-      </w:r>
-      <w:proofErr w:type="spellStart"/>
-      <w:r>
-        <w:rPr>
-          <w:sz w:val="24"/>
-          <w:szCs w:val="24"/>
-        </w:rPr>
-        <w:t>React’s</w:t>
-      </w:r>
-      <w:proofErr w:type="spellEnd"/>
-      <w:r>
-        <w:rPr>
-          <w:sz w:val="24"/>
-          <w:szCs w:val="24"/>
-        </w:rPr>
-        <w:t xml:space="preserve"> memory. This not only allows you to track the input more closely, but you can add features, such as enabling/disabling buttons based on input, resetting the input after submission and validate/transform the input as the user types.</w:t>
+        <w:t xml:space="preserve"> We are accessing the form value, which is fine, but this approach couples the logic to the structure of the DOM, meaning the value itself lives in the DOM and not in React’s memory.</w:t>
+      </w:r>
+    </w:p>
+    <w:p>
+      <w:pPr>
+        <w:rPr>
+          <w:sz w:val="24"/>
+          <w:szCs w:val="24"/>
+        </w:rPr>
+      </w:pPr>
+      <w:r>
+        <w:rPr>
+          <w:sz w:val="24"/>
+          <w:szCs w:val="24"/>
+        </w:rPr>
+        <w:t>Instead, we need to use state, which causes React to track every keystroke, and update its value in React’s memory. This not only allows you to track the input more closely, but you can add features, such as enabling/disabling buttons based on input, resetting the input after submission and validate/transform the input as the user types.</w:t>
       </w:r>
     </w:p>
     <w:p>
@@ -3583,7 +3178,6 @@
         </w:rPr>
         <w:t xml:space="preserve">However, if </w:t>
       </w:r>
-      <w:proofErr w:type="spellStart"/>
       <w:r>
         <w:rPr>
           <w:b/>
@@ -3593,7 +3187,6 @@
         </w:rPr>
         <w:t>onChange</w:t>
       </w:r>
-      <w:proofErr w:type="spellEnd"/>
       <w:r>
         <w:rPr>
           <w:sz w:val="24"/>
@@ -3624,19 +3217,8 @@
           <w:sz w:val="24"/>
           <w:szCs w:val="24"/>
         </w:rPr>
-        <w:t xml:space="preserve">Using </w:t>
-      </w:r>
-      <w:proofErr w:type="spellStart"/>
-      <w:r>
-        <w:rPr>
-          <w:b/>
-          <w:bCs/>
-          <w:sz w:val="24"/>
-          <w:szCs w:val="24"/>
-        </w:rPr>
-        <w:t>UnsplashAPI</w:t>
-      </w:r>
-      <w:proofErr w:type="spellEnd"/>
+        <w:t>Using UnsplashAPI</w:t>
+      </w:r>
       <w:r>
         <w:rPr>
           <w:b/>
@@ -3698,77 +3280,21 @@
           <w:szCs w:val="24"/>
         </w:rPr>
       </w:pPr>
-      <w:proofErr w:type="gramStart"/>
-      <w:r>
-        <w:rPr>
-          <w:b/>
-          <w:bCs/>
-          <w:sz w:val="24"/>
-          <w:szCs w:val="24"/>
-        </w:rPr>
-        <w:t>.</w:t>
-      </w:r>
-      <w:proofErr w:type="spellStart"/>
-      <w:r>
-        <w:rPr>
-          <w:b/>
-          <w:bCs/>
-          <w:sz w:val="24"/>
-          <w:szCs w:val="24"/>
-        </w:rPr>
-        <w:t>env</w:t>
-      </w:r>
-      <w:proofErr w:type="gramEnd"/>
-      <w:r>
-        <w:rPr>
-          <w:b/>
-          <w:bCs/>
-          <w:sz w:val="24"/>
-          <w:szCs w:val="24"/>
-        </w:rPr>
-        <w:t>.local</w:t>
-      </w:r>
-      <w:proofErr w:type="spellEnd"/>
-      <w:r>
-        <w:rPr>
-          <w:b/>
-          <w:bCs/>
-          <w:sz w:val="24"/>
-          <w:szCs w:val="24"/>
-        </w:rPr>
-        <w:t xml:space="preserve"> – </w:t>
-      </w:r>
-      <w:r>
-        <w:rPr>
-          <w:sz w:val="24"/>
-          <w:szCs w:val="24"/>
-        </w:rPr>
-        <w:t xml:space="preserve">this is used only in your local development – by default it is in </w:t>
-      </w:r>
-      <w:proofErr w:type="gramStart"/>
-      <w:r>
-        <w:rPr>
-          <w:sz w:val="24"/>
-          <w:szCs w:val="24"/>
-        </w:rPr>
-        <w:t>the .</w:t>
-      </w:r>
-      <w:proofErr w:type="spellStart"/>
-      <w:r>
-        <w:rPr>
-          <w:sz w:val="24"/>
-          <w:szCs w:val="24"/>
-        </w:rPr>
-        <w:t>gitignore</w:t>
-      </w:r>
-      <w:proofErr w:type="spellEnd"/>
-      <w:proofErr w:type="gramEnd"/>
-      <w:r>
-        <w:rPr>
-          <w:sz w:val="24"/>
-          <w:szCs w:val="24"/>
-        </w:rPr>
-        <w:t xml:space="preserve"> file so you can store any secrets here, such as API keys.</w:t>
+      <w:r>
+        <w:rPr>
+          <w:b/>
+          <w:bCs/>
+          <w:sz w:val="24"/>
+          <w:szCs w:val="24"/>
+        </w:rPr>
+        <w:t xml:space="preserve">.env.local – </w:t>
+      </w:r>
+      <w:r>
+        <w:rPr>
+          <w:sz w:val="24"/>
+          <w:szCs w:val="24"/>
+        </w:rPr>
+        <w:t>this is used only in your local development – by default it is in the .gitignore file so you can store any secrets here, such as API keys.</w:t>
       </w:r>
       <w:r>
         <w:rPr>
@@ -4929,23 +4455,7 @@
           <w:sz w:val="24"/>
           <w:szCs w:val="24"/>
         </w:rPr>
-        <w:t>The format of the request body (e.g. application/</w:t>
-      </w:r>
-      <w:proofErr w:type="spellStart"/>
-      <w:r>
-        <w:rPr>
-          <w:sz w:val="24"/>
-          <w:szCs w:val="24"/>
-        </w:rPr>
-        <w:t>json</w:t>
-      </w:r>
-      <w:proofErr w:type="spellEnd"/>
-      <w:r>
-        <w:rPr>
-          <w:sz w:val="24"/>
-          <w:szCs w:val="24"/>
-        </w:rPr>
-        <w:t>)</w:t>
+        <w:t>The format of the request body (e.g. application/json)</w:t>
       </w:r>
     </w:p>
     <w:p>
@@ -5018,25 +4528,14 @@
           <w:szCs w:val="24"/>
         </w:rPr>
       </w:pPr>
-      <w:proofErr w:type="gramStart"/>
-      <w:r>
-        <w:rPr>
-          <w:b/>
-          <w:bCs/>
-          <w:sz w:val="24"/>
-          <w:szCs w:val="24"/>
-        </w:rPr>
-        <w:t>:authority, :method, :path, :scheme</w:t>
-      </w:r>
-      <w:proofErr w:type="gramEnd"/>
-      <w:r>
-        <w:rPr>
-          <w:b/>
-          <w:bCs/>
-          <w:sz w:val="24"/>
-          <w:szCs w:val="24"/>
-        </w:rPr>
-        <w:t xml:space="preserve"> – </w:t>
+      <w:r>
+        <w:rPr>
+          <w:b/>
+          <w:bCs/>
+          <w:sz w:val="24"/>
+          <w:szCs w:val="24"/>
+        </w:rPr>
+        <w:t xml:space="preserve">:authority, :method, :path, :scheme – </w:t>
       </w:r>
       <w:r>
         <w:rPr>
@@ -5177,23 +4676,7 @@
           <w:sz w:val="24"/>
           <w:szCs w:val="24"/>
         </w:rPr>
-        <w:t>the format of the response body (e.g. application/</w:t>
-      </w:r>
-      <w:proofErr w:type="spellStart"/>
-      <w:r>
-        <w:rPr>
-          <w:sz w:val="24"/>
-          <w:szCs w:val="24"/>
-        </w:rPr>
-        <w:t>json</w:t>
-      </w:r>
-      <w:proofErr w:type="spellEnd"/>
-      <w:r>
-        <w:rPr>
-          <w:sz w:val="24"/>
-          <w:szCs w:val="24"/>
-        </w:rPr>
-        <w:t>)</w:t>
+        <w:t>the format of the response body (e.g. application/json)</w:t>
       </w:r>
     </w:p>
     <w:p>
@@ -5280,23 +4763,7 @@
           <w:sz w:val="24"/>
           <w:szCs w:val="24"/>
         </w:rPr>
-        <w:t>Prevents MIME type sniffing (</w:t>
-      </w:r>
-      <w:proofErr w:type="spellStart"/>
-      <w:r>
-        <w:rPr>
-          <w:sz w:val="24"/>
-          <w:szCs w:val="24"/>
-        </w:rPr>
-        <w:t>nosniff</w:t>
-      </w:r>
-      <w:proofErr w:type="spellEnd"/>
-      <w:r>
-        <w:rPr>
-          <w:sz w:val="24"/>
-          <w:szCs w:val="24"/>
-        </w:rPr>
-        <w:t>)</w:t>
+        <w:t>Prevents MIME type sniffing (nosniff)</w:t>
       </w:r>
     </w:p>
     <w:p>
@@ -5325,23 +4792,7 @@
           <w:sz w:val="24"/>
           <w:szCs w:val="24"/>
         </w:rPr>
-        <w:t>Tells search engines not to index this content (</w:t>
-      </w:r>
-      <w:proofErr w:type="spellStart"/>
-      <w:r>
-        <w:rPr>
-          <w:sz w:val="24"/>
-          <w:szCs w:val="24"/>
-        </w:rPr>
-        <w:t>nofollow</w:t>
-      </w:r>
-      <w:proofErr w:type="spellEnd"/>
-      <w:r>
-        <w:rPr>
-          <w:sz w:val="24"/>
-          <w:szCs w:val="24"/>
-        </w:rPr>
-        <w:t>)</w:t>
+        <w:t>Tells search engines not to index this content (nofollow)</w:t>
       </w:r>
     </w:p>
     <w:p>
@@ -5425,29 +4876,7 @@
           <w:sz w:val="24"/>
           <w:szCs w:val="24"/>
         </w:rPr>
-        <w:t>_Secure-next-</w:t>
-      </w:r>
-      <w:proofErr w:type="spellStart"/>
-      <w:proofErr w:type="gramStart"/>
-      <w:r>
-        <w:rPr>
-          <w:b/>
-          <w:bCs/>
-          <w:sz w:val="24"/>
-          <w:szCs w:val="24"/>
-        </w:rPr>
-        <w:t>auth.session</w:t>
-      </w:r>
-      <w:proofErr w:type="spellEnd"/>
-      <w:proofErr w:type="gramEnd"/>
-      <w:r>
-        <w:rPr>
-          <w:b/>
-          <w:bCs/>
-          <w:sz w:val="24"/>
-          <w:szCs w:val="24"/>
-        </w:rPr>
-        <w:t xml:space="preserve">-token – </w:t>
+        <w:t xml:space="preserve">_Secure-next-auth.session-token – </w:t>
       </w:r>
       <w:r>
         <w:rPr>
@@ -5469,68 +4898,21 @@
           <w:szCs w:val="24"/>
         </w:rPr>
       </w:pPr>
-      <w:proofErr w:type="spellStart"/>
-      <w:r>
-        <w:rPr>
-          <w:b/>
-          <w:bCs/>
-          <w:sz w:val="24"/>
-          <w:szCs w:val="24"/>
-        </w:rPr>
-        <w:t>Cf_clearance</w:t>
-      </w:r>
-      <w:proofErr w:type="spellEnd"/>
-      <w:r>
-        <w:rPr>
-          <w:b/>
-          <w:bCs/>
-          <w:sz w:val="24"/>
-          <w:szCs w:val="24"/>
-        </w:rPr>
-        <w:t>, _</w:t>
-      </w:r>
-      <w:proofErr w:type="spellStart"/>
-      <w:r>
-        <w:rPr>
-          <w:b/>
-          <w:bCs/>
-          <w:sz w:val="24"/>
-          <w:szCs w:val="24"/>
-        </w:rPr>
-        <w:t>cf_bm</w:t>
-      </w:r>
-      <w:proofErr w:type="spellEnd"/>
-      <w:r>
-        <w:rPr>
-          <w:b/>
-          <w:bCs/>
-          <w:sz w:val="24"/>
-          <w:szCs w:val="24"/>
-        </w:rPr>
-        <w:t xml:space="preserve"> – </w:t>
-      </w:r>
-      <w:r>
-        <w:rPr>
-          <w:sz w:val="24"/>
-          <w:szCs w:val="24"/>
-        </w:rPr>
-        <w:t xml:space="preserve">Cloudflare cookies used for </w:t>
-      </w:r>
-      <w:proofErr w:type="spellStart"/>
-      <w:r>
-        <w:rPr>
-          <w:sz w:val="24"/>
-          <w:szCs w:val="24"/>
-        </w:rPr>
-        <w:t>bot</w:t>
-      </w:r>
-      <w:proofErr w:type="spellEnd"/>
-      <w:r>
-        <w:rPr>
-          <w:sz w:val="24"/>
-          <w:szCs w:val="24"/>
-        </w:rPr>
-        <w:t xml:space="preserve"> protection and rate-limiting</w:t>
+      <w:r>
+        <w:rPr>
+          <w:b/>
+          <w:bCs/>
+          <w:sz w:val="24"/>
+          <w:szCs w:val="24"/>
+        </w:rPr>
+        <w:t xml:space="preserve">Cf_clearance, _cf_bm – </w:t>
+      </w:r>
+      <w:r>
+        <w:rPr>
+          <w:sz w:val="24"/>
+          <w:szCs w:val="24"/>
+        </w:rPr>
+        <w:t>Cloudflare cookies used for bot protection and rate-limiting</w:t>
       </w:r>
     </w:p>
     <w:p>
@@ -6117,58 +5499,27 @@
           <w:szCs w:val="24"/>
         </w:rPr>
         <w:lastRenderedPageBreak/>
-        <w:t xml:space="preserve">Using </w:t>
-      </w:r>
-      <w:proofErr w:type="spellStart"/>
-      <w:r>
-        <w:rPr>
-          <w:b/>
-          <w:bCs/>
-          <w:sz w:val="24"/>
-          <w:szCs w:val="24"/>
-        </w:rPr>
-        <w:t>Pipenv</w:t>
-      </w:r>
-      <w:proofErr w:type="spellEnd"/>
-      <w:r>
-        <w:rPr>
-          <w:b/>
-          <w:bCs/>
-          <w:sz w:val="24"/>
-          <w:szCs w:val="24"/>
-        </w:rPr>
-        <w:t xml:space="preserve"> and its Virtual Environment</w:t>
-      </w:r>
-    </w:p>
-    <w:p>
-      <w:pPr>
-        <w:rPr>
-          <w:b/>
-          <w:bCs/>
-          <w:sz w:val="24"/>
-          <w:szCs w:val="24"/>
-        </w:rPr>
-      </w:pPr>
-      <w:r>
-        <w:rPr>
-          <w:b/>
-          <w:bCs/>
-          <w:sz w:val="24"/>
-          <w:szCs w:val="24"/>
-        </w:rPr>
-        <w:t xml:space="preserve">Advantages of </w:t>
-      </w:r>
-      <w:proofErr w:type="spellStart"/>
-      <w:r>
-        <w:rPr>
-          <w:b/>
-          <w:bCs/>
-          <w:sz w:val="24"/>
-          <w:szCs w:val="24"/>
-        </w:rPr>
-        <w:t>Pipenv</w:t>
-      </w:r>
-      <w:proofErr w:type="spellEnd"/>
+        <w:t>Using Pipenv and its Virtual Environment</w:t>
+      </w:r>
+    </w:p>
+    <w:p>
+      <w:pPr>
+        <w:rPr>
+          <w:b/>
+          <w:bCs/>
+          <w:sz w:val="24"/>
+          <w:szCs w:val="24"/>
+        </w:rPr>
+      </w:pPr>
+      <w:r>
+        <w:rPr>
+          <w:b/>
+          <w:bCs/>
+          <w:sz w:val="24"/>
+          <w:szCs w:val="24"/>
+        </w:rPr>
+        <w:t>Advantages of Pipenv</w:t>
+      </w:r>
     </w:p>
     <w:p>
       <w:pPr>
@@ -6208,21 +5559,12 @@
           <w:szCs w:val="24"/>
         </w:rPr>
       </w:pPr>
-      <w:proofErr w:type="spellStart"/>
-      <w:r>
-        <w:rPr>
-          <w:sz w:val="24"/>
-          <w:szCs w:val="24"/>
-        </w:rPr>
-        <w:t>Pipenv</w:t>
-      </w:r>
-      <w:proofErr w:type="spellEnd"/>
-      <w:r>
-        <w:rPr>
-          <w:sz w:val="24"/>
-          <w:szCs w:val="24"/>
-        </w:rPr>
-        <w:t xml:space="preserve"> creates a separate, isolated Python environment for each project.</w:t>
+      <w:r>
+        <w:rPr>
+          <w:sz w:val="24"/>
+          <w:szCs w:val="24"/>
+        </w:rPr>
+        <w:t>Pipenv creates a separate, isolated Python environment for each project.</w:t>
       </w:r>
     </w:p>
     <w:p>
@@ -6266,23 +5608,7 @@
           <w:sz w:val="24"/>
           <w:szCs w:val="24"/>
         </w:rPr>
-        <w:t xml:space="preserve">You don’t need to manually create/activate virtual environments, </w:t>
-      </w:r>
-      <w:proofErr w:type="spellStart"/>
-      <w:r>
-        <w:rPr>
-          <w:sz w:val="24"/>
-          <w:szCs w:val="24"/>
-        </w:rPr>
-        <w:t>Pipenv</w:t>
-      </w:r>
-      <w:proofErr w:type="spellEnd"/>
-      <w:r>
-        <w:rPr>
-          <w:sz w:val="24"/>
-          <w:szCs w:val="24"/>
-        </w:rPr>
-        <w:t xml:space="preserve"> does it for you.</w:t>
+        <w:t>You don’t need to manually create/activate virtual environments, Pipenv does it for you.</w:t>
       </w:r>
     </w:p>
     <w:p>
@@ -6333,21 +5659,12 @@
           <w:szCs w:val="24"/>
         </w:rPr>
       </w:pPr>
-      <w:proofErr w:type="spellStart"/>
-      <w:r>
-        <w:rPr>
-          <w:sz w:val="24"/>
-          <w:szCs w:val="24"/>
-        </w:rPr>
-        <w:t>Pipfile</w:t>
-      </w:r>
-      <w:proofErr w:type="spellEnd"/>
-      <w:r>
-        <w:rPr>
-          <w:sz w:val="24"/>
-          <w:szCs w:val="24"/>
-        </w:rPr>
-        <w:t xml:space="preserve"> replaces </w:t>
+      <w:r>
+        <w:rPr>
+          <w:sz w:val="24"/>
+          <w:szCs w:val="24"/>
+        </w:rPr>
+        <w:t xml:space="preserve">Pipfile replaces </w:t>
       </w:r>
       <w:r>
         <w:rPr>
@@ -6466,37 +5783,12 @@
           <w:szCs w:val="24"/>
         </w:rPr>
       </w:pPr>
-      <w:proofErr w:type="spellStart"/>
-      <w:r>
-        <w:rPr>
-          <w:sz w:val="24"/>
-          <w:szCs w:val="24"/>
-        </w:rPr>
-        <w:t>Pipfile.lock</w:t>
-      </w:r>
-      <w:proofErr w:type="spellEnd"/>
-      <w:r>
-        <w:rPr>
-          <w:sz w:val="24"/>
-          <w:szCs w:val="24"/>
-        </w:rPr>
-        <w:t xml:space="preserve"> </w:t>
-      </w:r>
-      <w:proofErr w:type="spellStart"/>
-      <w:r>
-        <w:rPr>
-          <w:sz w:val="24"/>
-          <w:szCs w:val="24"/>
-        </w:rPr>
-        <w:t>ensurs</w:t>
-      </w:r>
-      <w:proofErr w:type="spellEnd"/>
-      <w:r>
-        <w:rPr>
-          <w:sz w:val="24"/>
-          <w:szCs w:val="24"/>
-        </w:rPr>
-        <w:t xml:space="preserve"> consistent installs across machines and deployments.</w:t>
+      <w:r>
+        <w:rPr>
+          <w:sz w:val="24"/>
+          <w:szCs w:val="24"/>
+        </w:rPr>
+        <w:t>Pipfile.lock ensurs consistent installs across machines and deployments.</w:t>
       </w:r>
     </w:p>
     <w:p>
@@ -6576,7 +5868,6 @@
         </w:rPr>
         <w:t xml:space="preserve">Commands like </w:t>
       </w:r>
-      <w:proofErr w:type="spellStart"/>
       <w:r>
         <w:rPr>
           <w:i/>
@@ -6584,9 +5875,15 @@
           <w:sz w:val="24"/>
           <w:szCs w:val="24"/>
         </w:rPr>
-        <w:t>pipenv</w:t>
-      </w:r>
-      <w:proofErr w:type="spellEnd"/>
+        <w:t>pipenv install</w:t>
+      </w:r>
+      <w:r>
+        <w:rPr>
+          <w:sz w:val="24"/>
+          <w:szCs w:val="24"/>
+        </w:rPr>
+        <w:t xml:space="preserve">, </w:t>
+      </w:r>
       <w:r>
         <w:rPr>
           <w:i/>
@@ -6594,16 +5891,15 @@
           <w:sz w:val="24"/>
           <w:szCs w:val="24"/>
         </w:rPr>
-        <w:t xml:space="preserve"> install</w:t>
-      </w:r>
-      <w:r>
-        <w:rPr>
-          <w:sz w:val="24"/>
-          <w:szCs w:val="24"/>
-        </w:rPr>
-        <w:t xml:space="preserve">, </w:t>
-      </w:r>
-      <w:proofErr w:type="spellStart"/>
+        <w:t>pipenv uninstall</w:t>
+      </w:r>
+      <w:r>
+        <w:rPr>
+          <w:sz w:val="24"/>
+          <w:szCs w:val="24"/>
+        </w:rPr>
+        <w:t xml:space="preserve">, and </w:t>
+      </w:r>
       <w:r>
         <w:rPr>
           <w:i/>
@@ -6611,67 +5907,14 @@
           <w:sz w:val="24"/>
           <w:szCs w:val="24"/>
         </w:rPr>
-        <w:t>pipenv</w:t>
-      </w:r>
-      <w:proofErr w:type="spellEnd"/>
-      <w:r>
-        <w:rPr>
-          <w:i/>
-          <w:iCs/>
-          <w:sz w:val="24"/>
-          <w:szCs w:val="24"/>
-        </w:rPr>
-        <w:t xml:space="preserve"> uninstall</w:t>
-      </w:r>
-      <w:r>
-        <w:rPr>
-          <w:sz w:val="24"/>
-          <w:szCs w:val="24"/>
-        </w:rPr>
-        <w:t xml:space="preserve">, and </w:t>
-      </w:r>
-      <w:proofErr w:type="spellStart"/>
-      <w:r>
-        <w:rPr>
-          <w:i/>
-          <w:iCs/>
-          <w:sz w:val="24"/>
-          <w:szCs w:val="24"/>
-        </w:rPr>
-        <w:t>pipenv</w:t>
-      </w:r>
-      <w:proofErr w:type="spellEnd"/>
-      <w:r>
-        <w:rPr>
-          <w:i/>
-          <w:iCs/>
-          <w:sz w:val="24"/>
-          <w:szCs w:val="24"/>
-        </w:rPr>
-        <w:t xml:space="preserve"> shell</w:t>
-      </w:r>
-      <w:r>
-        <w:rPr>
-          <w:sz w:val="24"/>
-          <w:szCs w:val="24"/>
-        </w:rPr>
-        <w:t xml:space="preserve"> are more user-friendly than juggling pip + </w:t>
-      </w:r>
-      <w:proofErr w:type="spellStart"/>
-      <w:r>
-        <w:rPr>
-          <w:sz w:val="24"/>
-          <w:szCs w:val="24"/>
-        </w:rPr>
-        <w:t>virtualenv</w:t>
-      </w:r>
-      <w:proofErr w:type="spellEnd"/>
-      <w:r>
-        <w:rPr>
-          <w:sz w:val="24"/>
-          <w:szCs w:val="24"/>
-        </w:rPr>
-        <w:t xml:space="preserve"> manually.</w:t>
+        <w:t>pipenv shell</w:t>
+      </w:r>
+      <w:r>
+        <w:rPr>
+          <w:sz w:val="24"/>
+          <w:szCs w:val="24"/>
+        </w:rPr>
+        <w:t xml:space="preserve"> are more user-friendly than juggling pip + virtualenv manually.</w:t>
       </w:r>
     </w:p>
     <w:p>
@@ -6695,7 +5938,6 @@
         </w:rPr>
         <w:t xml:space="preserve">Easy to activate a shell in the environment: </w:t>
       </w:r>
-      <w:proofErr w:type="spellStart"/>
       <w:r>
         <w:rPr>
           <w:i/>
@@ -6703,17 +5945,7 @@
           <w:sz w:val="24"/>
           <w:szCs w:val="24"/>
         </w:rPr>
-        <w:t>pipenv</w:t>
-      </w:r>
-      <w:proofErr w:type="spellEnd"/>
-      <w:r>
-        <w:rPr>
-          <w:i/>
-          <w:iCs/>
-          <w:sz w:val="24"/>
-          <w:szCs w:val="24"/>
-        </w:rPr>
-        <w:t xml:space="preserve"> shell</w:t>
+        <w:t>pipenv shell</w:t>
       </w:r>
     </w:p>
     <w:p>
@@ -6771,7 +6003,6 @@
         </w:rPr>
         <w:t>Automatically checks for known security vulnerabilities in the installed packages (</w:t>
       </w:r>
-      <w:proofErr w:type="spellStart"/>
       <w:r>
         <w:rPr>
           <w:i/>
@@ -6779,17 +6010,7 @@
           <w:sz w:val="24"/>
           <w:szCs w:val="24"/>
         </w:rPr>
-        <w:t>pipenv</w:t>
-      </w:r>
-      <w:proofErr w:type="spellEnd"/>
-      <w:r>
-        <w:rPr>
-          <w:i/>
-          <w:iCs/>
-          <w:sz w:val="24"/>
-          <w:szCs w:val="24"/>
-        </w:rPr>
-        <w:t xml:space="preserve"> check</w:t>
+        <w:t>pipenv check</w:t>
       </w:r>
       <w:r>
         <w:rPr>
@@ -6834,21 +6055,12 @@
         </w:rPr>
         <w:br/>
       </w:r>
-      <w:proofErr w:type="spellStart"/>
-      <w:r>
-        <w:rPr>
-          <w:sz w:val="24"/>
-          <w:szCs w:val="24"/>
-        </w:rPr>
-        <w:t>Flask</w:t>
-      </w:r>
-      <w:proofErr w:type="spellEnd"/>
-      <w:r>
-        <w:rPr>
-          <w:sz w:val="24"/>
-          <w:szCs w:val="24"/>
-        </w:rPr>
-        <w:t xml:space="preserve"> is a micro web framework for Python. It’s minimal, but highly extensible.</w:t>
+      <w:r>
+        <w:rPr>
+          <w:sz w:val="24"/>
+          <w:szCs w:val="24"/>
+        </w:rPr>
+        <w:t>Flask is a micro web framework for Python. It’s minimal, but highly extensible.</w:t>
       </w:r>
     </w:p>
     <w:p>
@@ -6994,39 +6206,7 @@
           <w:sz w:val="24"/>
           <w:szCs w:val="24"/>
         </w:rPr>
-        <w:t xml:space="preserve">Easy to integrate with other libraries like </w:t>
-      </w:r>
-      <w:proofErr w:type="spellStart"/>
-      <w:r>
-        <w:rPr>
-          <w:sz w:val="24"/>
-          <w:szCs w:val="24"/>
-        </w:rPr>
-        <w:t>SQLAlchemy</w:t>
-      </w:r>
-      <w:proofErr w:type="spellEnd"/>
-      <w:r>
-        <w:rPr>
-          <w:sz w:val="24"/>
-          <w:szCs w:val="24"/>
-        </w:rPr>
-        <w:t xml:space="preserve">, Jinja2, </w:t>
-      </w:r>
-      <w:proofErr w:type="spellStart"/>
-      <w:r>
-        <w:rPr>
-          <w:sz w:val="24"/>
-          <w:szCs w:val="24"/>
-        </w:rPr>
-        <w:t>WTForms</w:t>
-      </w:r>
-      <w:proofErr w:type="spellEnd"/>
-      <w:r>
-        <w:rPr>
-          <w:sz w:val="24"/>
-          <w:szCs w:val="24"/>
-        </w:rPr>
-        <w:t>, etc…</w:t>
+        <w:t>Easy to integrate with other libraries like SQLAlchemy, Jinja2, WTForms, etc…</w:t>
       </w:r>
     </w:p>
     <w:p>
@@ -7255,39 +6435,7 @@
           <w:sz w:val="24"/>
           <w:szCs w:val="24"/>
         </w:rPr>
-        <w:t xml:space="preserve">Runs on any WSGI-compliant server (e.g. </w:t>
-      </w:r>
-      <w:proofErr w:type="spellStart"/>
-      <w:r>
-        <w:rPr>
-          <w:sz w:val="24"/>
-          <w:szCs w:val="24"/>
-        </w:rPr>
-        <w:t>Gunicorn</w:t>
-      </w:r>
-      <w:proofErr w:type="spellEnd"/>
-      <w:r>
-        <w:rPr>
-          <w:sz w:val="24"/>
-          <w:szCs w:val="24"/>
-        </w:rPr>
-        <w:t xml:space="preserve">, </w:t>
-      </w:r>
-      <w:proofErr w:type="spellStart"/>
-      <w:r>
-        <w:rPr>
-          <w:sz w:val="24"/>
-          <w:szCs w:val="24"/>
-        </w:rPr>
-        <w:t>uWSGI</w:t>
-      </w:r>
-      <w:proofErr w:type="spellEnd"/>
-      <w:r>
-        <w:rPr>
-          <w:sz w:val="24"/>
-          <w:szCs w:val="24"/>
-        </w:rPr>
-        <w:t>)</w:t>
+        <w:t>Runs on any WSGI-compliant server (e.g. Gunicorn, uWSGI)</w:t>
       </w:r>
     </w:p>
     <w:p>
@@ -7331,45 +6479,14 @@
           <w:szCs w:val="24"/>
         </w:rPr>
       </w:pPr>
-      <w:proofErr w:type="spellStart"/>
-      <w:r>
-        <w:rPr>
-          <w:b/>
-          <w:bCs/>
-          <w:sz w:val="24"/>
-          <w:szCs w:val="24"/>
-        </w:rPr>
-        <w:t>Pipenv</w:t>
-      </w:r>
-      <w:proofErr w:type="spellEnd"/>
-      <w:r>
-        <w:rPr>
-          <w:b/>
-          <w:bCs/>
-          <w:sz w:val="24"/>
-          <w:szCs w:val="24"/>
-        </w:rPr>
-        <w:t xml:space="preserve"> + Flask = Ideal for Many </w:t>
-      </w:r>
-      <w:proofErr w:type="gramStart"/>
-      <w:r>
-        <w:rPr>
-          <w:b/>
-          <w:bCs/>
-          <w:sz w:val="24"/>
-          <w:szCs w:val="24"/>
-        </w:rPr>
-        <w:t>Python</w:t>
-      </w:r>
-      <w:proofErr w:type="gramEnd"/>
-      <w:r>
-        <w:rPr>
-          <w:b/>
-          <w:bCs/>
-          <w:sz w:val="24"/>
-          <w:szCs w:val="24"/>
-        </w:rPr>
-        <w:t xml:space="preserve"> Web Projects</w:t>
+      <w:r>
+        <w:rPr>
+          <w:b/>
+          <w:bCs/>
+          <w:sz w:val="24"/>
+          <w:szCs w:val="24"/>
+        </w:rPr>
+        <w:t>Pipenv + Flask = Ideal for Many Python Web Projects</w:t>
       </w:r>
     </w:p>
     <w:p>
@@ -7484,30 +6601,8 @@
           <w:sz w:val="24"/>
           <w:szCs w:val="24"/>
         </w:rPr>
-        <w:t xml:space="preserve">Setting Python Interpreter </w:t>
-      </w:r>
-      <w:proofErr w:type="gramStart"/>
-      <w:r>
-        <w:rPr>
-          <w:b/>
-          <w:bCs/>
-          <w:sz w:val="24"/>
-          <w:szCs w:val="24"/>
-        </w:rPr>
-        <w:t>to .</w:t>
-      </w:r>
-      <w:proofErr w:type="spellStart"/>
-      <w:r>
-        <w:rPr>
-          <w:b/>
-          <w:bCs/>
-          <w:sz w:val="24"/>
-          <w:szCs w:val="24"/>
-        </w:rPr>
-        <w:t>venv</w:t>
-      </w:r>
-      <w:proofErr w:type="spellEnd"/>
-      <w:proofErr w:type="gramEnd"/>
+        <w:t>Setting Python Interpreter to .venv</w:t>
+      </w:r>
       <w:r>
         <w:rPr>
           <w:b/>
@@ -7522,37 +6617,17 @@
           <w:sz w:val="24"/>
           <w:szCs w:val="24"/>
         </w:rPr>
-        <w:t xml:space="preserve">This allows you to run your code using the interpreter </w:t>
-      </w:r>
-      <w:proofErr w:type="gramStart"/>
-      <w:r>
-        <w:rPr>
-          <w:sz w:val="24"/>
-          <w:szCs w:val="24"/>
-        </w:rPr>
-        <w:t xml:space="preserve">inside </w:t>
-      </w:r>
-      <w:r>
-        <w:rPr>
-          <w:b/>
-          <w:bCs/>
-          <w:sz w:val="24"/>
-          <w:szCs w:val="24"/>
-        </w:rPr>
-        <w:t>.</w:t>
-      </w:r>
-      <w:proofErr w:type="spellStart"/>
-      <w:r>
-        <w:rPr>
-          <w:b/>
-          <w:bCs/>
-          <w:sz w:val="24"/>
-          <w:szCs w:val="24"/>
-        </w:rPr>
-        <w:t>venv</w:t>
-      </w:r>
-      <w:proofErr w:type="spellEnd"/>
-      <w:proofErr w:type="gramEnd"/>
+        <w:t xml:space="preserve">This allows you to run your code using the interpreter inside </w:t>
+      </w:r>
+      <w:r>
+        <w:rPr>
+          <w:b/>
+          <w:bCs/>
+          <w:sz w:val="24"/>
+          <w:szCs w:val="24"/>
+        </w:rPr>
+        <w:t>.venv</w:t>
+      </w:r>
       <w:r>
         <w:rPr>
           <w:sz w:val="24"/>
@@ -7573,37 +6648,17 @@
           <w:sz w:val="24"/>
           <w:szCs w:val="24"/>
         </w:rPr>
-        <w:t xml:space="preserve">You can install and manage packages </w:t>
-      </w:r>
-      <w:proofErr w:type="gramStart"/>
-      <w:r>
-        <w:rPr>
-          <w:sz w:val="24"/>
-          <w:szCs w:val="24"/>
-        </w:rPr>
-        <w:t xml:space="preserve">inside </w:t>
-      </w:r>
-      <w:r>
-        <w:rPr>
-          <w:b/>
-          <w:bCs/>
-          <w:sz w:val="24"/>
-          <w:szCs w:val="24"/>
-        </w:rPr>
-        <w:t>.</w:t>
-      </w:r>
-      <w:proofErr w:type="spellStart"/>
-      <w:r>
-        <w:rPr>
-          <w:b/>
-          <w:bCs/>
-          <w:sz w:val="24"/>
-          <w:szCs w:val="24"/>
-        </w:rPr>
-        <w:t>venv</w:t>
-      </w:r>
-      <w:proofErr w:type="spellEnd"/>
-      <w:proofErr w:type="gramEnd"/>
+        <w:t xml:space="preserve">You can install and manage packages inside </w:t>
+      </w:r>
+      <w:r>
+        <w:rPr>
+          <w:b/>
+          <w:bCs/>
+          <w:sz w:val="24"/>
+          <w:szCs w:val="24"/>
+        </w:rPr>
+        <w:t>.venv</w:t>
+      </w:r>
       <w:r>
         <w:rPr>
           <w:sz w:val="24"/>
@@ -7783,25 +6838,14 @@
           <w:szCs w:val="24"/>
         </w:rPr>
       </w:pPr>
-      <w:proofErr w:type="spellStart"/>
-      <w:r>
-        <w:rPr>
-          <w:b/>
-          <w:bCs/>
-          <w:sz w:val="24"/>
-          <w:szCs w:val="24"/>
-        </w:rPr>
-        <w:t>App.route</w:t>
-      </w:r>
-      <w:proofErr w:type="spellEnd"/>
-      <w:r>
-        <w:rPr>
-          <w:b/>
-          <w:bCs/>
-          <w:sz w:val="24"/>
-          <w:szCs w:val="24"/>
-        </w:rPr>
-        <w:t>()</w:t>
+      <w:r>
+        <w:rPr>
+          <w:b/>
+          <w:bCs/>
+          <w:sz w:val="24"/>
+          <w:szCs w:val="24"/>
+        </w:rPr>
+        <w:t>App.route()</w:t>
       </w:r>
       <w:r>
         <w:rPr>
@@ -8094,32 +7138,7 @@
           <w:sz w:val="24"/>
           <w:szCs w:val="24"/>
         </w:rPr>
-        <w:t xml:space="preserve">, the </w:t>
-      </w:r>
-      <w:proofErr w:type="spellStart"/>
-      <w:proofErr w:type="gramStart"/>
-      <w:r>
-        <w:rPr>
-          <w:sz w:val="24"/>
-          <w:szCs w:val="24"/>
-        </w:rPr>
-        <w:t>app.run</w:t>
-      </w:r>
-      <w:proofErr w:type="spellEnd"/>
-      <w:r>
-        <w:rPr>
-          <w:sz w:val="24"/>
-          <w:szCs w:val="24"/>
-        </w:rPr>
-        <w:t>(</w:t>
-      </w:r>
-      <w:proofErr w:type="gramEnd"/>
-      <w:r>
-        <w:rPr>
-          <w:sz w:val="24"/>
-          <w:szCs w:val="24"/>
-        </w:rPr>
-        <w:t>) line will execute and Flask starts the server.</w:t>
+        <w:t>, the app.run() line will execute and Flask starts the server.</w:t>
       </w:r>
     </w:p>
     <w:p>
@@ -8166,23 +7185,7 @@
           <w:sz w:val="24"/>
           <w:szCs w:val="24"/>
         </w:rPr>
-        <w:t xml:space="preserve">, then </w:t>
-      </w:r>
-      <w:proofErr w:type="spellStart"/>
-      <w:r>
-        <w:rPr>
-          <w:sz w:val="24"/>
-          <w:szCs w:val="24"/>
-        </w:rPr>
-        <w:t>main.py’s</w:t>
-      </w:r>
-      <w:proofErr w:type="spellEnd"/>
-      <w:r>
-        <w:rPr>
-          <w:sz w:val="24"/>
-          <w:szCs w:val="24"/>
-        </w:rPr>
-        <w:t xml:space="preserve"> code will run, but </w:t>
+        <w:t xml:space="preserve">, then main.py’s code will run, but </w:t>
       </w:r>
       <w:r>
         <w:rPr>
@@ -8214,32 +7217,7 @@
           <w:sz w:val="24"/>
           <w:szCs w:val="24"/>
         </w:rPr>
-        <w:t xml:space="preserve">, so </w:t>
-      </w:r>
-      <w:proofErr w:type="spellStart"/>
-      <w:proofErr w:type="gramStart"/>
-      <w:r>
-        <w:rPr>
-          <w:sz w:val="24"/>
-          <w:szCs w:val="24"/>
-        </w:rPr>
-        <w:t>app.run</w:t>
-      </w:r>
-      <w:proofErr w:type="spellEnd"/>
-      <w:r>
-        <w:rPr>
-          <w:sz w:val="24"/>
-          <w:szCs w:val="24"/>
-        </w:rPr>
-        <w:t>(</w:t>
-      </w:r>
-      <w:proofErr w:type="gramEnd"/>
-      <w:r>
-        <w:rPr>
-          <w:sz w:val="24"/>
-          <w:szCs w:val="24"/>
-        </w:rPr>
-        <w:t>) does not execute (due to the logic).</w:t>
+        <w:t>, so app.run() does not execute (due to the logic).</w:t>
       </w:r>
     </w:p>
     <w:p>
@@ -8367,89 +7345,33 @@
           <w:sz w:val="24"/>
           <w:szCs w:val="24"/>
         </w:rPr>
-        <w:t xml:space="preserve"> When deploying with tools such as </w:t>
-      </w:r>
-      <w:proofErr w:type="spellStart"/>
-      <w:r>
-        <w:rPr>
+        <w:t xml:space="preserve"> When deploying with tools such as Gunicorn or uWSGI, you don’t use python main.py, you run </w:t>
+      </w:r>
+      <w:r>
+        <w:rPr>
+          <w:b/>
+          <w:bCs/>
+          <w:sz w:val="24"/>
+          <w:szCs w:val="24"/>
+        </w:rPr>
+        <w:t>gunicorn main:app</w:t>
+      </w:r>
+      <w:r>
+        <w:rPr>
+          <w:sz w:val="24"/>
+          <w:szCs w:val="24"/>
+        </w:rPr>
+        <w:t xml:space="preserve">, meaning main gets imported, and </w:t>
+      </w:r>
+      <w:r>
+        <w:rPr>
+          <w:b/>
+          <w:bCs/>
           <w:sz w:val="24"/>
           <w:szCs w:val="24"/>
         </w:rPr>
         <w:t>Gunicorn</w:t>
       </w:r>
-      <w:proofErr w:type="spellEnd"/>
-      <w:r>
-        <w:rPr>
-          <w:sz w:val="24"/>
-          <w:szCs w:val="24"/>
-        </w:rPr>
-        <w:t xml:space="preserve"> or </w:t>
-      </w:r>
-      <w:proofErr w:type="spellStart"/>
-      <w:r>
-        <w:rPr>
-          <w:sz w:val="24"/>
-          <w:szCs w:val="24"/>
-        </w:rPr>
-        <w:t>uWSGI</w:t>
-      </w:r>
-      <w:proofErr w:type="spellEnd"/>
-      <w:r>
-        <w:rPr>
-          <w:sz w:val="24"/>
-          <w:szCs w:val="24"/>
-        </w:rPr>
-        <w:t xml:space="preserve">, you don’t use python main.py, you run </w:t>
-      </w:r>
-      <w:proofErr w:type="spellStart"/>
-      <w:r>
-        <w:rPr>
-          <w:b/>
-          <w:bCs/>
-          <w:sz w:val="24"/>
-          <w:szCs w:val="24"/>
-        </w:rPr>
-        <w:t>gunicorn</w:t>
-      </w:r>
-      <w:proofErr w:type="spellEnd"/>
-      <w:r>
-        <w:rPr>
-          <w:b/>
-          <w:bCs/>
-          <w:sz w:val="24"/>
-          <w:szCs w:val="24"/>
-        </w:rPr>
-        <w:t xml:space="preserve"> </w:t>
-      </w:r>
-      <w:proofErr w:type="spellStart"/>
-      <w:r>
-        <w:rPr>
-          <w:b/>
-          <w:bCs/>
-          <w:sz w:val="24"/>
-          <w:szCs w:val="24"/>
-        </w:rPr>
-        <w:t>main:app</w:t>
-      </w:r>
-      <w:proofErr w:type="spellEnd"/>
-      <w:r>
-        <w:rPr>
-          <w:sz w:val="24"/>
-          <w:szCs w:val="24"/>
-        </w:rPr>
-        <w:t xml:space="preserve">, meaning main gets imported, and </w:t>
-      </w:r>
-      <w:proofErr w:type="spellStart"/>
-      <w:r>
-        <w:rPr>
-          <w:b/>
-          <w:bCs/>
-          <w:sz w:val="24"/>
-          <w:szCs w:val="24"/>
-        </w:rPr>
-        <w:t>Gunicorn</w:t>
-      </w:r>
-      <w:proofErr w:type="spellEnd"/>
       <w:r>
         <w:rPr>
           <w:sz w:val="24"/>
@@ -8457,36 +7379,14 @@
         </w:rPr>
         <w:t xml:space="preserve"> runs the app, not the </w:t>
       </w:r>
-      <w:proofErr w:type="spellStart"/>
-      <w:proofErr w:type="gramStart"/>
-      <w:r>
-        <w:rPr>
-          <w:b/>
-          <w:bCs/>
-          <w:sz w:val="24"/>
-          <w:szCs w:val="24"/>
-        </w:rPr>
-        <w:t>app.run</w:t>
-      </w:r>
-      <w:proofErr w:type="spellEnd"/>
-      <w:r>
-        <w:rPr>
-          <w:b/>
-          <w:bCs/>
-          <w:sz w:val="24"/>
-          <w:szCs w:val="24"/>
-        </w:rPr>
-        <w:t>(</w:t>
-      </w:r>
-      <w:proofErr w:type="gramEnd"/>
-      <w:r>
-        <w:rPr>
-          <w:b/>
-          <w:bCs/>
-          <w:sz w:val="24"/>
-          <w:szCs w:val="24"/>
-        </w:rPr>
-        <w:t>)</w:t>
+      <w:r>
+        <w:rPr>
+          <w:b/>
+          <w:bCs/>
+          <w:sz w:val="24"/>
+          <w:szCs w:val="24"/>
+        </w:rPr>
+        <w:t>app.run()</w:t>
       </w:r>
       <w:r>
         <w:rPr>
@@ -8682,25 +7582,14 @@
         </w:rPr>
         <w:t xml:space="preserve">They don’t just need to find resources using </w:t>
       </w:r>
-      <w:proofErr w:type="gramStart"/>
-      <w:r>
-        <w:rPr>
-          <w:b/>
-          <w:bCs/>
-          <w:sz w:val="24"/>
-          <w:szCs w:val="24"/>
-        </w:rPr>
-        <w:t>Flask(</w:t>
-      </w:r>
-      <w:proofErr w:type="gramEnd"/>
-      <w:r>
-        <w:rPr>
-          <w:b/>
-          <w:bCs/>
-          <w:sz w:val="24"/>
-          <w:szCs w:val="24"/>
-        </w:rPr>
-        <w:t>)</w:t>
+      <w:r>
+        <w:rPr>
+          <w:b/>
+          <w:bCs/>
+          <w:sz w:val="24"/>
+          <w:szCs w:val="24"/>
+        </w:rPr>
+        <w:t>Flask()</w:t>
       </w:r>
       <w:r>
         <w:rPr>
@@ -8841,7 +7730,6 @@
         </w:rPr>
         <w:t xml:space="preserve">There are also other files that define objects (such as </w:t>
       </w:r>
-      <w:proofErr w:type="spellStart"/>
       <w:r>
         <w:rPr>
           <w:b/>
@@ -8851,7 +7739,6 @@
         </w:rPr>
         <w:t>SQLAlchemy</w:t>
       </w:r>
-      <w:proofErr w:type="spellEnd"/>
       <w:r>
         <w:rPr>
           <w:sz w:val="24"/>
@@ -9119,7 +8006,6 @@
         </w:rPr>
         <w:t xml:space="preserve">, and run the function, it will execute and print the name of the </w:t>
       </w:r>
-      <w:proofErr w:type="spellStart"/>
       <w:r>
         <w:rPr>
           <w:b/>
@@ -9129,7 +8015,6 @@
         </w:rPr>
         <w:t>other_module</w:t>
       </w:r>
-      <w:proofErr w:type="spellEnd"/>
       <w:r>
         <w:rPr>
           <w:sz w:val="24"/>
@@ -9168,7 +8053,6 @@
         </w:rPr>
         <w:t xml:space="preserve"> calls the external function, which executes from within the </w:t>
       </w:r>
-      <w:proofErr w:type="spellStart"/>
       <w:r>
         <w:rPr>
           <w:b/>
@@ -9178,7 +8062,6 @@
         </w:rPr>
         <w:t>other_module</w:t>
       </w:r>
-      <w:proofErr w:type="spellEnd"/>
       <w:r>
         <w:rPr>
           <w:sz w:val="24"/>
@@ -9186,7 +8069,30 @@
         </w:rPr>
         <w:t xml:space="preserve">. It will return the name </w:t>
       </w:r>
-      <w:proofErr w:type="spellStart"/>
+      <w:r>
+        <w:rPr>
+          <w:b/>
+          <w:bCs/>
+          <w:sz w:val="24"/>
+          <w:szCs w:val="24"/>
+        </w:rPr>
+        <w:t>other_module.</w:t>
+      </w:r>
+    </w:p>
+    <w:p>
+      <w:pPr>
+        <w:rPr>
+          <w:sz w:val="24"/>
+          <w:szCs w:val="24"/>
+        </w:rPr>
+      </w:pPr>
+      <w:r>
+        <w:rPr>
+          <w:sz w:val="24"/>
+          <w:szCs w:val="24"/>
+        </w:rPr>
+        <w:t xml:space="preserve">However, if you run the function from the </w:t>
+      </w:r>
       <w:r>
         <w:rPr>
           <w:b/>
@@ -9196,42 +8102,6 @@
         </w:rPr>
         <w:t>other_module</w:t>
       </w:r>
-      <w:proofErr w:type="spellEnd"/>
-      <w:r>
-        <w:rPr>
-          <w:b/>
-          <w:bCs/>
-          <w:sz w:val="24"/>
-          <w:szCs w:val="24"/>
-        </w:rPr>
-        <w:t>.</w:t>
-      </w:r>
-    </w:p>
-    <w:p>
-      <w:pPr>
-        <w:rPr>
-          <w:sz w:val="24"/>
-          <w:szCs w:val="24"/>
-        </w:rPr>
-      </w:pPr>
-      <w:r>
-        <w:rPr>
-          <w:sz w:val="24"/>
-          <w:szCs w:val="24"/>
-        </w:rPr>
-        <w:t xml:space="preserve">However, if you run the function from the </w:t>
-      </w:r>
-      <w:proofErr w:type="spellStart"/>
-      <w:r>
-        <w:rPr>
-          <w:b/>
-          <w:bCs/>
-          <w:sz w:val="24"/>
-          <w:szCs w:val="24"/>
-        </w:rPr>
-        <w:t>other_module</w:t>
-      </w:r>
-      <w:proofErr w:type="spellEnd"/>
       <w:r>
         <w:rPr>
           <w:sz w:val="24"/>
@@ -9380,27 +8250,7 @@
           <w:sz w:val="24"/>
           <w:szCs w:val="24"/>
         </w:rPr>
-        <w:t>__name__ == “</w:t>
-      </w:r>
-      <w:proofErr w:type="spellStart"/>
-      <w:r>
-        <w:rPr>
-          <w:b/>
-          <w:bCs/>
-          <w:sz w:val="24"/>
-          <w:szCs w:val="24"/>
-        </w:rPr>
-        <w:t>module_name</w:t>
-      </w:r>
-      <w:proofErr w:type="spellEnd"/>
-      <w:r>
-        <w:rPr>
-          <w:b/>
-          <w:bCs/>
-          <w:sz w:val="24"/>
-          <w:szCs w:val="24"/>
-        </w:rPr>
-        <w:t>”.</w:t>
+        <w:t>__name__ == “module_name”.</w:t>
       </w:r>
     </w:p>
     <w:p>
@@ -9813,49 +8663,28 @@
           <w:szCs w:val="24"/>
         </w:rPr>
       </w:pPr>
-      <w:proofErr w:type="spellStart"/>
-      <w:proofErr w:type="gramStart"/>
-      <w:r>
-        <w:rPr>
-          <w:b/>
-          <w:bCs/>
-          <w:sz w:val="24"/>
-          <w:szCs w:val="24"/>
-        </w:rPr>
-        <w:t>App.run</w:t>
-      </w:r>
-      <w:proofErr w:type="spellEnd"/>
-      <w:r>
-        <w:rPr>
-          <w:b/>
-          <w:bCs/>
-          <w:sz w:val="24"/>
-          <w:szCs w:val="24"/>
-        </w:rPr>
-        <w:t>(</w:t>
-      </w:r>
-      <w:proofErr w:type="gramEnd"/>
-      <w:r>
-        <w:rPr>
-          <w:b/>
-          <w:bCs/>
-          <w:sz w:val="24"/>
-          <w:szCs w:val="24"/>
-        </w:rPr>
-        <w:t>)</w:t>
-      </w:r>
-    </w:p>
-    <w:p>
-      <w:pPr>
-        <w:rPr>
-          <w:sz w:val="24"/>
-          <w:szCs w:val="24"/>
-        </w:rPr>
-      </w:pPr>
-      <w:r>
-        <w:rPr>
-          <w:b/>
-          <w:bCs/>
+      <w:r>
+        <w:rPr>
+          <w:b/>
+          <w:bCs/>
+          <w:sz w:val="24"/>
+          <w:szCs w:val="24"/>
+        </w:rPr>
+        <w:t>App.run()</w:t>
+      </w:r>
+    </w:p>
+    <w:p>
+      <w:pPr>
+        <w:rPr>
+          <w:sz w:val="24"/>
+          <w:szCs w:val="24"/>
+        </w:rPr>
+      </w:pPr>
+      <w:r>
+        <w:rPr>
+          <w:b/>
+          <w:bCs/>
+          <w:noProof/>
           <w:sz w:val="24"/>
           <w:szCs w:val="24"/>
         </w:rPr>
@@ -9917,36 +8746,14 @@
           </wp:anchor>
         </w:drawing>
       </w:r>
-      <w:proofErr w:type="spellStart"/>
-      <w:proofErr w:type="gramStart"/>
-      <w:r>
-        <w:rPr>
-          <w:b/>
-          <w:bCs/>
-          <w:sz w:val="24"/>
-          <w:szCs w:val="24"/>
-        </w:rPr>
-        <w:t>App.run</w:t>
-      </w:r>
-      <w:proofErr w:type="spellEnd"/>
-      <w:r>
-        <w:rPr>
-          <w:b/>
-          <w:bCs/>
-          <w:sz w:val="24"/>
-          <w:szCs w:val="24"/>
-        </w:rPr>
-        <w:t>(</w:t>
-      </w:r>
-      <w:proofErr w:type="gramEnd"/>
-      <w:r>
-        <w:rPr>
-          <w:b/>
-          <w:bCs/>
-          <w:sz w:val="24"/>
-          <w:szCs w:val="24"/>
-        </w:rPr>
-        <w:t xml:space="preserve">) </w:t>
+      <w:r>
+        <w:rPr>
+          <w:b/>
+          <w:bCs/>
+          <w:sz w:val="24"/>
+          <w:szCs w:val="24"/>
+        </w:rPr>
+        <w:t xml:space="preserve">App.run() </w:t>
       </w:r>
       <w:r>
         <w:rPr>
@@ -9970,27 +8777,7 @@
           <w:sz w:val="24"/>
           <w:szCs w:val="24"/>
         </w:rPr>
-        <w:t>Host</w:t>
-      </w:r>
-      <w:proofErr w:type="gramStart"/>
-      <w:r>
-        <w:rPr>
-          <w:b/>
-          <w:bCs/>
-          <w:sz w:val="24"/>
-          <w:szCs w:val="24"/>
-        </w:rPr>
-        <w:t>=“</w:t>
-      </w:r>
-      <w:proofErr w:type="gramEnd"/>
-      <w:r>
-        <w:rPr>
-          <w:b/>
-          <w:bCs/>
-          <w:sz w:val="24"/>
-          <w:szCs w:val="24"/>
-        </w:rPr>
-        <w:t xml:space="preserve">0.0.0.0” </w:t>
+        <w:t xml:space="preserve">Host=“0.0.0.0” </w:t>
       </w:r>
       <w:r>
         <w:rPr>
@@ -10117,27 +8904,7 @@
           <w:sz w:val="24"/>
           <w:szCs w:val="24"/>
         </w:rPr>
-        <w:t>Host</w:t>
-      </w:r>
-      <w:proofErr w:type="gramStart"/>
-      <w:r>
-        <w:rPr>
-          <w:b/>
-          <w:bCs/>
-          <w:sz w:val="24"/>
-          <w:szCs w:val="24"/>
-        </w:rPr>
-        <w:t>=“</w:t>
-      </w:r>
-      <w:proofErr w:type="gramEnd"/>
-      <w:r>
-        <w:rPr>
-          <w:b/>
-          <w:bCs/>
-          <w:sz w:val="24"/>
-          <w:szCs w:val="24"/>
-        </w:rPr>
-        <w:t>0.0.0.0”</w:t>
+        <w:t>Host=“0.0.0.0”</w:t>
       </w:r>
     </w:p>
     <w:p>
@@ -10345,27 +9112,7 @@
           <w:sz w:val="24"/>
           <w:szCs w:val="24"/>
         </w:rPr>
-        <w:t>Host</w:t>
-      </w:r>
-      <w:proofErr w:type="gramStart"/>
-      <w:r>
-        <w:rPr>
-          <w:b/>
-          <w:bCs/>
-          <w:sz w:val="24"/>
-          <w:szCs w:val="24"/>
-        </w:rPr>
-        <w:t>=“</w:t>
-      </w:r>
-      <w:proofErr w:type="gramEnd"/>
-      <w:r>
-        <w:rPr>
-          <w:b/>
-          <w:bCs/>
-          <w:sz w:val="24"/>
-          <w:szCs w:val="24"/>
-        </w:rPr>
-        <w:t>127.0.0.1”</w:t>
+        <w:t>Host=“127.0.0.1”</w:t>
       </w:r>
       <w:r>
         <w:rPr>
@@ -10475,27 +9222,7 @@
           <w:sz w:val="24"/>
           <w:szCs w:val="24"/>
         </w:rPr>
-        <w:t>Run your Flask app with host</w:t>
-      </w:r>
-      <w:proofErr w:type="gramStart"/>
-      <w:r>
-        <w:rPr>
-          <w:b/>
-          <w:bCs/>
-          <w:sz w:val="24"/>
-          <w:szCs w:val="24"/>
-        </w:rPr>
-        <w:t>=“</w:t>
-      </w:r>
-      <w:proofErr w:type="gramEnd"/>
-      <w:r>
-        <w:rPr>
-          <w:b/>
-          <w:bCs/>
-          <w:sz w:val="24"/>
-          <w:szCs w:val="24"/>
-        </w:rPr>
-        <w:t>0.0.0.0”</w:t>
+        <w:t>Run your Flask app with host=“0.0.0.0”</w:t>
       </w:r>
     </w:p>
     <w:p>
@@ -10686,20 +9413,1288 @@
     <w:p>
       <w:pPr>
         <w:rPr>
-          <w:sz w:val="24"/>
-          <w:szCs w:val="24"/>
-        </w:rPr>
-      </w:pPr>
-    </w:p>
-    <w:p>
-      <w:pPr>
-        <w:rPr>
-          <w:b/>
-          <w:bCs/>
-          <w:sz w:val="24"/>
-          <w:szCs w:val="24"/>
-        </w:rPr>
-      </w:pPr>
+          <w:b/>
+          <w:bCs/>
+          <w:sz w:val="24"/>
+          <w:szCs w:val="24"/>
+        </w:rPr>
+      </w:pPr>
+      <w:r>
+        <w:rPr>
+          <w:b/>
+          <w:bCs/>
+          <w:noProof/>
+          <w:sz w:val="24"/>
+          <w:szCs w:val="24"/>
+        </w:rPr>
+        <w:drawing>
+          <wp:anchor distT="0" distB="0" distL="114300" distR="114300" simplePos="0" relativeHeight="251686912" behindDoc="0" locked="0" layoutInCell="1" allowOverlap="1" wp14:anchorId="36A285AF">
+            <wp:simplePos x="0" y="0"/>
+            <wp:positionH relativeFrom="margin">
+              <wp:posOffset>2828925</wp:posOffset>
+            </wp:positionH>
+            <wp:positionV relativeFrom="paragraph">
+              <wp:posOffset>254635</wp:posOffset>
+            </wp:positionV>
+            <wp:extent cx="1057423" cy="552527"/>
+            <wp:effectExtent l="0" t="0" r="9525" b="0"/>
+            <wp:wrapThrough wrapText="bothSides">
+              <wp:wrapPolygon edited="0">
+                <wp:start x="0" y="0"/>
+                <wp:lineTo x="0" y="20855"/>
+                <wp:lineTo x="21405" y="20855"/>
+                <wp:lineTo x="21405" y="0"/>
+                <wp:lineTo x="0" y="0"/>
+              </wp:wrapPolygon>
+            </wp:wrapThrough>
+            <wp:docPr id="1242435746" name="Picture 1"/>
+            <wp:cNvGraphicFramePr>
+              <a:graphicFrameLocks xmlns:a="http://schemas.openxmlformats.org/drawingml/2006/main" noChangeAspect="1"/>
+            </wp:cNvGraphicFramePr>
+            <a:graphic xmlns:a="http://schemas.openxmlformats.org/drawingml/2006/main">
+              <a:graphicData uri="http://schemas.openxmlformats.org/drawingml/2006/picture">
+                <pic:pic xmlns:pic="http://schemas.openxmlformats.org/drawingml/2006/picture">
+                  <pic:nvPicPr>
+                    <pic:cNvPr id="1242435746" name=""/>
+                    <pic:cNvPicPr/>
+                  </pic:nvPicPr>
+                  <pic:blipFill>
+                    <a:blip r:embed="rId38">
+                      <a:extLst>
+                        <a:ext uri="{28A0092B-C50C-407E-A947-70E740481C1C}">
+                          <a14:useLocalDpi xmlns:a14="http://schemas.microsoft.com/office/drawing/2010/main" val="0"/>
+                        </a:ext>
+                      </a:extLst>
+                    </a:blip>
+                    <a:stretch>
+                      <a:fillRect/>
+                    </a:stretch>
+                  </pic:blipFill>
+                  <pic:spPr>
+                    <a:xfrm>
+                      <a:off x="0" y="0"/>
+                      <a:ext cx="1057423" cy="552527"/>
+                    </a:xfrm>
+                    <a:prstGeom prst="rect">
+                      <a:avLst/>
+                    </a:prstGeom>
+                  </pic:spPr>
+                </pic:pic>
+              </a:graphicData>
+            </a:graphic>
+          </wp:anchor>
+        </w:drawing>
+      </w:r>
+    </w:p>
+    <w:p>
+      <w:pPr>
+        <w:rPr>
+          <w:b/>
+          <w:bCs/>
+          <w:sz w:val="24"/>
+          <w:szCs w:val="24"/>
+        </w:rPr>
+      </w:pPr>
+      <w:r>
+        <w:rPr>
+          <w:b/>
+          <w:bCs/>
+          <w:noProof/>
+          <w:sz w:val="24"/>
+          <w:szCs w:val="24"/>
+        </w:rPr>
+        <w:drawing>
+          <wp:anchor distT="0" distB="0" distL="114300" distR="114300" simplePos="0" relativeHeight="251685888" behindDoc="0" locked="0" layoutInCell="1" allowOverlap="1" wp14:anchorId="37EC48C3">
+            <wp:simplePos x="0" y="0"/>
+            <wp:positionH relativeFrom="column">
+              <wp:posOffset>-457200</wp:posOffset>
+            </wp:positionH>
+            <wp:positionV relativeFrom="paragraph">
+              <wp:posOffset>238125</wp:posOffset>
+            </wp:positionV>
+            <wp:extent cx="2686050" cy="238125"/>
+            <wp:effectExtent l="0" t="0" r="0" b="9525"/>
+            <wp:wrapThrough wrapText="bothSides">
+              <wp:wrapPolygon edited="0">
+                <wp:start x="0" y="0"/>
+                <wp:lineTo x="0" y="20736"/>
+                <wp:lineTo x="21447" y="20736"/>
+                <wp:lineTo x="21447" y="0"/>
+                <wp:lineTo x="0" y="0"/>
+              </wp:wrapPolygon>
+            </wp:wrapThrough>
+            <wp:docPr id="1604019287" name="Picture 1"/>
+            <wp:cNvGraphicFramePr>
+              <a:graphicFrameLocks xmlns:a="http://schemas.openxmlformats.org/drawingml/2006/main" noChangeAspect="1"/>
+            </wp:cNvGraphicFramePr>
+            <a:graphic xmlns:a="http://schemas.openxmlformats.org/drawingml/2006/main">
+              <a:graphicData uri="http://schemas.openxmlformats.org/drawingml/2006/picture">
+                <pic:pic xmlns:pic="http://schemas.openxmlformats.org/drawingml/2006/picture">
+                  <pic:nvPicPr>
+                    <pic:cNvPr id="1604019287" name=""/>
+                    <pic:cNvPicPr/>
+                  </pic:nvPicPr>
+                  <pic:blipFill>
+                    <a:blip r:embed="rId39">
+                      <a:extLst>
+                        <a:ext uri="{28A0092B-C50C-407E-A947-70E740481C1C}">
+                          <a14:useLocalDpi xmlns:a14="http://schemas.microsoft.com/office/drawing/2010/main" val="0"/>
+                        </a:ext>
+                      </a:extLst>
+                    </a:blip>
+                    <a:stretch>
+                      <a:fillRect/>
+                    </a:stretch>
+                  </pic:blipFill>
+                  <pic:spPr>
+                    <a:xfrm>
+                      <a:off x="0" y="0"/>
+                      <a:ext cx="2686050" cy="238125"/>
+                    </a:xfrm>
+                    <a:prstGeom prst="rect">
+                      <a:avLst/>
+                    </a:prstGeom>
+                  </pic:spPr>
+                </pic:pic>
+              </a:graphicData>
+            </a:graphic>
+          </wp:anchor>
+        </w:drawing>
+      </w:r>
+      <w:r>
+        <w:rPr>
+          <w:b/>
+          <w:bCs/>
+          <w:sz w:val="24"/>
+          <w:szCs w:val="24"/>
+        </w:rPr>
+        <w:t>Creating a New Image Endpoint</w:t>
+      </w:r>
+    </w:p>
+    <w:p>
+      <w:pPr>
+        <w:rPr>
+          <w:b/>
+          <w:bCs/>
+          <w:sz w:val="24"/>
+          <w:szCs w:val="24"/>
+        </w:rPr>
+      </w:pPr>
+      <w:r>
+        <w:rPr>
+          <w:b/>
+          <w:bCs/>
+          <w:noProof/>
+          <w:sz w:val="24"/>
+          <w:szCs w:val="24"/>
+        </w:rPr>
+        <w:drawing>
+          <wp:anchor distT="0" distB="0" distL="114300" distR="114300" simplePos="0" relativeHeight="251687936" behindDoc="0" locked="0" layoutInCell="1" allowOverlap="1" wp14:anchorId="2576D4EA">
+            <wp:simplePos x="0" y="0"/>
+            <wp:positionH relativeFrom="margin">
+              <wp:posOffset>-523875</wp:posOffset>
+            </wp:positionH>
+            <wp:positionV relativeFrom="paragraph">
+              <wp:posOffset>231140</wp:posOffset>
+            </wp:positionV>
+            <wp:extent cx="3257550" cy="1419225"/>
+            <wp:effectExtent l="0" t="0" r="0" b="9525"/>
+            <wp:wrapThrough wrapText="bothSides">
+              <wp:wrapPolygon edited="0">
+                <wp:start x="0" y="0"/>
+                <wp:lineTo x="0" y="21455"/>
+                <wp:lineTo x="21474" y="21455"/>
+                <wp:lineTo x="21474" y="0"/>
+                <wp:lineTo x="0" y="0"/>
+              </wp:wrapPolygon>
+            </wp:wrapThrough>
+            <wp:docPr id="115138304" name="Picture 1"/>
+            <wp:cNvGraphicFramePr>
+              <a:graphicFrameLocks xmlns:a="http://schemas.openxmlformats.org/drawingml/2006/main" noChangeAspect="1"/>
+            </wp:cNvGraphicFramePr>
+            <a:graphic xmlns:a="http://schemas.openxmlformats.org/drawingml/2006/main">
+              <a:graphicData uri="http://schemas.openxmlformats.org/drawingml/2006/picture">
+                <pic:pic xmlns:pic="http://schemas.openxmlformats.org/drawingml/2006/picture">
+                  <pic:nvPicPr>
+                    <pic:cNvPr id="115138304" name=""/>
+                    <pic:cNvPicPr/>
+                  </pic:nvPicPr>
+                  <pic:blipFill>
+                    <a:blip r:embed="rId40">
+                      <a:extLst>
+                        <a:ext uri="{28A0092B-C50C-407E-A947-70E740481C1C}">
+                          <a14:useLocalDpi xmlns:a14="http://schemas.microsoft.com/office/drawing/2010/main" val="0"/>
+                        </a:ext>
+                      </a:extLst>
+                    </a:blip>
+                    <a:stretch>
+                      <a:fillRect/>
+                    </a:stretch>
+                  </pic:blipFill>
+                  <pic:spPr>
+                    <a:xfrm>
+                      <a:off x="0" y="0"/>
+                      <a:ext cx="3257550" cy="1419225"/>
+                    </a:xfrm>
+                    <a:prstGeom prst="rect">
+                      <a:avLst/>
+                    </a:prstGeom>
+                  </pic:spPr>
+                </pic:pic>
+              </a:graphicData>
+            </a:graphic>
+          </wp:anchor>
+        </w:drawing>
+      </w:r>
+    </w:p>
+    <w:p>
+      <w:pPr>
+        <w:rPr>
+          <w:sz w:val="24"/>
+          <w:szCs w:val="24"/>
+        </w:rPr>
+      </w:pPr>
+      <w:r>
+        <w:rPr>
+          <w:sz w:val="24"/>
+          <w:szCs w:val="24"/>
+        </w:rPr>
+        <w:t xml:space="preserve">The </w:t>
+      </w:r>
+      <w:r>
+        <w:rPr>
+          <w:b/>
+          <w:bCs/>
+          <w:sz w:val="24"/>
+          <w:szCs w:val="24"/>
+        </w:rPr>
+        <w:t>new_image</w:t>
+      </w:r>
+      <w:r>
+        <w:rPr>
+          <w:sz w:val="24"/>
+          <w:szCs w:val="24"/>
+        </w:rPr>
+        <w:t xml:space="preserve"> code retrieves a query parameter from the URL. </w:t>
+      </w:r>
+      <w:r>
+        <w:rPr>
+          <w:b/>
+          <w:bCs/>
+          <w:sz w:val="24"/>
+          <w:szCs w:val="24"/>
+        </w:rPr>
+        <w:t>Request.args</w:t>
+      </w:r>
+      <w:r>
+        <w:rPr>
+          <w:sz w:val="24"/>
+          <w:szCs w:val="24"/>
+        </w:rPr>
+        <w:t xml:space="preserve"> is a dictionary-like object that contains GET parameters.</w:t>
+      </w:r>
+    </w:p>
+    <w:p>
+      <w:pPr>
+        <w:rPr>
+          <w:sz w:val="24"/>
+          <w:szCs w:val="24"/>
+        </w:rPr>
+      </w:pPr>
+      <w:r>
+        <w:rPr>
+          <w:sz w:val="24"/>
+          <w:szCs w:val="24"/>
+        </w:rPr>
+        <w:t xml:space="preserve">It tries to get the value of the </w:t>
+      </w:r>
+      <w:r>
+        <w:rPr>
+          <w:b/>
+          <w:bCs/>
+          <w:sz w:val="24"/>
+          <w:szCs w:val="24"/>
+        </w:rPr>
+        <w:t>query</w:t>
+      </w:r>
+      <w:r>
+        <w:rPr>
+          <w:b/>
+          <w:bCs/>
+          <w:sz w:val="24"/>
+          <w:szCs w:val="24"/>
+        </w:rPr>
+        <w:t xml:space="preserve"> </w:t>
+      </w:r>
+      <w:r>
+        <w:rPr>
+          <w:sz w:val="24"/>
+          <w:szCs w:val="24"/>
+        </w:rPr>
+        <w:t xml:space="preserve">parameter from the URL and </w:t>
+      </w:r>
+      <w:r>
+        <w:rPr>
+          <w:sz w:val="24"/>
+          <w:szCs w:val="24"/>
+        </w:rPr>
+        <w:t>then</w:t>
+      </w:r>
+      <w:r>
+        <w:rPr>
+          <w:sz w:val="24"/>
+          <w:szCs w:val="24"/>
+        </w:rPr>
+        <w:t xml:space="preserve"> returns a JSON.</w:t>
+      </w:r>
+    </w:p>
+    <w:p>
+      <w:pPr>
+        <w:rPr>
+          <w:sz w:val="24"/>
+          <w:szCs w:val="24"/>
+        </w:rPr>
+      </w:pPr>
+      <w:r>
+        <w:rPr>
+          <w:noProof/>
+          <w:sz w:val="24"/>
+          <w:szCs w:val="24"/>
+        </w:rPr>
+        <w:drawing>
+          <wp:anchor distT="0" distB="0" distL="114300" distR="114300" simplePos="0" relativeHeight="251688960" behindDoc="0" locked="0" layoutInCell="1" allowOverlap="1" wp14:anchorId="23F9FB25">
+            <wp:simplePos x="0" y="0"/>
+            <wp:positionH relativeFrom="margin">
+              <wp:align>right</wp:align>
+            </wp:positionH>
+            <wp:positionV relativeFrom="paragraph">
+              <wp:posOffset>264160</wp:posOffset>
+            </wp:positionV>
+            <wp:extent cx="5731510" cy="1783080"/>
+            <wp:effectExtent l="0" t="0" r="2540" b="7620"/>
+            <wp:wrapThrough wrapText="bothSides">
+              <wp:wrapPolygon edited="0">
+                <wp:start x="0" y="0"/>
+                <wp:lineTo x="0" y="21462"/>
+                <wp:lineTo x="21538" y="21462"/>
+                <wp:lineTo x="21538" y="0"/>
+                <wp:lineTo x="0" y="0"/>
+              </wp:wrapPolygon>
+            </wp:wrapThrough>
+            <wp:docPr id="284703203" name="Picture 1"/>
+            <wp:cNvGraphicFramePr>
+              <a:graphicFrameLocks xmlns:a="http://schemas.openxmlformats.org/drawingml/2006/main" noChangeAspect="1"/>
+            </wp:cNvGraphicFramePr>
+            <a:graphic xmlns:a="http://schemas.openxmlformats.org/drawingml/2006/main">
+              <a:graphicData uri="http://schemas.openxmlformats.org/drawingml/2006/picture">
+                <pic:pic xmlns:pic="http://schemas.openxmlformats.org/drawingml/2006/picture">
+                  <pic:nvPicPr>
+                    <pic:cNvPr id="284703203" name=""/>
+                    <pic:cNvPicPr/>
+                  </pic:nvPicPr>
+                  <pic:blipFill>
+                    <a:blip r:embed="rId41">
+                      <a:extLst>
+                        <a:ext uri="{28A0092B-C50C-407E-A947-70E740481C1C}">
+                          <a14:useLocalDpi xmlns:a14="http://schemas.microsoft.com/office/drawing/2010/main" val="0"/>
+                        </a:ext>
+                      </a:extLst>
+                    </a:blip>
+                    <a:stretch>
+                      <a:fillRect/>
+                    </a:stretch>
+                  </pic:blipFill>
+                  <pic:spPr>
+                    <a:xfrm>
+                      <a:off x="0" y="0"/>
+                      <a:ext cx="5731510" cy="1783080"/>
+                    </a:xfrm>
+                    <a:prstGeom prst="rect">
+                      <a:avLst/>
+                    </a:prstGeom>
+                  </pic:spPr>
+                </pic:pic>
+              </a:graphicData>
+            </a:graphic>
+          </wp:anchor>
+        </w:drawing>
+      </w:r>
+      <w:r>
+        <w:rPr>
+          <w:b/>
+          <w:bCs/>
+          <w:sz w:val="24"/>
+          <w:szCs w:val="24"/>
+        </w:rPr>
+        <w:t>Request.args.get()</w:t>
+      </w:r>
+      <w:r>
+        <w:rPr>
+          <w:sz w:val="24"/>
+          <w:szCs w:val="24"/>
+        </w:rPr>
+        <w:t xml:space="preserve"> only pulls data from the URL query string.</w:t>
+      </w:r>
+    </w:p>
+    <w:p>
+      <w:pPr>
+        <w:rPr>
+          <w:sz w:val="24"/>
+          <w:szCs w:val="24"/>
+        </w:rPr>
+      </w:pPr>
+      <w:r>
+        <w:rPr>
+          <w:sz w:val="24"/>
+          <w:szCs w:val="24"/>
+        </w:rPr>
+        <w:t xml:space="preserve">As you can see, there are different Flask access methods that correspond to retrieving data from other parts of the request, using different data sources. </w:t>
+      </w:r>
+    </w:p>
+    <w:p>
+      <w:pPr>
+        <w:rPr>
+          <w:sz w:val="24"/>
+          <w:szCs w:val="24"/>
+        </w:rPr>
+      </w:pPr>
+    </w:p>
+    <w:p>
+      <w:pPr>
+        <w:rPr>
+          <w:sz w:val="24"/>
+          <w:szCs w:val="24"/>
+        </w:rPr>
+      </w:pPr>
+    </w:p>
+    <w:p>
+      <w:pPr>
+        <w:rPr>
+          <w:sz w:val="24"/>
+          <w:szCs w:val="24"/>
+        </w:rPr>
+      </w:pPr>
+    </w:p>
+    <w:p>
+      <w:pPr>
+        <w:rPr>
+          <w:sz w:val="24"/>
+          <w:szCs w:val="24"/>
+        </w:rPr>
+      </w:pPr>
+    </w:p>
+    <w:p>
+      <w:pPr>
+        <w:rPr>
+          <w:sz w:val="24"/>
+          <w:szCs w:val="24"/>
+        </w:rPr>
+      </w:pPr>
+      <w:r>
+        <w:rPr>
+          <w:noProof/>
+          <w:sz w:val="24"/>
+          <w:szCs w:val="24"/>
+        </w:rPr>
+        <w:lastRenderedPageBreak/>
+        <w:drawing>
+          <wp:anchor distT="0" distB="0" distL="114300" distR="114300" simplePos="0" relativeHeight="251689984" behindDoc="0" locked="0" layoutInCell="1" allowOverlap="1" wp14:anchorId="2B0A8945">
+            <wp:simplePos x="0" y="0"/>
+            <wp:positionH relativeFrom="column">
+              <wp:posOffset>-561975</wp:posOffset>
+            </wp:positionH>
+            <wp:positionV relativeFrom="paragraph">
+              <wp:posOffset>447675</wp:posOffset>
+            </wp:positionV>
+            <wp:extent cx="3390900" cy="2118995"/>
+            <wp:effectExtent l="0" t="0" r="0" b="0"/>
+            <wp:wrapThrough wrapText="bothSides">
+              <wp:wrapPolygon edited="0">
+                <wp:start x="0" y="0"/>
+                <wp:lineTo x="0" y="21361"/>
+                <wp:lineTo x="21479" y="21361"/>
+                <wp:lineTo x="21479" y="0"/>
+                <wp:lineTo x="0" y="0"/>
+              </wp:wrapPolygon>
+            </wp:wrapThrough>
+            <wp:docPr id="728134539" name="Picture 1"/>
+            <wp:cNvGraphicFramePr>
+              <a:graphicFrameLocks xmlns:a="http://schemas.openxmlformats.org/drawingml/2006/main" noChangeAspect="1"/>
+            </wp:cNvGraphicFramePr>
+            <a:graphic xmlns:a="http://schemas.openxmlformats.org/drawingml/2006/main">
+              <a:graphicData uri="http://schemas.openxmlformats.org/drawingml/2006/picture">
+                <pic:pic xmlns:pic="http://schemas.openxmlformats.org/drawingml/2006/picture">
+                  <pic:nvPicPr>
+                    <pic:cNvPr id="728134539" name=""/>
+                    <pic:cNvPicPr/>
+                  </pic:nvPicPr>
+                  <pic:blipFill>
+                    <a:blip r:embed="rId42">
+                      <a:extLst>
+                        <a:ext uri="{28A0092B-C50C-407E-A947-70E740481C1C}">
+                          <a14:useLocalDpi xmlns:a14="http://schemas.microsoft.com/office/drawing/2010/main" val="0"/>
+                        </a:ext>
+                      </a:extLst>
+                    </a:blip>
+                    <a:stretch>
+                      <a:fillRect/>
+                    </a:stretch>
+                  </pic:blipFill>
+                  <pic:spPr>
+                    <a:xfrm>
+                      <a:off x="0" y="0"/>
+                      <a:ext cx="3390900" cy="2118995"/>
+                    </a:xfrm>
+                    <a:prstGeom prst="rect">
+                      <a:avLst/>
+                    </a:prstGeom>
+                  </pic:spPr>
+                </pic:pic>
+              </a:graphicData>
+            </a:graphic>
+            <wp14:sizeRelH relativeFrom="margin">
+              <wp14:pctWidth>0</wp14:pctWidth>
+            </wp14:sizeRelH>
+            <wp14:sizeRelV relativeFrom="margin">
+              <wp14:pctHeight>0</wp14:pctHeight>
+            </wp14:sizeRelV>
+          </wp:anchor>
+        </w:drawing>
+      </w:r>
+      <w:r>
+        <w:rPr>
+          <w:b/>
+          <w:bCs/>
+          <w:sz w:val="24"/>
+          <w:szCs w:val="24"/>
+        </w:rPr>
+        <w:t>Making Requests Using Headers</w:t>
+      </w:r>
+      <w:r>
+        <w:rPr>
+          <w:b/>
+          <w:bCs/>
+          <w:sz w:val="24"/>
+          <w:szCs w:val="24"/>
+        </w:rPr>
+        <w:br/>
+      </w:r>
+      <w:hyperlink r:id="rId43" w:history="1">
+        <w:r>
+          <w:rPr>
+            <w:rStyle w:val="Hyperlink"/>
+            <w:sz w:val="24"/>
+            <w:szCs w:val="24"/>
+          </w:rPr>
+          <w:t>https://pypi.org/project/requests/</w:t>
+        </w:r>
+      </w:hyperlink>
+    </w:p>
+    <w:p>
+      <w:pPr>
+        <w:rPr>
+          <w:sz w:val="24"/>
+          <w:szCs w:val="24"/>
+        </w:rPr>
+      </w:pPr>
+      <w:r>
+        <w:rPr>
+          <w:sz w:val="24"/>
+          <w:szCs w:val="24"/>
+        </w:rPr>
+        <w:t xml:space="preserve">We can import </w:t>
+      </w:r>
+      <w:r>
+        <w:rPr>
+          <w:b/>
+          <w:bCs/>
+          <w:sz w:val="24"/>
+          <w:szCs w:val="24"/>
+        </w:rPr>
+        <w:t>requests</w:t>
+      </w:r>
+      <w:r>
+        <w:rPr>
+          <w:sz w:val="24"/>
+          <w:szCs w:val="24"/>
+        </w:rPr>
+        <w:t xml:space="preserve"> and then state our different request headers in </w:t>
+      </w:r>
+      <w:r>
+        <w:rPr>
+          <w:b/>
+          <w:bCs/>
+          <w:sz w:val="24"/>
+          <w:szCs w:val="24"/>
+        </w:rPr>
+        <w:t>requests.get()</w:t>
+      </w:r>
+      <w:r>
+        <w:rPr>
+          <w:sz w:val="24"/>
+          <w:szCs w:val="24"/>
+        </w:rPr>
+        <w:t>.</w:t>
+      </w:r>
+    </w:p>
+    <w:p>
+      <w:pPr>
+        <w:rPr>
+          <w:sz w:val="24"/>
+          <w:szCs w:val="24"/>
+        </w:rPr>
+      </w:pPr>
+      <w:r>
+        <w:rPr>
+          <w:sz w:val="24"/>
+          <w:szCs w:val="24"/>
+        </w:rPr>
+        <w:t>The headers object is a dictionary that contains the authorisation key and the accept version (required for unsplash).</w:t>
+      </w:r>
+    </w:p>
+    <w:p>
+      <w:pPr>
+        <w:rPr>
+          <w:sz w:val="24"/>
+          <w:szCs w:val="24"/>
+        </w:rPr>
+      </w:pPr>
+      <w:r>
+        <w:rPr>
+          <w:sz w:val="24"/>
+          <w:szCs w:val="24"/>
+        </w:rPr>
+        <w:t xml:space="preserve">The params dictionary contains the different parameters we pass to the request, in this case, our </w:t>
+      </w:r>
+      <w:r>
+        <w:rPr>
+          <w:b/>
+          <w:bCs/>
+          <w:sz w:val="24"/>
+          <w:szCs w:val="24"/>
+        </w:rPr>
+        <w:t xml:space="preserve">query </w:t>
+      </w:r>
+      <w:r>
+        <w:rPr>
+          <w:sz w:val="24"/>
+          <w:szCs w:val="24"/>
+        </w:rPr>
+        <w:t>parameter</w:t>
+      </w:r>
+      <w:r>
+        <w:rPr>
+          <w:sz w:val="24"/>
+          <w:szCs w:val="24"/>
+        </w:rPr>
+        <w:t>.</w:t>
+      </w:r>
+    </w:p>
+    <w:p>
+      <w:pPr>
+        <w:rPr>
+          <w:sz w:val="24"/>
+          <w:szCs w:val="24"/>
+        </w:rPr>
+      </w:pPr>
+      <w:r>
+        <w:rPr>
+          <w:noProof/>
+          <w:sz w:val="24"/>
+          <w:szCs w:val="24"/>
+        </w:rPr>
+        <w:drawing>
+          <wp:anchor distT="0" distB="0" distL="114300" distR="114300" simplePos="0" relativeHeight="251691008" behindDoc="0" locked="0" layoutInCell="1" allowOverlap="1" wp14:anchorId="4E7EA5CA">
+            <wp:simplePos x="0" y="0"/>
+            <wp:positionH relativeFrom="column">
+              <wp:posOffset>-590550</wp:posOffset>
+            </wp:positionH>
+            <wp:positionV relativeFrom="paragraph">
+              <wp:posOffset>252730</wp:posOffset>
+            </wp:positionV>
+            <wp:extent cx="4791744" cy="323895"/>
+            <wp:effectExtent l="0" t="0" r="8890" b="0"/>
+            <wp:wrapThrough wrapText="bothSides">
+              <wp:wrapPolygon edited="0">
+                <wp:start x="0" y="0"/>
+                <wp:lineTo x="0" y="20329"/>
+                <wp:lineTo x="21554" y="20329"/>
+                <wp:lineTo x="21554" y="0"/>
+                <wp:lineTo x="0" y="0"/>
+              </wp:wrapPolygon>
+            </wp:wrapThrough>
+            <wp:docPr id="1193713582" name="Picture 1"/>
+            <wp:cNvGraphicFramePr>
+              <a:graphicFrameLocks xmlns:a="http://schemas.openxmlformats.org/drawingml/2006/main" noChangeAspect="1"/>
+            </wp:cNvGraphicFramePr>
+            <a:graphic xmlns:a="http://schemas.openxmlformats.org/drawingml/2006/main">
+              <a:graphicData uri="http://schemas.openxmlformats.org/drawingml/2006/picture">
+                <pic:pic xmlns:pic="http://schemas.openxmlformats.org/drawingml/2006/picture">
+                  <pic:nvPicPr>
+                    <pic:cNvPr id="1193713582" name=""/>
+                    <pic:cNvPicPr/>
+                  </pic:nvPicPr>
+                  <pic:blipFill>
+                    <a:blip r:embed="rId44">
+                      <a:extLst>
+                        <a:ext uri="{28A0092B-C50C-407E-A947-70E740481C1C}">
+                          <a14:useLocalDpi xmlns:a14="http://schemas.microsoft.com/office/drawing/2010/main" val="0"/>
+                        </a:ext>
+                      </a:extLst>
+                    </a:blip>
+                    <a:stretch>
+                      <a:fillRect/>
+                    </a:stretch>
+                  </pic:blipFill>
+                  <pic:spPr>
+                    <a:xfrm>
+                      <a:off x="0" y="0"/>
+                      <a:ext cx="4791744" cy="323895"/>
+                    </a:xfrm>
+                    <a:prstGeom prst="rect">
+                      <a:avLst/>
+                    </a:prstGeom>
+                  </pic:spPr>
+                </pic:pic>
+              </a:graphicData>
+            </a:graphic>
+          </wp:anchor>
+        </w:drawing>
+      </w:r>
+      <w:r>
+        <w:rPr>
+          <w:sz w:val="24"/>
+          <w:szCs w:val="24"/>
+        </w:rPr>
+        <w:t xml:space="preserve">The </w:t>
+      </w:r>
+      <w:r>
+        <w:rPr>
+          <w:b/>
+          <w:bCs/>
+          <w:sz w:val="24"/>
+          <w:szCs w:val="24"/>
+        </w:rPr>
+        <w:t>response</w:t>
+      </w:r>
+      <w:r>
+        <w:rPr>
+          <w:sz w:val="24"/>
+          <w:szCs w:val="24"/>
+        </w:rPr>
+        <w:t xml:space="preserve">, followed by </w:t>
+      </w:r>
+      <w:r>
+        <w:rPr>
+          <w:b/>
+          <w:bCs/>
+          <w:sz w:val="24"/>
+          <w:szCs w:val="24"/>
+        </w:rPr>
+        <w:t>response.text</w:t>
+      </w:r>
+      <w:r>
+        <w:rPr>
+          <w:sz w:val="24"/>
+          <w:szCs w:val="24"/>
+        </w:rPr>
+        <w:t>.</w:t>
+      </w:r>
+    </w:p>
+    <w:p>
+      <w:pPr>
+        <w:rPr>
+          <w:sz w:val="24"/>
+          <w:szCs w:val="24"/>
+        </w:rPr>
+      </w:pPr>
+      <w:r>
+        <w:rPr>
+          <w:noProof/>
+          <w:sz w:val="24"/>
+          <w:szCs w:val="24"/>
+        </w:rPr>
+        <w:drawing>
+          <wp:anchor distT="0" distB="0" distL="114300" distR="114300" simplePos="0" relativeHeight="251692032" behindDoc="0" locked="0" layoutInCell="1" allowOverlap="1" wp14:anchorId="5C99ACB5">
+            <wp:simplePos x="0" y="0"/>
+            <wp:positionH relativeFrom="column">
+              <wp:posOffset>-609600</wp:posOffset>
+            </wp:positionH>
+            <wp:positionV relativeFrom="paragraph">
+              <wp:posOffset>321945</wp:posOffset>
+            </wp:positionV>
+            <wp:extent cx="5731510" cy="1264920"/>
+            <wp:effectExtent l="0" t="0" r="2540" b="0"/>
+            <wp:wrapSquare wrapText="bothSides"/>
+            <wp:docPr id="179238198" name="Picture 1"/>
+            <wp:cNvGraphicFramePr>
+              <a:graphicFrameLocks xmlns:a="http://schemas.openxmlformats.org/drawingml/2006/main" noChangeAspect="1"/>
+            </wp:cNvGraphicFramePr>
+            <a:graphic xmlns:a="http://schemas.openxmlformats.org/drawingml/2006/main">
+              <a:graphicData uri="http://schemas.openxmlformats.org/drawingml/2006/picture">
+                <pic:pic xmlns:pic="http://schemas.openxmlformats.org/drawingml/2006/picture">
+                  <pic:nvPicPr>
+                    <pic:cNvPr id="179238198" name=""/>
+                    <pic:cNvPicPr/>
+                  </pic:nvPicPr>
+                  <pic:blipFill>
+                    <a:blip r:embed="rId45" cstate="print">
+                      <a:extLst>
+                        <a:ext uri="{28A0092B-C50C-407E-A947-70E740481C1C}">
+                          <a14:useLocalDpi xmlns:a14="http://schemas.microsoft.com/office/drawing/2010/main" val="0"/>
+                        </a:ext>
+                      </a:extLst>
+                    </a:blip>
+                    <a:stretch>
+                      <a:fillRect/>
+                    </a:stretch>
+                  </pic:blipFill>
+                  <pic:spPr>
+                    <a:xfrm>
+                      <a:off x="0" y="0"/>
+                      <a:ext cx="5731510" cy="1264920"/>
+                    </a:xfrm>
+                    <a:prstGeom prst="rect">
+                      <a:avLst/>
+                    </a:prstGeom>
+                  </pic:spPr>
+                </pic:pic>
+              </a:graphicData>
+            </a:graphic>
+          </wp:anchor>
+        </w:drawing>
+      </w:r>
+    </w:p>
+    <w:p>
+      <w:pPr>
+        <w:rPr>
+          <w:sz w:val="24"/>
+          <w:szCs w:val="24"/>
+        </w:rPr>
+      </w:pPr>
+    </w:p>
+    <w:p>
+      <w:pPr>
+        <w:rPr>
+          <w:sz w:val="24"/>
+          <w:szCs w:val="24"/>
+        </w:rPr>
+      </w:pPr>
+    </w:p>
+    <w:p>
+      <w:pPr>
+        <w:rPr>
+          <w:sz w:val="24"/>
+          <w:szCs w:val="24"/>
+        </w:rPr>
+      </w:pPr>
+    </w:p>
+    <w:p>
+      <w:pPr>
+        <w:rPr>
+          <w:sz w:val="24"/>
+          <w:szCs w:val="24"/>
+        </w:rPr>
+      </w:pPr>
+    </w:p>
+    <w:p>
+      <w:pPr>
+        <w:rPr>
+          <w:sz w:val="24"/>
+          <w:szCs w:val="24"/>
+        </w:rPr>
+      </w:pPr>
+      <w:r>
+        <w:rPr>
+          <w:noProof/>
+          <w:sz w:val="24"/>
+          <w:szCs w:val="24"/>
+        </w:rPr>
+        <w:drawing>
+          <wp:anchor distT="0" distB="0" distL="114300" distR="114300" simplePos="0" relativeHeight="251693056" behindDoc="0" locked="0" layoutInCell="1" allowOverlap="1" wp14:anchorId="15371222">
+            <wp:simplePos x="0" y="0"/>
+            <wp:positionH relativeFrom="column">
+              <wp:posOffset>-581025</wp:posOffset>
+            </wp:positionH>
+            <wp:positionV relativeFrom="paragraph">
+              <wp:posOffset>191135</wp:posOffset>
+            </wp:positionV>
+            <wp:extent cx="4534533" cy="819264"/>
+            <wp:effectExtent l="0" t="0" r="0" b="0"/>
+            <wp:wrapThrough wrapText="bothSides">
+              <wp:wrapPolygon edited="0">
+                <wp:start x="0" y="0"/>
+                <wp:lineTo x="0" y="21098"/>
+                <wp:lineTo x="21509" y="21098"/>
+                <wp:lineTo x="21509" y="0"/>
+                <wp:lineTo x="0" y="0"/>
+              </wp:wrapPolygon>
+            </wp:wrapThrough>
+            <wp:docPr id="193303085" name="Picture 1"/>
+            <wp:cNvGraphicFramePr>
+              <a:graphicFrameLocks xmlns:a="http://schemas.openxmlformats.org/drawingml/2006/main" noChangeAspect="1"/>
+            </wp:cNvGraphicFramePr>
+            <a:graphic xmlns:a="http://schemas.openxmlformats.org/drawingml/2006/main">
+              <a:graphicData uri="http://schemas.openxmlformats.org/drawingml/2006/picture">
+                <pic:pic xmlns:pic="http://schemas.openxmlformats.org/drawingml/2006/picture">
+                  <pic:nvPicPr>
+                    <pic:cNvPr id="193303085" name=""/>
+                    <pic:cNvPicPr/>
+                  </pic:nvPicPr>
+                  <pic:blipFill>
+                    <a:blip r:embed="rId46">
+                      <a:extLst>
+                        <a:ext uri="{28A0092B-C50C-407E-A947-70E740481C1C}">
+                          <a14:useLocalDpi xmlns:a14="http://schemas.microsoft.com/office/drawing/2010/main" val="0"/>
+                        </a:ext>
+                      </a:extLst>
+                    </a:blip>
+                    <a:stretch>
+                      <a:fillRect/>
+                    </a:stretch>
+                  </pic:blipFill>
+                  <pic:spPr>
+                    <a:xfrm>
+                      <a:off x="0" y="0"/>
+                      <a:ext cx="4534533" cy="819264"/>
+                    </a:xfrm>
+                    <a:prstGeom prst="rect">
+                      <a:avLst/>
+                    </a:prstGeom>
+                  </pic:spPr>
+                </pic:pic>
+              </a:graphicData>
+            </a:graphic>
+          </wp:anchor>
+        </w:drawing>
+      </w:r>
+    </w:p>
+    <w:p>
+      <w:pPr>
+        <w:rPr>
+          <w:sz w:val="24"/>
+          <w:szCs w:val="24"/>
+        </w:rPr>
+      </w:pPr>
+      <w:r>
+        <w:rPr>
+          <w:sz w:val="24"/>
+          <w:szCs w:val="24"/>
+        </w:rPr>
+        <w:t xml:space="preserve">You can also return the JSON file by using </w:t>
+      </w:r>
+      <w:r>
+        <w:rPr>
+          <w:b/>
+          <w:bCs/>
+          <w:sz w:val="24"/>
+          <w:szCs w:val="24"/>
+        </w:rPr>
+        <w:t>response.json()</w:t>
+      </w:r>
+      <w:r>
+        <w:rPr>
+          <w:sz w:val="24"/>
+          <w:szCs w:val="24"/>
+        </w:rPr>
+        <w:t>.</w:t>
+      </w:r>
+    </w:p>
+    <w:p>
+      <w:pPr>
+        <w:rPr>
+          <w:sz w:val="24"/>
+          <w:szCs w:val="24"/>
+        </w:rPr>
+      </w:pPr>
+    </w:p>
+    <w:p>
+      <w:pPr>
+        <w:rPr>
+          <w:b/>
+          <w:bCs/>
+          <w:sz w:val="24"/>
+          <w:szCs w:val="24"/>
+        </w:rPr>
+      </w:pPr>
+      <w:r>
+        <w:rPr>
+          <w:b/>
+          <w:bCs/>
+          <w:sz w:val="24"/>
+          <w:szCs w:val="24"/>
+        </w:rPr>
+        <w:drawing>
+          <wp:anchor distT="0" distB="0" distL="114300" distR="114300" simplePos="0" relativeHeight="251694080" behindDoc="0" locked="0" layoutInCell="1" allowOverlap="1" wp14:anchorId="6194BBBD">
+            <wp:simplePos x="0" y="0"/>
+            <wp:positionH relativeFrom="column">
+              <wp:posOffset>-600075</wp:posOffset>
+            </wp:positionH>
+            <wp:positionV relativeFrom="paragraph">
+              <wp:posOffset>359410</wp:posOffset>
+            </wp:positionV>
+            <wp:extent cx="3505689" cy="1400370"/>
+            <wp:effectExtent l="0" t="0" r="0" b="9525"/>
+            <wp:wrapThrough wrapText="bothSides">
+              <wp:wrapPolygon edited="0">
+                <wp:start x="0" y="0"/>
+                <wp:lineTo x="0" y="21453"/>
+                <wp:lineTo x="21483" y="21453"/>
+                <wp:lineTo x="21483" y="0"/>
+                <wp:lineTo x="0" y="0"/>
+              </wp:wrapPolygon>
+            </wp:wrapThrough>
+            <wp:docPr id="395986973" name="Picture 1"/>
+            <wp:cNvGraphicFramePr>
+              <a:graphicFrameLocks xmlns:a="http://schemas.openxmlformats.org/drawingml/2006/main" noChangeAspect="1"/>
+            </wp:cNvGraphicFramePr>
+            <a:graphic xmlns:a="http://schemas.openxmlformats.org/drawingml/2006/main">
+              <a:graphicData uri="http://schemas.openxmlformats.org/drawingml/2006/picture">
+                <pic:pic xmlns:pic="http://schemas.openxmlformats.org/drawingml/2006/picture">
+                  <pic:nvPicPr>
+                    <pic:cNvPr id="395986973" name=""/>
+                    <pic:cNvPicPr/>
+                  </pic:nvPicPr>
+                  <pic:blipFill>
+                    <a:blip r:embed="rId47">
+                      <a:extLst>
+                        <a:ext uri="{28A0092B-C50C-407E-A947-70E740481C1C}">
+                          <a14:useLocalDpi xmlns:a14="http://schemas.microsoft.com/office/drawing/2010/main" val="0"/>
+                        </a:ext>
+                      </a:extLst>
+                    </a:blip>
+                    <a:stretch>
+                      <a:fillRect/>
+                    </a:stretch>
+                  </pic:blipFill>
+                  <pic:spPr>
+                    <a:xfrm>
+                      <a:off x="0" y="0"/>
+                      <a:ext cx="3505689" cy="1400370"/>
+                    </a:xfrm>
+                    <a:prstGeom prst="rect">
+                      <a:avLst/>
+                    </a:prstGeom>
+                  </pic:spPr>
+                </pic:pic>
+              </a:graphicData>
+            </a:graphic>
+          </wp:anchor>
+        </w:drawing>
+      </w:r>
+      <w:r>
+        <w:rPr>
+          <w:b/>
+          <w:bCs/>
+          <w:sz w:val="24"/>
+          <w:szCs w:val="24"/>
+        </w:rPr>
+        <w:t>Getting API Key from local.env</w:t>
+      </w:r>
+    </w:p>
+    <w:p>
+      <w:pPr>
+        <w:rPr>
+          <w:sz w:val="24"/>
+          <w:szCs w:val="24"/>
+        </w:rPr>
+      </w:pPr>
+      <w:r>
+        <w:rPr>
+          <w:sz w:val="24"/>
+          <w:szCs w:val="24"/>
+        </w:rPr>
+        <w:t xml:space="preserve">To get the API key from local.env, we need to use </w:t>
+      </w:r>
+      <w:r>
+        <w:rPr>
+          <w:b/>
+          <w:bCs/>
+          <w:sz w:val="24"/>
+          <w:szCs w:val="24"/>
+        </w:rPr>
+        <w:t>os.environ.get()</w:t>
+      </w:r>
+      <w:r>
+        <w:rPr>
+          <w:sz w:val="24"/>
+          <w:szCs w:val="24"/>
+        </w:rPr>
+        <w:t xml:space="preserve">. However, since the local.env is ignored in gitignore by default, we need to use </w:t>
+      </w:r>
+      <w:r>
+        <w:rPr>
+          <w:b/>
+          <w:bCs/>
+          <w:sz w:val="24"/>
+          <w:szCs w:val="24"/>
+        </w:rPr>
+        <w:t>dotenv</w:t>
+      </w:r>
+      <w:r>
+        <w:rPr>
+          <w:sz w:val="24"/>
+          <w:szCs w:val="24"/>
+        </w:rPr>
+        <w:t xml:space="preserve"> and </w:t>
+      </w:r>
+      <w:r>
+        <w:rPr>
+          <w:b/>
+          <w:bCs/>
+          <w:sz w:val="24"/>
+          <w:szCs w:val="24"/>
+        </w:rPr>
+        <w:t>load_dotenv</w:t>
+      </w:r>
+      <w:r>
+        <w:rPr>
+          <w:sz w:val="24"/>
+          <w:szCs w:val="24"/>
+        </w:rPr>
+        <w:t xml:space="preserve"> to make it visible.</w:t>
+      </w:r>
+    </w:p>
+    <w:p>
+      <w:pPr>
+        <w:rPr>
+          <w:sz w:val="24"/>
+          <w:szCs w:val="24"/>
+        </w:rPr>
+      </w:pPr>
+      <w:r>
+        <w:rPr>
+          <w:sz w:val="24"/>
+          <w:szCs w:val="24"/>
+        </w:rPr>
+        <w:drawing>
+          <wp:anchor distT="0" distB="0" distL="114300" distR="114300" simplePos="0" relativeHeight="251695104" behindDoc="0" locked="0" layoutInCell="1" allowOverlap="1" wp14:anchorId="113170EF">
+            <wp:simplePos x="0" y="0"/>
+            <wp:positionH relativeFrom="column">
+              <wp:posOffset>-600075</wp:posOffset>
+            </wp:positionH>
+            <wp:positionV relativeFrom="paragraph">
+              <wp:posOffset>475615</wp:posOffset>
+            </wp:positionV>
+            <wp:extent cx="5731510" cy="649605"/>
+            <wp:effectExtent l="0" t="0" r="2540" b="0"/>
+            <wp:wrapThrough wrapText="bothSides">
+              <wp:wrapPolygon edited="0">
+                <wp:start x="0" y="0"/>
+                <wp:lineTo x="0" y="20903"/>
+                <wp:lineTo x="21538" y="20903"/>
+                <wp:lineTo x="21538" y="0"/>
+                <wp:lineTo x="0" y="0"/>
+              </wp:wrapPolygon>
+            </wp:wrapThrough>
+            <wp:docPr id="1936485325" name="Picture 1"/>
+            <wp:cNvGraphicFramePr>
+              <a:graphicFrameLocks xmlns:a="http://schemas.openxmlformats.org/drawingml/2006/main" noChangeAspect="1"/>
+            </wp:cNvGraphicFramePr>
+            <a:graphic xmlns:a="http://schemas.openxmlformats.org/drawingml/2006/main">
+              <a:graphicData uri="http://schemas.openxmlformats.org/drawingml/2006/picture">
+                <pic:pic xmlns:pic="http://schemas.openxmlformats.org/drawingml/2006/picture">
+                  <pic:nvPicPr>
+                    <pic:cNvPr id="1936485325" name=""/>
+                    <pic:cNvPicPr/>
+                  </pic:nvPicPr>
+                  <pic:blipFill>
+                    <a:blip r:embed="rId48">
+                      <a:extLst>
+                        <a:ext uri="{28A0092B-C50C-407E-A947-70E740481C1C}">
+                          <a14:useLocalDpi xmlns:a14="http://schemas.microsoft.com/office/drawing/2010/main" val="0"/>
+                        </a:ext>
+                      </a:extLst>
+                    </a:blip>
+                    <a:stretch>
+                      <a:fillRect/>
+                    </a:stretch>
+                  </pic:blipFill>
+                  <pic:spPr>
+                    <a:xfrm>
+                      <a:off x="0" y="0"/>
+                      <a:ext cx="5731510" cy="649605"/>
+                    </a:xfrm>
+                    <a:prstGeom prst="rect">
+                      <a:avLst/>
+                    </a:prstGeom>
+                  </pic:spPr>
+                </pic:pic>
+              </a:graphicData>
+            </a:graphic>
+          </wp:anchor>
+        </w:drawing>
+      </w:r>
+      <w:r>
+        <w:rPr>
+          <w:sz w:val="24"/>
+          <w:szCs w:val="24"/>
+        </w:rPr>
+        <w:t xml:space="preserve">We provide the relative path to the file using </w:t>
+      </w:r>
+      <w:r>
+        <w:rPr>
+          <w:b/>
+          <w:bCs/>
+          <w:sz w:val="24"/>
+          <w:szCs w:val="24"/>
+        </w:rPr>
+        <w:t>load.env</w:t>
+      </w:r>
+      <w:r>
+        <w:rPr>
+          <w:sz w:val="24"/>
+          <w:szCs w:val="24"/>
+        </w:rPr>
+        <w:t>.</w:t>
+      </w:r>
+    </w:p>
+    <w:p>
+      <w:pPr>
+        <w:rPr>
+          <w:sz w:val="24"/>
+          <w:szCs w:val="24"/>
+        </w:rPr>
+      </w:pPr>
+    </w:p>
+    <w:p>
+      <w:pPr>
+        <w:rPr>
+          <w:sz w:val="24"/>
+          <w:szCs w:val="24"/>
+        </w:rPr>
+      </w:pPr>
+    </w:p>
+    <w:p>
+      <w:pPr>
+        <w:rPr>
+          <w:sz w:val="24"/>
+          <w:szCs w:val="24"/>
+        </w:rPr>
+      </w:pPr>
+      <w:r>
+        <w:rPr>
+          <w:sz w:val="24"/>
+          <w:szCs w:val="24"/>
+        </w:rPr>
+        <w:t xml:space="preserve">To prevent your app from starting if there is no API key, you can write an if statement and </w:t>
+      </w:r>
+      <w:r>
+        <w:rPr>
+          <w:b/>
+          <w:bCs/>
+          <w:sz w:val="24"/>
+          <w:szCs w:val="24"/>
+        </w:rPr>
+        <w:t>raise EnvironmentError</w:t>
+      </w:r>
+      <w:r>
+        <w:rPr>
+          <w:sz w:val="24"/>
+          <w:szCs w:val="24"/>
+        </w:rPr>
+        <w:t>, which will display a message in the console when there is no API key found, instead of starting the app.</w:t>
+      </w:r>
     </w:p>
     <w:sectPr>
       <w:pgSz w:w="11906" w:h="16838"/>
@@ -12011,6 +12006,7 @@
   <w:style w:type="character" w:default="1" w:styleId="DefaultParagraphFont">
     <w:name w:val="Default Paragraph Font"/>
     <w:uiPriority w:val="1"/>
+    <w:semiHidden/>
     <w:unhideWhenUsed/>
   </w:style>
   <w:style w:type="table" w:default="1" w:styleId="TableNormal">

</xml_diff>

<commit_message>
Adding pymongo to connect api to mongodb
</commit_message>
<xml_diff>
--- a/React and Python Full Stack App Course.docx
+++ b/React and Python Full Stack App Course.docx
@@ -11555,7 +11555,7 @@
           <w:szCs w:val="24"/>
         </w:rPr>
         <w:drawing>
-          <wp:anchor distT="0" distB="0" distL="114300" distR="114300" simplePos="0" relativeHeight="251692032" behindDoc="0" locked="0" layoutInCell="1" allowOverlap="1" wp14:anchorId="569698B8" wp14:editId="466469B2">
+          <wp:anchor distT="0" distB="0" distL="114300" distR="114300" simplePos="0" relativeHeight="251692032" behindDoc="0" locked="0" layoutInCell="1" allowOverlap="1" wp14:anchorId="569698B8" wp14:editId="4B87BA5D">
             <wp:simplePos x="0" y="0"/>
             <wp:positionH relativeFrom="column">
               <wp:posOffset>-609600</wp:posOffset>
@@ -19686,6 +19686,7 @@
         <w:rPr>
           <w:b/>
           <w:bCs/>
+          <w:noProof/>
           <w:sz w:val="24"/>
           <w:szCs w:val="24"/>
         </w:rPr>
@@ -19861,6 +19862,7 @@
       </w:pPr>
       <w:r>
         <w:rPr>
+          <w:noProof/>
           <w:sz w:val="24"/>
           <w:szCs w:val="24"/>
         </w:rPr>
@@ -20262,6 +20264,2196 @@
         <w:t>This means that if you stop/recreate the container, your data survives. If you didn’t use a volume, the data would disappear when the container is removed.</w:t>
       </w:r>
     </w:p>
+    <w:p>
+      <w:pPr>
+        <w:rPr>
+          <w:i/>
+          <w:iCs/>
+          <w:sz w:val="24"/>
+          <w:szCs w:val="24"/>
+        </w:rPr>
+      </w:pPr>
+    </w:p>
+    <w:p>
+      <w:pPr>
+        <w:rPr>
+          <w:i/>
+          <w:iCs/>
+          <w:sz w:val="24"/>
+          <w:szCs w:val="24"/>
+        </w:rPr>
+      </w:pPr>
+    </w:p>
+    <w:p>
+      <w:pPr>
+        <w:rPr>
+          <w:i/>
+          <w:iCs/>
+          <w:sz w:val="24"/>
+          <w:szCs w:val="24"/>
+        </w:rPr>
+      </w:pPr>
+    </w:p>
+    <w:p>
+      <w:pPr>
+        <w:rPr>
+          <w:i/>
+          <w:iCs/>
+          <w:sz w:val="24"/>
+          <w:szCs w:val="24"/>
+        </w:rPr>
+      </w:pPr>
+    </w:p>
+    <w:p>
+      <w:pPr>
+        <w:rPr>
+          <w:sz w:val="24"/>
+          <w:szCs w:val="24"/>
+        </w:rPr>
+      </w:pPr>
+      <w:r>
+        <w:rPr>
+          <w:b/>
+          <w:bCs/>
+          <w:sz w:val="24"/>
+          <w:szCs w:val="24"/>
+        </w:rPr>
+        <w:lastRenderedPageBreak/>
+        <w:t>Communication Between Docker Containers</w:t>
+      </w:r>
+      <w:r>
+        <w:rPr>
+          <w:b/>
+          <w:bCs/>
+          <w:sz w:val="24"/>
+          <w:szCs w:val="24"/>
+        </w:rPr>
+        <w:br/>
+      </w:r>
+      <w:r>
+        <w:rPr>
+          <w:sz w:val="24"/>
+          <w:szCs w:val="24"/>
+        </w:rPr>
+        <w:t>Docker-compose creates a bridge network automatically.</w:t>
+      </w:r>
+    </w:p>
+    <w:p>
+      <w:pPr>
+        <w:rPr>
+          <w:sz w:val="24"/>
+          <w:szCs w:val="24"/>
+        </w:rPr>
+      </w:pPr>
+      <w:r>
+        <w:rPr>
+          <w:noProof/>
+          <w:sz w:val="24"/>
+          <w:szCs w:val="24"/>
+        </w:rPr>
+        <w:drawing>
+          <wp:anchor distT="0" distB="0" distL="114300" distR="114300" simplePos="0" relativeHeight="251718656" behindDoc="0" locked="0" layoutInCell="1" allowOverlap="1" wp14:anchorId="37321124" wp14:editId="78949BAC">
+            <wp:simplePos x="0" y="0"/>
+            <wp:positionH relativeFrom="margin">
+              <wp:align>left</wp:align>
+            </wp:positionH>
+            <wp:positionV relativeFrom="paragraph">
+              <wp:posOffset>1905</wp:posOffset>
+            </wp:positionV>
+            <wp:extent cx="3619500" cy="1679575"/>
+            <wp:effectExtent l="0" t="0" r="0" b="0"/>
+            <wp:wrapThrough wrapText="bothSides">
+              <wp:wrapPolygon edited="0">
+                <wp:start x="0" y="0"/>
+                <wp:lineTo x="0" y="21314"/>
+                <wp:lineTo x="21486" y="21314"/>
+                <wp:lineTo x="21486" y="0"/>
+                <wp:lineTo x="0" y="0"/>
+              </wp:wrapPolygon>
+            </wp:wrapThrough>
+            <wp:docPr id="1041040987" name="Picture 1"/>
+            <wp:cNvGraphicFramePr>
+              <a:graphicFrameLocks xmlns:a="http://schemas.openxmlformats.org/drawingml/2006/main" noChangeAspect="1"/>
+            </wp:cNvGraphicFramePr>
+            <a:graphic xmlns:a="http://schemas.openxmlformats.org/drawingml/2006/main">
+              <a:graphicData uri="http://schemas.openxmlformats.org/drawingml/2006/picture">
+                <pic:pic xmlns:pic="http://schemas.openxmlformats.org/drawingml/2006/picture">
+                  <pic:nvPicPr>
+                    <pic:cNvPr id="1041040987" name=""/>
+                    <pic:cNvPicPr/>
+                  </pic:nvPicPr>
+                  <pic:blipFill>
+                    <a:blip r:embed="rId77" cstate="print">
+                      <a:extLst>
+                        <a:ext uri="{28A0092B-C50C-407E-A947-70E740481C1C}">
+                          <a14:useLocalDpi xmlns:a14="http://schemas.microsoft.com/office/drawing/2010/main" val="0"/>
+                        </a:ext>
+                      </a:extLst>
+                    </a:blip>
+                    <a:stretch>
+                      <a:fillRect/>
+                    </a:stretch>
+                  </pic:blipFill>
+                  <pic:spPr>
+                    <a:xfrm>
+                      <a:off x="0" y="0"/>
+                      <a:ext cx="3619500" cy="1679575"/>
+                    </a:xfrm>
+                    <a:prstGeom prst="rect">
+                      <a:avLst/>
+                    </a:prstGeom>
+                  </pic:spPr>
+                </pic:pic>
+              </a:graphicData>
+            </a:graphic>
+            <wp14:sizeRelH relativeFrom="margin">
+              <wp14:pctWidth>0</wp14:pctWidth>
+            </wp14:sizeRelH>
+            <wp14:sizeRelV relativeFrom="margin">
+              <wp14:pctHeight>0</wp14:pctHeight>
+            </wp14:sizeRelV>
+          </wp:anchor>
+        </w:drawing>
+      </w:r>
+      <w:r>
+        <w:rPr>
+          <w:sz w:val="24"/>
+          <w:szCs w:val="24"/>
+        </w:rPr>
+        <w:t>A bridge network is a site-specific range of IP addresses.</w:t>
+      </w:r>
+    </w:p>
+    <w:p>
+      <w:pPr>
+        <w:rPr>
+          <w:b/>
+          <w:bCs/>
+          <w:sz w:val="24"/>
+          <w:szCs w:val="24"/>
+        </w:rPr>
+      </w:pPr>
+      <w:r>
+        <w:rPr>
+          <w:sz w:val="24"/>
+          <w:szCs w:val="24"/>
+        </w:rPr>
+        <w:t xml:space="preserve">For example, you might see a range such as </w:t>
+      </w:r>
+      <w:r>
+        <w:rPr>
+          <w:b/>
+          <w:bCs/>
+          <w:sz w:val="24"/>
+          <w:szCs w:val="24"/>
+        </w:rPr>
+        <w:t>172.22.0.0/16.</w:t>
+      </w:r>
+    </w:p>
+    <w:p>
+      <w:pPr>
+        <w:rPr>
+          <w:sz w:val="24"/>
+          <w:szCs w:val="24"/>
+        </w:rPr>
+      </w:pPr>
+      <w:r>
+        <w:rPr>
+          <w:sz w:val="24"/>
+          <w:szCs w:val="24"/>
+        </w:rPr>
+        <w:t>16 is the network mask for this particular network and each container that is included in the docker compose file gets a unique IP address from this range.</w:t>
+      </w:r>
+    </w:p>
+    <w:p>
+      <w:pPr>
+        <w:rPr>
+          <w:sz w:val="24"/>
+          <w:szCs w:val="24"/>
+        </w:rPr>
+      </w:pPr>
+      <w:r>
+        <w:rPr>
+          <w:sz w:val="24"/>
+          <w:szCs w:val="24"/>
+        </w:rPr>
+        <w:t>There is also a default gateway for each container, which usually ends with 1 in the last octet. It is the first usable IP address in the network.</w:t>
+      </w:r>
+    </w:p>
+    <w:p>
+      <w:pPr>
+        <w:rPr>
+          <w:sz w:val="24"/>
+          <w:szCs w:val="24"/>
+        </w:rPr>
+      </w:pPr>
+      <w:r>
+        <w:rPr>
+          <w:sz w:val="24"/>
+          <w:szCs w:val="24"/>
+        </w:rPr>
+        <w:t>The fact that Mongo doesn’t have a port does not stop the other containers from communication with it. They all belong to the same network and can communicate with each other using their IP addresses.</w:t>
+      </w:r>
+    </w:p>
+    <w:p>
+      <w:pPr>
+        <w:rPr>
+          <w:sz w:val="24"/>
+          <w:szCs w:val="24"/>
+        </w:rPr>
+      </w:pPr>
+    </w:p>
+    <w:p>
+      <w:pPr>
+        <w:rPr>
+          <w:sz w:val="24"/>
+          <w:szCs w:val="24"/>
+        </w:rPr>
+      </w:pPr>
+      <w:r>
+        <w:rPr>
+          <w:b/>
+          <w:bCs/>
+          <w:sz w:val="24"/>
+          <w:szCs w:val="24"/>
+        </w:rPr>
+        <w:t>Exploring Networking Between Docker Containers</w:t>
+      </w:r>
+      <w:r>
+        <w:rPr>
+          <w:b/>
+          <w:bCs/>
+          <w:sz w:val="24"/>
+          <w:szCs w:val="24"/>
+        </w:rPr>
+        <w:br/>
+      </w:r>
+      <w:r>
+        <w:rPr>
+          <w:sz w:val="24"/>
+          <w:szCs w:val="24"/>
+        </w:rPr>
+        <w:t xml:space="preserve">By typing </w:t>
+      </w:r>
+      <w:r>
+        <w:rPr>
+          <w:b/>
+          <w:bCs/>
+          <w:i/>
+          <w:iCs/>
+          <w:sz w:val="24"/>
+          <w:szCs w:val="24"/>
+        </w:rPr>
+        <w:t>docker network ls</w:t>
+      </w:r>
+      <w:r>
+        <w:rPr>
+          <w:i/>
+          <w:iCs/>
+          <w:sz w:val="24"/>
+          <w:szCs w:val="24"/>
+        </w:rPr>
+        <w:t xml:space="preserve">, </w:t>
+      </w:r>
+      <w:r>
+        <w:rPr>
+          <w:sz w:val="24"/>
+          <w:szCs w:val="24"/>
+        </w:rPr>
+        <w:t xml:space="preserve">you can see which network was created for the containers. It will tell you the </w:t>
+      </w:r>
+      <w:r>
+        <w:rPr>
+          <w:b/>
+          <w:bCs/>
+          <w:sz w:val="24"/>
+          <w:szCs w:val="24"/>
+        </w:rPr>
+        <w:t>network id</w:t>
+      </w:r>
+      <w:r>
+        <w:rPr>
+          <w:sz w:val="24"/>
+          <w:szCs w:val="24"/>
+        </w:rPr>
+        <w:t xml:space="preserve">, </w:t>
+      </w:r>
+      <w:r>
+        <w:rPr>
+          <w:b/>
+          <w:bCs/>
+          <w:sz w:val="24"/>
+          <w:szCs w:val="24"/>
+        </w:rPr>
+        <w:t>name</w:t>
+      </w:r>
+      <w:r>
+        <w:rPr>
+          <w:sz w:val="24"/>
+          <w:szCs w:val="24"/>
+        </w:rPr>
+        <w:t xml:space="preserve">, </w:t>
+      </w:r>
+      <w:r>
+        <w:rPr>
+          <w:b/>
+          <w:bCs/>
+          <w:sz w:val="24"/>
+          <w:szCs w:val="24"/>
+        </w:rPr>
+        <w:t>driver</w:t>
+      </w:r>
+      <w:r>
+        <w:rPr>
+          <w:sz w:val="24"/>
+          <w:szCs w:val="24"/>
+        </w:rPr>
+        <w:t xml:space="preserve">, and </w:t>
+      </w:r>
+      <w:r>
+        <w:rPr>
+          <w:b/>
+          <w:bCs/>
+          <w:sz w:val="24"/>
+          <w:szCs w:val="24"/>
+        </w:rPr>
+        <w:t>scope</w:t>
+      </w:r>
+      <w:r>
+        <w:rPr>
+          <w:sz w:val="24"/>
+          <w:szCs w:val="24"/>
+        </w:rPr>
+        <w:t>.</w:t>
+      </w:r>
+    </w:p>
+    <w:p>
+      <w:pPr>
+        <w:rPr>
+          <w:sz w:val="24"/>
+          <w:szCs w:val="24"/>
+        </w:rPr>
+      </w:pPr>
+      <w:r>
+        <w:rPr>
+          <w:sz w:val="24"/>
+          <w:szCs w:val="24"/>
+        </w:rPr>
+        <w:t xml:space="preserve">By typing </w:t>
+      </w:r>
+      <w:r>
+        <w:rPr>
+          <w:b/>
+          <w:bCs/>
+          <w:i/>
+          <w:iCs/>
+          <w:sz w:val="24"/>
+          <w:szCs w:val="24"/>
+        </w:rPr>
+        <w:t>docker network inspect [NAME/ID]</w:t>
+      </w:r>
+      <w:r>
+        <w:rPr>
+          <w:sz w:val="24"/>
+          <w:szCs w:val="24"/>
+        </w:rPr>
+        <w:t>, you’ll be able to see the subnet and the gateway numbers:</w:t>
+      </w:r>
+    </w:p>
+    <w:p>
+      <w:pPr>
+        <w:pStyle w:val="ListParagraph"/>
+        <w:numPr>
+          <w:ilvl w:val="0"/>
+          <w:numId w:val="2"/>
+        </w:numPr>
+        <w:rPr>
+          <w:sz w:val="24"/>
+          <w:szCs w:val="24"/>
+        </w:rPr>
+      </w:pPr>
+      <w:r>
+        <w:rPr>
+          <w:b/>
+          <w:bCs/>
+          <w:sz w:val="24"/>
+          <w:szCs w:val="24"/>
+        </w:rPr>
+        <w:t xml:space="preserve">Subnet – </w:t>
+      </w:r>
+      <w:r>
+        <w:rPr>
+          <w:sz w:val="24"/>
+          <w:szCs w:val="24"/>
+        </w:rPr>
+        <w:t>range of IP addresses that Docker assigns to containers connected to that network. Subnets ensure containers on the same network can communicate with each other directly.</w:t>
+      </w:r>
+      <w:r>
+        <w:rPr>
+          <w:sz w:val="24"/>
+          <w:szCs w:val="24"/>
+        </w:rPr>
+        <w:br/>
+      </w:r>
+    </w:p>
+    <w:p>
+      <w:pPr>
+        <w:pStyle w:val="ListParagraph"/>
+        <w:numPr>
+          <w:ilvl w:val="0"/>
+          <w:numId w:val="2"/>
+        </w:numPr>
+        <w:rPr>
+          <w:sz w:val="24"/>
+          <w:szCs w:val="24"/>
+        </w:rPr>
+      </w:pPr>
+      <w:r>
+        <w:rPr>
+          <w:b/>
+          <w:bCs/>
+          <w:sz w:val="24"/>
+          <w:szCs w:val="24"/>
+        </w:rPr>
+        <w:t xml:space="preserve">Gateway – </w:t>
+      </w:r>
+      <w:r>
+        <w:rPr>
+          <w:sz w:val="24"/>
+          <w:szCs w:val="24"/>
+        </w:rPr>
+        <w:t xml:space="preserve">the IP address inside the subnet that Docker assigns to the </w:t>
+      </w:r>
+      <w:r>
+        <w:rPr>
+          <w:b/>
+          <w:bCs/>
+          <w:sz w:val="24"/>
+          <w:szCs w:val="24"/>
+        </w:rPr>
+        <w:t>bridge interface</w:t>
+      </w:r>
+      <w:r>
+        <w:rPr>
+          <w:sz w:val="24"/>
+          <w:szCs w:val="24"/>
+        </w:rPr>
+        <w:t xml:space="preserve"> of the network. Containers use this gateway to reach outside their network.</w:t>
+      </w:r>
+      <w:r>
+        <w:rPr>
+          <w:sz w:val="24"/>
+          <w:szCs w:val="24"/>
+        </w:rPr>
+        <w:br/>
+      </w:r>
+    </w:p>
+    <w:p>
+      <w:pPr>
+        <w:pStyle w:val="ListParagraph"/>
+        <w:numPr>
+          <w:ilvl w:val="0"/>
+          <w:numId w:val="2"/>
+        </w:numPr>
+        <w:rPr>
+          <w:sz w:val="24"/>
+          <w:szCs w:val="24"/>
+        </w:rPr>
+      </w:pPr>
+      <w:r>
+        <w:rPr>
+          <w:b/>
+          <w:bCs/>
+          <w:sz w:val="24"/>
+          <w:szCs w:val="24"/>
+        </w:rPr>
+        <w:t>Bridge Interface –</w:t>
+      </w:r>
+      <w:r>
+        <w:rPr>
+          <w:sz w:val="24"/>
+          <w:szCs w:val="24"/>
+        </w:rPr>
+        <w:t xml:space="preserve"> the virtual router inside your computer that connects all the containers together and provides the gateway.</w:t>
+      </w:r>
+    </w:p>
+    <w:p>
+      <w:pPr>
+        <w:rPr>
+          <w:sz w:val="24"/>
+          <w:szCs w:val="24"/>
+        </w:rPr>
+      </w:pPr>
+      <w:r>
+        <w:rPr>
+          <w:sz w:val="24"/>
+          <w:szCs w:val="24"/>
+        </w:rPr>
+        <w:t>Each container gets an IP from the subnet. They all connect to the bridge. The bridge holds the gateway address and allows them to talk to each other and the outside world.</w:t>
+      </w:r>
+    </w:p>
+    <w:p>
+      <w:pPr>
+        <w:rPr>
+          <w:sz w:val="24"/>
+          <w:szCs w:val="24"/>
+        </w:rPr>
+      </w:pPr>
+      <w:r>
+        <w:rPr>
+          <w:sz w:val="24"/>
+          <w:szCs w:val="24"/>
+        </w:rPr>
+        <w:t>Further down the output, you can see information about other containers</w:t>
+      </w:r>
+    </w:p>
+    <w:p>
+      <w:pPr>
+        <w:rPr>
+          <w:sz w:val="24"/>
+          <w:szCs w:val="24"/>
+        </w:rPr>
+      </w:pPr>
+      <w:r>
+        <w:rPr>
+          <w:sz w:val="24"/>
+          <w:szCs w:val="24"/>
+        </w:rPr>
+        <w:t xml:space="preserve">By typing </w:t>
+      </w:r>
+      <w:r>
+        <w:rPr>
+          <w:b/>
+          <w:bCs/>
+          <w:i/>
+          <w:iCs/>
+          <w:sz w:val="24"/>
+          <w:szCs w:val="24"/>
+        </w:rPr>
+        <w:t xml:space="preserve">docker network inspect </w:t>
+      </w:r>
+      <w:r>
+        <w:rPr>
+          <w:b/>
+          <w:bCs/>
+          <w:i/>
+          <w:iCs/>
+          <w:sz w:val="24"/>
+          <w:szCs w:val="24"/>
+        </w:rPr>
+        <w:t>[NAME]</w:t>
+      </w:r>
+      <w:r>
+        <w:rPr>
+          <w:b/>
+          <w:bCs/>
+          <w:i/>
+          <w:iCs/>
+          <w:sz w:val="24"/>
+          <w:szCs w:val="24"/>
+        </w:rPr>
+        <w:t xml:space="preserve"> | </w:t>
+      </w:r>
+      <w:proofErr w:type="spellStart"/>
+      <w:r>
+        <w:rPr>
+          <w:b/>
+          <w:bCs/>
+          <w:i/>
+          <w:iCs/>
+          <w:sz w:val="24"/>
+          <w:szCs w:val="24"/>
+        </w:rPr>
+        <w:t>findstr</w:t>
+      </w:r>
+      <w:proofErr w:type="spellEnd"/>
+      <w:r>
+        <w:rPr>
+          <w:b/>
+          <w:bCs/>
+          <w:i/>
+          <w:iCs/>
+          <w:sz w:val="24"/>
+          <w:szCs w:val="24"/>
+        </w:rPr>
+        <w:t xml:space="preserve"> IPv4Address</w:t>
+      </w:r>
+      <w:r>
+        <w:rPr>
+          <w:i/>
+          <w:iCs/>
+          <w:sz w:val="24"/>
+          <w:szCs w:val="24"/>
+        </w:rPr>
+        <w:t>,</w:t>
+      </w:r>
+      <w:r>
+        <w:rPr>
+          <w:sz w:val="24"/>
+          <w:szCs w:val="24"/>
+        </w:rPr>
+        <w:t xml:space="preserve"> you can see the list of IP addresses for the containers of that particular network (e.g. frontend).</w:t>
+      </w:r>
+    </w:p>
+    <w:p>
+      <w:pPr>
+        <w:rPr>
+          <w:sz w:val="24"/>
+          <w:szCs w:val="24"/>
+        </w:rPr>
+      </w:pPr>
+    </w:p>
+    <w:p>
+      <w:pPr>
+        <w:rPr>
+          <w:sz w:val="24"/>
+          <w:szCs w:val="24"/>
+        </w:rPr>
+      </w:pPr>
+      <w:r>
+        <w:rPr>
+          <w:sz w:val="24"/>
+          <w:szCs w:val="24"/>
+        </w:rPr>
+        <w:lastRenderedPageBreak/>
+        <w:t>For example:</w:t>
+      </w:r>
+    </w:p>
+    <w:p>
+      <w:pPr>
+        <w:rPr>
+          <w:sz w:val="24"/>
+          <w:szCs w:val="24"/>
+        </w:rPr>
+      </w:pPr>
+      <w:r>
+        <w:rPr>
+          <w:b/>
+          <w:bCs/>
+          <w:sz w:val="24"/>
+          <w:szCs w:val="24"/>
+        </w:rPr>
+        <w:t>Full-stack-project-react-and-</w:t>
+      </w:r>
+      <w:proofErr w:type="spellStart"/>
+      <w:r>
+        <w:rPr>
+          <w:b/>
+          <w:bCs/>
+          <w:sz w:val="24"/>
+          <w:szCs w:val="24"/>
+        </w:rPr>
+        <w:t>python_default</w:t>
+      </w:r>
+      <w:proofErr w:type="spellEnd"/>
+      <w:r>
+        <w:rPr>
+          <w:sz w:val="24"/>
+          <w:szCs w:val="24"/>
+        </w:rPr>
+        <w:t xml:space="preserve"> is simply the name of the Docker network that was auto-created by Docker Compose for your project.</w:t>
+      </w:r>
+    </w:p>
+    <w:p>
+      <w:pPr>
+        <w:rPr>
+          <w:sz w:val="24"/>
+          <w:szCs w:val="24"/>
+        </w:rPr>
+      </w:pPr>
+      <w:r>
+        <w:rPr>
+          <w:sz w:val="24"/>
+          <w:szCs w:val="24"/>
+        </w:rPr>
+        <w:t>It is not a container or an image, but a network that links all your containers together:</w:t>
+      </w:r>
+    </w:p>
+    <w:p>
+      <w:pPr>
+        <w:pStyle w:val="ListParagraph"/>
+        <w:numPr>
+          <w:ilvl w:val="0"/>
+          <w:numId w:val="2"/>
+        </w:numPr>
+        <w:rPr>
+          <w:sz w:val="24"/>
+          <w:szCs w:val="24"/>
+        </w:rPr>
+      </w:pPr>
+      <w:r>
+        <w:rPr>
+          <w:sz w:val="24"/>
+          <w:szCs w:val="24"/>
+        </w:rPr>
+        <w:t>Frontend</w:t>
+      </w:r>
+    </w:p>
+    <w:p>
+      <w:pPr>
+        <w:pStyle w:val="ListParagraph"/>
+        <w:numPr>
+          <w:ilvl w:val="0"/>
+          <w:numId w:val="2"/>
+        </w:numPr>
+        <w:rPr>
+          <w:sz w:val="24"/>
+          <w:szCs w:val="24"/>
+        </w:rPr>
+      </w:pPr>
+      <w:r>
+        <w:rPr>
+          <w:sz w:val="24"/>
+          <w:szCs w:val="24"/>
+        </w:rPr>
+        <w:t>Api</w:t>
+      </w:r>
+    </w:p>
+    <w:p>
+      <w:pPr>
+        <w:pStyle w:val="ListParagraph"/>
+        <w:numPr>
+          <w:ilvl w:val="0"/>
+          <w:numId w:val="2"/>
+        </w:numPr>
+        <w:rPr>
+          <w:sz w:val="24"/>
+          <w:szCs w:val="24"/>
+        </w:rPr>
+      </w:pPr>
+      <w:r>
+        <w:rPr>
+          <w:sz w:val="24"/>
+          <w:szCs w:val="24"/>
+        </w:rPr>
+        <w:t>Mongo</w:t>
+      </w:r>
+    </w:p>
+    <w:p>
+      <w:pPr>
+        <w:pStyle w:val="ListParagraph"/>
+        <w:numPr>
+          <w:ilvl w:val="0"/>
+          <w:numId w:val="2"/>
+        </w:numPr>
+        <w:rPr>
+          <w:sz w:val="24"/>
+          <w:szCs w:val="24"/>
+        </w:rPr>
+      </w:pPr>
+      <w:r>
+        <w:rPr>
+          <w:sz w:val="24"/>
+          <w:szCs w:val="24"/>
+        </w:rPr>
+        <w:t>Mongo-express</w:t>
+      </w:r>
+    </w:p>
+    <w:p>
+      <w:pPr>
+        <w:rPr>
+          <w:sz w:val="24"/>
+          <w:szCs w:val="24"/>
+        </w:rPr>
+      </w:pPr>
+      <w:r>
+        <w:rPr>
+          <w:sz w:val="24"/>
+          <w:szCs w:val="24"/>
+        </w:rPr>
+        <w:t>In Docker Desktop, it looks like there’s only 1 container running, when reality it’s the UI grouping together the 4 different containers.</w:t>
+      </w:r>
+    </w:p>
+    <w:p>
+      <w:pPr>
+        <w:rPr>
+          <w:sz w:val="24"/>
+          <w:szCs w:val="24"/>
+        </w:rPr>
+      </w:pPr>
+    </w:p>
+    <w:p>
+      <w:pPr>
+        <w:rPr>
+          <w:sz w:val="24"/>
+          <w:szCs w:val="24"/>
+        </w:rPr>
+      </w:pPr>
+      <w:r>
+        <w:rPr>
+          <w:sz w:val="24"/>
+          <w:szCs w:val="24"/>
+        </w:rPr>
+        <w:t xml:space="preserve">By typing </w:t>
+      </w:r>
+      <w:r>
+        <w:rPr>
+          <w:b/>
+          <w:bCs/>
+          <w:sz w:val="24"/>
+          <w:szCs w:val="24"/>
+        </w:rPr>
+        <w:t xml:space="preserve">docker </w:t>
+      </w:r>
+      <w:proofErr w:type="spellStart"/>
+      <w:r>
+        <w:rPr>
+          <w:b/>
+          <w:bCs/>
+          <w:sz w:val="24"/>
+          <w:szCs w:val="24"/>
+        </w:rPr>
+        <w:t>ps</w:t>
+      </w:r>
+      <w:proofErr w:type="spellEnd"/>
+      <w:r>
+        <w:rPr>
+          <w:sz w:val="24"/>
+          <w:szCs w:val="24"/>
+        </w:rPr>
+        <w:t>, you can view information on all the containers you have running:</w:t>
+      </w:r>
+      <w:r>
+        <w:rPr>
+          <w:sz w:val="24"/>
+          <w:szCs w:val="24"/>
+        </w:rPr>
+        <w:br/>
+      </w:r>
+      <w:r>
+        <w:rPr>
+          <w:noProof/>
+          <w:sz w:val="24"/>
+          <w:szCs w:val="24"/>
+        </w:rPr>
+        <w:drawing>
+          <wp:anchor distT="0" distB="0" distL="114300" distR="114300" simplePos="0" relativeHeight="251719680" behindDoc="0" locked="0" layoutInCell="1" allowOverlap="1" wp14:anchorId="1B7AF43C" wp14:editId="446B2DE3">
+            <wp:simplePos x="0" y="0"/>
+            <wp:positionH relativeFrom="column">
+              <wp:posOffset>0</wp:posOffset>
+            </wp:positionH>
+            <wp:positionV relativeFrom="paragraph">
+              <wp:posOffset>201295</wp:posOffset>
+            </wp:positionV>
+            <wp:extent cx="5731510" cy="431800"/>
+            <wp:effectExtent l="0" t="0" r="2540" b="6350"/>
+            <wp:wrapThrough wrapText="bothSides">
+              <wp:wrapPolygon edited="0">
+                <wp:start x="0" y="0"/>
+                <wp:lineTo x="0" y="20965"/>
+                <wp:lineTo x="21538" y="20965"/>
+                <wp:lineTo x="21538" y="0"/>
+                <wp:lineTo x="0" y="0"/>
+              </wp:wrapPolygon>
+            </wp:wrapThrough>
+            <wp:docPr id="1004185222" name="Picture 1"/>
+            <wp:cNvGraphicFramePr>
+              <a:graphicFrameLocks xmlns:a="http://schemas.openxmlformats.org/drawingml/2006/main" noChangeAspect="1"/>
+            </wp:cNvGraphicFramePr>
+            <a:graphic xmlns:a="http://schemas.openxmlformats.org/drawingml/2006/main">
+              <a:graphicData uri="http://schemas.openxmlformats.org/drawingml/2006/picture">
+                <pic:pic xmlns:pic="http://schemas.openxmlformats.org/drawingml/2006/picture">
+                  <pic:nvPicPr>
+                    <pic:cNvPr id="1004185222" name=""/>
+                    <pic:cNvPicPr/>
+                  </pic:nvPicPr>
+                  <pic:blipFill>
+                    <a:blip r:embed="rId78">
+                      <a:extLst>
+                        <a:ext uri="{28A0092B-C50C-407E-A947-70E740481C1C}">
+                          <a14:useLocalDpi xmlns:a14="http://schemas.microsoft.com/office/drawing/2010/main" val="0"/>
+                        </a:ext>
+                      </a:extLst>
+                    </a:blip>
+                    <a:stretch>
+                      <a:fillRect/>
+                    </a:stretch>
+                  </pic:blipFill>
+                  <pic:spPr>
+                    <a:xfrm>
+                      <a:off x="0" y="0"/>
+                      <a:ext cx="5731510" cy="431800"/>
+                    </a:xfrm>
+                    <a:prstGeom prst="rect">
+                      <a:avLst/>
+                    </a:prstGeom>
+                  </pic:spPr>
+                </pic:pic>
+              </a:graphicData>
+            </a:graphic>
+          </wp:anchor>
+        </w:drawing>
+      </w:r>
+      <w:r>
+        <w:rPr>
+          <w:sz w:val="24"/>
+          <w:szCs w:val="24"/>
+        </w:rPr>
+        <w:t xml:space="preserve">By typing </w:t>
+      </w:r>
+      <w:r>
+        <w:rPr>
+          <w:b/>
+          <w:bCs/>
+          <w:i/>
+          <w:iCs/>
+          <w:sz w:val="24"/>
+          <w:szCs w:val="24"/>
+        </w:rPr>
+        <w:t>docker exec -it images-gallery-</w:t>
+      </w:r>
+      <w:proofErr w:type="spellStart"/>
+      <w:r>
+        <w:rPr>
+          <w:b/>
+          <w:bCs/>
+          <w:i/>
+          <w:iCs/>
+          <w:sz w:val="24"/>
+          <w:szCs w:val="24"/>
+        </w:rPr>
+        <w:t>api</w:t>
+      </w:r>
+      <w:proofErr w:type="spellEnd"/>
+      <w:r>
+        <w:rPr>
+          <w:b/>
+          <w:bCs/>
+          <w:i/>
+          <w:iCs/>
+          <w:sz w:val="24"/>
+          <w:szCs w:val="24"/>
+        </w:rPr>
+        <w:t xml:space="preserve"> </w:t>
+      </w:r>
+      <w:proofErr w:type="spellStart"/>
+      <w:r>
+        <w:rPr>
+          <w:b/>
+          <w:bCs/>
+          <w:i/>
+          <w:iCs/>
+          <w:sz w:val="24"/>
+          <w:szCs w:val="24"/>
+        </w:rPr>
+        <w:t>sh</w:t>
+      </w:r>
+      <w:proofErr w:type="spellEnd"/>
+      <w:r>
+        <w:rPr>
+          <w:sz w:val="24"/>
+          <w:szCs w:val="24"/>
+        </w:rPr>
+        <w:t>, you can dive deeper into a specific container:</w:t>
+      </w:r>
+    </w:p>
+    <w:p>
+      <w:pPr>
+        <w:pStyle w:val="ListParagraph"/>
+        <w:numPr>
+          <w:ilvl w:val="0"/>
+          <w:numId w:val="2"/>
+        </w:numPr>
+        <w:rPr>
+          <w:sz w:val="24"/>
+          <w:szCs w:val="24"/>
+        </w:rPr>
+      </w:pPr>
+      <w:r>
+        <w:rPr>
+          <w:b/>
+          <w:bCs/>
+          <w:sz w:val="24"/>
+          <w:szCs w:val="24"/>
+        </w:rPr>
+        <w:t xml:space="preserve">Hostname – </w:t>
+      </w:r>
+      <w:r>
+        <w:rPr>
+          <w:sz w:val="24"/>
+          <w:szCs w:val="24"/>
+        </w:rPr>
+        <w:t>returns the container ID of the container you’ve entered</w:t>
+      </w:r>
+    </w:p>
+    <w:p>
+      <w:pPr>
+        <w:pStyle w:val="ListParagraph"/>
+        <w:numPr>
+          <w:ilvl w:val="0"/>
+          <w:numId w:val="2"/>
+        </w:numPr>
+        <w:rPr>
+          <w:sz w:val="24"/>
+          <w:szCs w:val="24"/>
+        </w:rPr>
+      </w:pPr>
+      <w:r>
+        <w:rPr>
+          <w:b/>
+          <w:bCs/>
+          <w:sz w:val="24"/>
+          <w:szCs w:val="24"/>
+        </w:rPr>
+        <w:t xml:space="preserve">Hostname -i – </w:t>
+      </w:r>
+      <w:r>
+        <w:rPr>
+          <w:sz w:val="24"/>
+          <w:szCs w:val="24"/>
+        </w:rPr>
+        <w:t>returns the IP of the container you’ve entered</w:t>
+      </w:r>
+    </w:p>
+    <w:p>
+      <w:pPr>
+        <w:rPr>
+          <w:sz w:val="24"/>
+          <w:szCs w:val="24"/>
+        </w:rPr>
+      </w:pPr>
+    </w:p>
+    <w:p>
+      <w:pPr>
+        <w:rPr>
+          <w:sz w:val="24"/>
+          <w:szCs w:val="24"/>
+        </w:rPr>
+      </w:pPr>
+      <w:r>
+        <w:rPr>
+          <w:b/>
+          <w:bCs/>
+          <w:sz w:val="24"/>
+          <w:szCs w:val="24"/>
+        </w:rPr>
+        <w:t>What is Ping in Docker?</w:t>
+      </w:r>
+      <w:r>
+        <w:rPr>
+          <w:b/>
+          <w:bCs/>
+          <w:sz w:val="24"/>
+          <w:szCs w:val="24"/>
+        </w:rPr>
+        <w:br/>
+      </w:r>
+      <w:r>
+        <w:rPr>
+          <w:sz w:val="24"/>
+          <w:szCs w:val="24"/>
+        </w:rPr>
+        <w:t xml:space="preserve">Ping is a way of asking “Hey, are you there?” over the network. If you give it a name like </w:t>
+      </w:r>
+      <w:r>
+        <w:rPr>
+          <w:b/>
+          <w:bCs/>
+          <w:sz w:val="24"/>
+          <w:szCs w:val="24"/>
+        </w:rPr>
+        <w:t>mongo</w:t>
+      </w:r>
+      <w:r>
+        <w:rPr>
+          <w:sz w:val="24"/>
+          <w:szCs w:val="24"/>
+        </w:rPr>
+        <w:t xml:space="preserve">, or and IP address (e.g. </w:t>
+      </w:r>
+      <w:r>
+        <w:rPr>
+          <w:i/>
+          <w:iCs/>
+          <w:sz w:val="24"/>
+          <w:szCs w:val="24"/>
+        </w:rPr>
+        <w:t>ping mongo</w:t>
+      </w:r>
+      <w:r>
+        <w:rPr>
+          <w:sz w:val="24"/>
+          <w:szCs w:val="24"/>
+        </w:rPr>
+        <w:t>), it will send a tiny test message. If the other side replies, you know it’s reachable.</w:t>
+      </w:r>
+    </w:p>
+    <w:p>
+      <w:pPr>
+        <w:rPr>
+          <w:sz w:val="24"/>
+          <w:szCs w:val="24"/>
+        </w:rPr>
+      </w:pPr>
+      <w:r>
+        <w:rPr>
+          <w:sz w:val="24"/>
+          <w:szCs w:val="24"/>
+        </w:rPr>
+        <w:t xml:space="preserve">Ping helps check if containers can see each other on the network. If </w:t>
+      </w:r>
+      <w:r>
+        <w:rPr>
+          <w:b/>
+          <w:bCs/>
+          <w:sz w:val="24"/>
+          <w:szCs w:val="24"/>
+        </w:rPr>
+        <w:t>ping mongo</w:t>
+      </w:r>
+      <w:r>
+        <w:rPr>
+          <w:sz w:val="24"/>
+          <w:szCs w:val="24"/>
+        </w:rPr>
+        <w:t xml:space="preserve"> works, your API container can probably also connect to Mongo using its service name.</w:t>
+      </w:r>
+    </w:p>
+    <w:p>
+      <w:pPr>
+        <w:rPr>
+          <w:sz w:val="24"/>
+          <w:szCs w:val="24"/>
+        </w:rPr>
+      </w:pPr>
+      <w:r>
+        <w:rPr>
+          <w:sz w:val="24"/>
+          <w:szCs w:val="24"/>
+        </w:rPr>
+        <w:t xml:space="preserve">This means when you are in </w:t>
+      </w:r>
+      <w:r>
+        <w:rPr>
+          <w:b/>
+          <w:bCs/>
+          <w:i/>
+          <w:iCs/>
+          <w:sz w:val="24"/>
+          <w:szCs w:val="24"/>
+        </w:rPr>
+        <w:t>images-gallery-</w:t>
+      </w:r>
+      <w:proofErr w:type="spellStart"/>
+      <w:r>
+        <w:rPr>
+          <w:b/>
+          <w:bCs/>
+          <w:i/>
+          <w:iCs/>
+          <w:sz w:val="24"/>
+          <w:szCs w:val="24"/>
+        </w:rPr>
+        <w:t>api</w:t>
+      </w:r>
+      <w:proofErr w:type="spellEnd"/>
+      <w:r>
+        <w:rPr>
+          <w:b/>
+          <w:bCs/>
+          <w:i/>
+          <w:iCs/>
+          <w:sz w:val="24"/>
+          <w:szCs w:val="24"/>
+        </w:rPr>
+        <w:t xml:space="preserve"> </w:t>
+      </w:r>
+      <w:proofErr w:type="spellStart"/>
+      <w:r>
+        <w:rPr>
+          <w:i/>
+          <w:iCs/>
+          <w:sz w:val="24"/>
+          <w:szCs w:val="24"/>
+        </w:rPr>
+        <w:t>sh</w:t>
+      </w:r>
+      <w:proofErr w:type="spellEnd"/>
+      <w:r>
+        <w:rPr>
+          <w:sz w:val="24"/>
+          <w:szCs w:val="24"/>
+        </w:rPr>
+        <w:t>, you can check if it is able to communicate with the other containers.</w:t>
+      </w:r>
+    </w:p>
+    <w:p>
+      <w:pPr>
+        <w:rPr>
+          <w:sz w:val="24"/>
+          <w:szCs w:val="24"/>
+        </w:rPr>
+      </w:pPr>
+    </w:p>
+    <w:p>
+      <w:pPr>
+        <w:rPr>
+          <w:sz w:val="24"/>
+          <w:szCs w:val="24"/>
+        </w:rPr>
+      </w:pPr>
+      <w:r>
+        <w:rPr>
+          <w:b/>
+          <w:bCs/>
+          <w:sz w:val="24"/>
+          <w:szCs w:val="24"/>
+        </w:rPr>
+        <w:t xml:space="preserve">What is </w:t>
+      </w:r>
+      <w:proofErr w:type="spellStart"/>
+      <w:r>
+        <w:rPr>
+          <w:b/>
+          <w:bCs/>
+          <w:sz w:val="24"/>
+          <w:szCs w:val="24"/>
+        </w:rPr>
+        <w:t>Pymongo</w:t>
+      </w:r>
+      <w:proofErr w:type="spellEnd"/>
+      <w:r>
+        <w:rPr>
+          <w:b/>
+          <w:bCs/>
+          <w:sz w:val="24"/>
+          <w:szCs w:val="24"/>
+        </w:rPr>
+        <w:t>?</w:t>
+      </w:r>
+      <w:r>
+        <w:rPr>
+          <w:b/>
+          <w:bCs/>
+          <w:sz w:val="24"/>
+          <w:szCs w:val="24"/>
+        </w:rPr>
+        <w:br/>
+      </w:r>
+      <w:r>
+        <w:rPr>
+          <w:sz w:val="24"/>
+          <w:szCs w:val="24"/>
+        </w:rPr>
+        <w:t>Contains tools for interacting with MongoDB from Python. It will enable us to save our API images to mongo as there is currently no speaking between the API and Mongo.</w:t>
+      </w:r>
+    </w:p>
+    <w:p>
+      <w:pPr>
+        <w:rPr>
+          <w:sz w:val="24"/>
+          <w:szCs w:val="24"/>
+        </w:rPr>
+      </w:pPr>
+    </w:p>
+    <w:p>
+      <w:pPr>
+        <w:rPr>
+          <w:sz w:val="24"/>
+          <w:szCs w:val="24"/>
+        </w:rPr>
+      </w:pPr>
+    </w:p>
+    <w:p>
+      <w:pPr>
+        <w:rPr>
+          <w:sz w:val="24"/>
+          <w:szCs w:val="24"/>
+        </w:rPr>
+      </w:pPr>
+    </w:p>
+    <w:p>
+      <w:pPr>
+        <w:rPr>
+          <w:b/>
+          <w:bCs/>
+          <w:sz w:val="24"/>
+          <w:szCs w:val="24"/>
+        </w:rPr>
+      </w:pPr>
+      <w:r>
+        <w:rPr>
+          <w:b/>
+          <w:bCs/>
+          <w:sz w:val="24"/>
+          <w:szCs w:val="24"/>
+        </w:rPr>
+        <w:lastRenderedPageBreak/>
+        <w:drawing>
+          <wp:anchor distT="0" distB="0" distL="114300" distR="114300" simplePos="0" relativeHeight="251720704" behindDoc="0" locked="0" layoutInCell="1" allowOverlap="1" wp14:anchorId="2958267E" wp14:editId="142C3E44">
+            <wp:simplePos x="0" y="0"/>
+            <wp:positionH relativeFrom="margin">
+              <wp:align>right</wp:align>
+            </wp:positionH>
+            <wp:positionV relativeFrom="paragraph">
+              <wp:posOffset>238125</wp:posOffset>
+            </wp:positionV>
+            <wp:extent cx="5731510" cy="1887855"/>
+            <wp:effectExtent l="0" t="0" r="2540" b="0"/>
+            <wp:wrapThrough wrapText="bothSides">
+              <wp:wrapPolygon edited="0">
+                <wp:start x="0" y="0"/>
+                <wp:lineTo x="0" y="21360"/>
+                <wp:lineTo x="21538" y="21360"/>
+                <wp:lineTo x="21538" y="0"/>
+                <wp:lineTo x="0" y="0"/>
+              </wp:wrapPolygon>
+            </wp:wrapThrough>
+            <wp:docPr id="187101556" name="Picture 1"/>
+            <wp:cNvGraphicFramePr>
+              <a:graphicFrameLocks xmlns:a="http://schemas.openxmlformats.org/drawingml/2006/main" noChangeAspect="1"/>
+            </wp:cNvGraphicFramePr>
+            <a:graphic xmlns:a="http://schemas.openxmlformats.org/drawingml/2006/main">
+              <a:graphicData uri="http://schemas.openxmlformats.org/drawingml/2006/picture">
+                <pic:pic xmlns:pic="http://schemas.openxmlformats.org/drawingml/2006/picture">
+                  <pic:nvPicPr>
+                    <pic:cNvPr id="187101556" name=""/>
+                    <pic:cNvPicPr/>
+                  </pic:nvPicPr>
+                  <pic:blipFill>
+                    <a:blip r:embed="rId79">
+                      <a:extLst>
+                        <a:ext uri="{28A0092B-C50C-407E-A947-70E740481C1C}">
+                          <a14:useLocalDpi xmlns:a14="http://schemas.microsoft.com/office/drawing/2010/main" val="0"/>
+                        </a:ext>
+                      </a:extLst>
+                    </a:blip>
+                    <a:stretch>
+                      <a:fillRect/>
+                    </a:stretch>
+                  </pic:blipFill>
+                  <pic:spPr>
+                    <a:xfrm>
+                      <a:off x="0" y="0"/>
+                      <a:ext cx="5731510" cy="1887855"/>
+                    </a:xfrm>
+                    <a:prstGeom prst="rect">
+                      <a:avLst/>
+                    </a:prstGeom>
+                  </pic:spPr>
+                </pic:pic>
+              </a:graphicData>
+            </a:graphic>
+          </wp:anchor>
+        </w:drawing>
+      </w:r>
+      <w:proofErr w:type="spellStart"/>
+      <w:r>
+        <w:rPr>
+          <w:b/>
+          <w:bCs/>
+          <w:sz w:val="24"/>
+          <w:szCs w:val="24"/>
+        </w:rPr>
+        <w:t>MongoClient</w:t>
+      </w:r>
+      <w:proofErr w:type="spellEnd"/>
+      <w:r>
+        <w:rPr>
+          <w:b/>
+          <w:bCs/>
+          <w:sz w:val="24"/>
+          <w:szCs w:val="24"/>
+        </w:rPr>
+        <w:t xml:space="preserve"> File</w:t>
+      </w:r>
+    </w:p>
+    <w:p>
+      <w:pPr>
+        <w:rPr>
+          <w:sz w:val="24"/>
+          <w:szCs w:val="24"/>
+        </w:rPr>
+      </w:pPr>
+      <w:proofErr w:type="spellStart"/>
+      <w:r>
+        <w:rPr>
+          <w:b/>
+          <w:bCs/>
+          <w:sz w:val="24"/>
+          <w:szCs w:val="24"/>
+        </w:rPr>
+        <w:t>Os</w:t>
+      </w:r>
+      <w:proofErr w:type="spellEnd"/>
+      <w:r>
+        <w:rPr>
+          <w:b/>
+          <w:bCs/>
+          <w:sz w:val="24"/>
+          <w:szCs w:val="24"/>
+        </w:rPr>
+        <w:t xml:space="preserve"> – </w:t>
+      </w:r>
+      <w:r>
+        <w:rPr>
+          <w:sz w:val="24"/>
+          <w:szCs w:val="24"/>
+        </w:rPr>
+        <w:t>used to read environment variables</w:t>
+      </w:r>
+    </w:p>
+    <w:p>
+      <w:pPr>
+        <w:rPr>
+          <w:sz w:val="24"/>
+          <w:szCs w:val="24"/>
+        </w:rPr>
+      </w:pPr>
+      <w:proofErr w:type="spellStart"/>
+      <w:r>
+        <w:rPr>
+          <w:b/>
+          <w:bCs/>
+          <w:sz w:val="24"/>
+          <w:szCs w:val="24"/>
+        </w:rPr>
+        <w:t>MongoClient</w:t>
+      </w:r>
+      <w:proofErr w:type="spellEnd"/>
+      <w:r>
+        <w:rPr>
+          <w:b/>
+          <w:bCs/>
+          <w:sz w:val="24"/>
+          <w:szCs w:val="24"/>
+        </w:rPr>
+        <w:t xml:space="preserve"> – </w:t>
+      </w:r>
+      <w:r>
+        <w:rPr>
+          <w:sz w:val="24"/>
+          <w:szCs w:val="24"/>
+        </w:rPr>
+        <w:t xml:space="preserve">the main client class from </w:t>
+      </w:r>
+      <w:proofErr w:type="spellStart"/>
+      <w:r>
+        <w:rPr>
+          <w:sz w:val="24"/>
+          <w:szCs w:val="24"/>
+        </w:rPr>
+        <w:t>pymongo</w:t>
+      </w:r>
+      <w:proofErr w:type="spellEnd"/>
+      <w:r>
+        <w:rPr>
+          <w:sz w:val="24"/>
+          <w:szCs w:val="24"/>
+        </w:rPr>
+        <w:t xml:space="preserve"> that lets you connect to a MongoDB server.</w:t>
+      </w:r>
+    </w:p>
+    <w:p>
+      <w:pPr>
+        <w:rPr>
+          <w:sz w:val="24"/>
+          <w:szCs w:val="24"/>
+        </w:rPr>
+      </w:pPr>
+      <w:r>
+        <w:rPr>
+          <w:b/>
+          <w:bCs/>
+          <w:sz w:val="24"/>
+          <w:szCs w:val="24"/>
+        </w:rPr>
+        <w:t xml:space="preserve">MONGO_URL – </w:t>
+      </w:r>
+      <w:r>
+        <w:rPr>
+          <w:sz w:val="24"/>
+          <w:szCs w:val="24"/>
+        </w:rPr>
+        <w:t>defaults to “mongo” (often the service name in Docker Compose)</w:t>
+      </w:r>
+    </w:p>
+    <w:p>
+      <w:pPr>
+        <w:rPr>
+          <w:sz w:val="24"/>
+          <w:szCs w:val="24"/>
+        </w:rPr>
+      </w:pPr>
+      <w:r>
+        <w:rPr>
+          <w:b/>
+          <w:bCs/>
+          <w:sz w:val="24"/>
+          <w:szCs w:val="24"/>
+        </w:rPr>
+        <w:t xml:space="preserve">MONGO_USERNAME – </w:t>
+      </w:r>
+      <w:r>
+        <w:rPr>
+          <w:sz w:val="24"/>
+          <w:szCs w:val="24"/>
+        </w:rPr>
+        <w:t>defaults to “root”</w:t>
+      </w:r>
+    </w:p>
+    <w:p>
+      <w:pPr>
+        <w:rPr>
+          <w:sz w:val="24"/>
+          <w:szCs w:val="24"/>
+        </w:rPr>
+      </w:pPr>
+      <w:r>
+        <w:rPr>
+          <w:sz w:val="24"/>
+          <w:szCs w:val="24"/>
+        </w:rPr>
+        <w:drawing>
+          <wp:anchor distT="0" distB="0" distL="114300" distR="114300" simplePos="0" relativeHeight="251721728" behindDoc="0" locked="0" layoutInCell="1" allowOverlap="1" wp14:anchorId="5E06BAE7" wp14:editId="2D91AC52">
+            <wp:simplePos x="0" y="0"/>
+            <wp:positionH relativeFrom="margin">
+              <wp:align>left</wp:align>
+            </wp:positionH>
+            <wp:positionV relativeFrom="paragraph">
+              <wp:posOffset>255905</wp:posOffset>
+            </wp:positionV>
+            <wp:extent cx="5630061" cy="1038370"/>
+            <wp:effectExtent l="0" t="0" r="8890" b="9525"/>
+            <wp:wrapThrough wrapText="bothSides">
+              <wp:wrapPolygon edited="0">
+                <wp:start x="0" y="0"/>
+                <wp:lineTo x="0" y="21402"/>
+                <wp:lineTo x="21561" y="21402"/>
+                <wp:lineTo x="21561" y="0"/>
+                <wp:lineTo x="0" y="0"/>
+              </wp:wrapPolygon>
+            </wp:wrapThrough>
+            <wp:docPr id="1352210024" name="Picture 1"/>
+            <wp:cNvGraphicFramePr>
+              <a:graphicFrameLocks xmlns:a="http://schemas.openxmlformats.org/drawingml/2006/main" noChangeAspect="1"/>
+            </wp:cNvGraphicFramePr>
+            <a:graphic xmlns:a="http://schemas.openxmlformats.org/drawingml/2006/main">
+              <a:graphicData uri="http://schemas.openxmlformats.org/drawingml/2006/picture">
+                <pic:pic xmlns:pic="http://schemas.openxmlformats.org/drawingml/2006/picture">
+                  <pic:nvPicPr>
+                    <pic:cNvPr id="1352210024" name=""/>
+                    <pic:cNvPicPr/>
+                  </pic:nvPicPr>
+                  <pic:blipFill>
+                    <a:blip r:embed="rId80">
+                      <a:extLst>
+                        <a:ext uri="{28A0092B-C50C-407E-A947-70E740481C1C}">
+                          <a14:useLocalDpi xmlns:a14="http://schemas.microsoft.com/office/drawing/2010/main" val="0"/>
+                        </a:ext>
+                      </a:extLst>
+                    </a:blip>
+                    <a:stretch>
+                      <a:fillRect/>
+                    </a:stretch>
+                  </pic:blipFill>
+                  <pic:spPr>
+                    <a:xfrm>
+                      <a:off x="0" y="0"/>
+                      <a:ext cx="5630061" cy="1038370"/>
+                    </a:xfrm>
+                    <a:prstGeom prst="rect">
+                      <a:avLst/>
+                    </a:prstGeom>
+                  </pic:spPr>
+                </pic:pic>
+              </a:graphicData>
+            </a:graphic>
+          </wp:anchor>
+        </w:drawing>
+      </w:r>
+      <w:r>
+        <w:rPr>
+          <w:b/>
+          <w:bCs/>
+          <w:sz w:val="24"/>
+          <w:szCs w:val="24"/>
+        </w:rPr>
+        <w:t xml:space="preserve">MONGO_PASSWORD – </w:t>
+      </w:r>
+      <w:r>
+        <w:rPr>
+          <w:sz w:val="24"/>
+          <w:szCs w:val="24"/>
+        </w:rPr>
+        <w:t>defaults to 27017 (the standard MongoDB port)</w:t>
+      </w:r>
+    </w:p>
+    <w:p>
+      <w:pPr>
+        <w:rPr>
+          <w:sz w:val="24"/>
+          <w:szCs w:val="24"/>
+        </w:rPr>
+      </w:pPr>
+      <w:r>
+        <w:rPr>
+          <w:sz w:val="24"/>
+          <w:szCs w:val="24"/>
+        </w:rPr>
+        <w:t>This function inserts a simple test document into MongoDB.</w:t>
+      </w:r>
+    </w:p>
+    <w:p>
+      <w:pPr>
+        <w:pStyle w:val="ListParagraph"/>
+        <w:numPr>
+          <w:ilvl w:val="0"/>
+          <w:numId w:val="12"/>
+        </w:numPr>
+        <w:rPr>
+          <w:sz w:val="24"/>
+          <w:szCs w:val="24"/>
+        </w:rPr>
+      </w:pPr>
+      <w:r>
+        <w:rPr>
+          <w:sz w:val="24"/>
+          <w:szCs w:val="24"/>
+        </w:rPr>
+        <w:t xml:space="preserve">Accesses (or creates if none) the database named </w:t>
+      </w:r>
+      <w:r>
+        <w:rPr>
+          <w:b/>
+          <w:bCs/>
+          <w:sz w:val="24"/>
+          <w:szCs w:val="24"/>
+        </w:rPr>
+        <w:t>test</w:t>
+      </w:r>
+      <w:r>
+        <w:rPr>
+          <w:sz w:val="24"/>
+          <w:szCs w:val="24"/>
+        </w:rPr>
+        <w:t>. In MongoDB, databases are created lazily; they don’t actually exist until you insert data.</w:t>
+      </w:r>
+      <w:r>
+        <w:rPr>
+          <w:sz w:val="24"/>
+          <w:szCs w:val="24"/>
+        </w:rPr>
+        <w:br/>
+      </w:r>
+    </w:p>
+    <w:p>
+      <w:pPr>
+        <w:pStyle w:val="ListParagraph"/>
+        <w:numPr>
+          <w:ilvl w:val="0"/>
+          <w:numId w:val="12"/>
+        </w:numPr>
+        <w:rPr>
+          <w:sz w:val="24"/>
+          <w:szCs w:val="24"/>
+        </w:rPr>
+      </w:pPr>
+      <w:r>
+        <w:rPr>
+          <w:sz w:val="24"/>
+          <w:szCs w:val="24"/>
+        </w:rPr>
+        <w:t>Accesses (or creates) the collection inside the database. Collections in MongoDB are similar to tables in SQL, but schema-less (documents can have different fields).</w:t>
+      </w:r>
+      <w:r>
+        <w:rPr>
+          <w:sz w:val="24"/>
+          <w:szCs w:val="24"/>
+        </w:rPr>
+        <w:br/>
+      </w:r>
+    </w:p>
+    <w:p>
+      <w:pPr>
+        <w:pStyle w:val="ListParagraph"/>
+        <w:numPr>
+          <w:ilvl w:val="0"/>
+          <w:numId w:val="12"/>
+        </w:numPr>
+        <w:rPr>
+          <w:sz w:val="24"/>
+          <w:szCs w:val="24"/>
+        </w:rPr>
+      </w:pPr>
+      <w:r>
+        <w:rPr>
+          <w:sz w:val="24"/>
+          <w:szCs w:val="24"/>
+        </w:rPr>
+        <w:t xml:space="preserve">Inserts a single document into the collection. The document here is a Python dictionary, which </w:t>
+      </w:r>
+      <w:proofErr w:type="spellStart"/>
+      <w:r>
+        <w:rPr>
+          <w:sz w:val="24"/>
+          <w:szCs w:val="24"/>
+        </w:rPr>
+        <w:t>pymongo</w:t>
+      </w:r>
+      <w:proofErr w:type="spellEnd"/>
+      <w:r>
+        <w:rPr>
+          <w:sz w:val="24"/>
+          <w:szCs w:val="24"/>
+        </w:rPr>
+        <w:t xml:space="preserve"> converts to BSON. MongoDB will automatically add an </w:t>
+      </w:r>
+      <w:r>
+        <w:rPr>
+          <w:b/>
+          <w:bCs/>
+          <w:sz w:val="24"/>
+          <w:szCs w:val="24"/>
+        </w:rPr>
+        <w:t>_id</w:t>
+      </w:r>
+      <w:r>
+        <w:rPr>
+          <w:sz w:val="24"/>
+          <w:szCs w:val="24"/>
+        </w:rPr>
+        <w:t xml:space="preserve"> field if you don’t provide one.</w:t>
+      </w:r>
+    </w:p>
+    <w:p>
+      <w:pPr>
+        <w:rPr>
+          <w:sz w:val="24"/>
+          <w:szCs w:val="24"/>
+        </w:rPr>
+      </w:pPr>
+      <w:r>
+        <w:rPr>
+          <w:sz w:val="24"/>
+          <w:szCs w:val="24"/>
+        </w:rPr>
+        <w:drawing>
+          <wp:anchor distT="0" distB="0" distL="114300" distR="114300" simplePos="0" relativeHeight="251722752" behindDoc="0" locked="0" layoutInCell="1" allowOverlap="1" wp14:anchorId="0E4FD2DC" wp14:editId="03033EA3">
+            <wp:simplePos x="0" y="0"/>
+            <wp:positionH relativeFrom="margin">
+              <wp:posOffset>-476250</wp:posOffset>
+            </wp:positionH>
+            <wp:positionV relativeFrom="paragraph">
+              <wp:posOffset>8255</wp:posOffset>
+            </wp:positionV>
+            <wp:extent cx="3648584" cy="1333686"/>
+            <wp:effectExtent l="0" t="0" r="9525" b="0"/>
+            <wp:wrapThrough wrapText="bothSides">
+              <wp:wrapPolygon edited="0">
+                <wp:start x="0" y="0"/>
+                <wp:lineTo x="0" y="21291"/>
+                <wp:lineTo x="21544" y="21291"/>
+                <wp:lineTo x="21544" y="0"/>
+                <wp:lineTo x="0" y="0"/>
+              </wp:wrapPolygon>
+            </wp:wrapThrough>
+            <wp:docPr id="2055376480" name="Picture 1"/>
+            <wp:cNvGraphicFramePr>
+              <a:graphicFrameLocks xmlns:a="http://schemas.openxmlformats.org/drawingml/2006/main" noChangeAspect="1"/>
+            </wp:cNvGraphicFramePr>
+            <a:graphic xmlns:a="http://schemas.openxmlformats.org/drawingml/2006/main">
+              <a:graphicData uri="http://schemas.openxmlformats.org/drawingml/2006/picture">
+                <pic:pic xmlns:pic="http://schemas.openxmlformats.org/drawingml/2006/picture">
+                  <pic:nvPicPr>
+                    <pic:cNvPr id="2055376480" name=""/>
+                    <pic:cNvPicPr/>
+                  </pic:nvPicPr>
+                  <pic:blipFill>
+                    <a:blip r:embed="rId81">
+                      <a:extLst>
+                        <a:ext uri="{28A0092B-C50C-407E-A947-70E740481C1C}">
+                          <a14:useLocalDpi xmlns:a14="http://schemas.microsoft.com/office/drawing/2010/main" val="0"/>
+                        </a:ext>
+                      </a:extLst>
+                    </a:blip>
+                    <a:stretch>
+                      <a:fillRect/>
+                    </a:stretch>
+                  </pic:blipFill>
+                  <pic:spPr>
+                    <a:xfrm>
+                      <a:off x="0" y="0"/>
+                      <a:ext cx="3648584" cy="1333686"/>
+                    </a:xfrm>
+                    <a:prstGeom prst="rect">
+                      <a:avLst/>
+                    </a:prstGeom>
+                  </pic:spPr>
+                </pic:pic>
+              </a:graphicData>
+            </a:graphic>
+          </wp:anchor>
+        </w:drawing>
+      </w:r>
+      <w:r>
+        <w:rPr>
+          <w:sz w:val="24"/>
+          <w:szCs w:val="24"/>
+        </w:rPr>
+        <w:t xml:space="preserve">In the </w:t>
+      </w:r>
+      <w:proofErr w:type="spellStart"/>
+      <w:r>
+        <w:rPr>
+          <w:b/>
+          <w:bCs/>
+          <w:sz w:val="24"/>
+          <w:szCs w:val="24"/>
+        </w:rPr>
+        <w:t>mongo_client</w:t>
+      </w:r>
+      <w:proofErr w:type="spellEnd"/>
+      <w:r>
+        <w:rPr>
+          <w:sz w:val="24"/>
+          <w:szCs w:val="24"/>
+        </w:rPr>
+        <w:t xml:space="preserve"> file, we need to import </w:t>
+      </w:r>
+      <w:proofErr w:type="spellStart"/>
+      <w:r>
+        <w:rPr>
+          <w:b/>
+          <w:bCs/>
+          <w:sz w:val="24"/>
+          <w:szCs w:val="24"/>
+        </w:rPr>
+        <w:t>dotenv</w:t>
+      </w:r>
+      <w:proofErr w:type="spellEnd"/>
+      <w:r>
+        <w:rPr>
+          <w:sz w:val="24"/>
+          <w:szCs w:val="24"/>
+        </w:rPr>
+        <w:t xml:space="preserve">. This is because we have imported the </w:t>
+      </w:r>
+      <w:proofErr w:type="spellStart"/>
+      <w:r>
+        <w:rPr>
+          <w:sz w:val="24"/>
+          <w:szCs w:val="24"/>
+        </w:rPr>
+        <w:t>mongo_client</w:t>
+      </w:r>
+      <w:proofErr w:type="spellEnd"/>
+      <w:r>
+        <w:rPr>
+          <w:sz w:val="24"/>
+          <w:szCs w:val="24"/>
+        </w:rPr>
+        <w:t xml:space="preserve"> into </w:t>
+      </w:r>
+      <w:r>
+        <w:rPr>
+          <w:b/>
+          <w:bCs/>
+          <w:sz w:val="24"/>
+          <w:szCs w:val="24"/>
+        </w:rPr>
+        <w:t>main.py</w:t>
+      </w:r>
+      <w:r>
+        <w:rPr>
+          <w:sz w:val="24"/>
+          <w:szCs w:val="24"/>
+        </w:rPr>
+        <w:t xml:space="preserve">, which is loaded before the </w:t>
+      </w:r>
+      <w:proofErr w:type="spellStart"/>
+      <w:r>
+        <w:rPr>
+          <w:sz w:val="24"/>
+          <w:szCs w:val="24"/>
+        </w:rPr>
+        <w:t>dotenv</w:t>
+      </w:r>
+      <w:proofErr w:type="spellEnd"/>
+      <w:r>
+        <w:rPr>
+          <w:sz w:val="24"/>
+          <w:szCs w:val="24"/>
+        </w:rPr>
+        <w:t xml:space="preserve"> line is executed, meaning we wouldn’t be able to access environment variables.</w:t>
+      </w:r>
+    </w:p>
+    <w:p>
+      <w:pPr>
+        <w:rPr>
+          <w:b/>
+          <w:bCs/>
+          <w:sz w:val="24"/>
+          <w:szCs w:val="24"/>
+        </w:rPr>
+      </w:pPr>
+      <w:r>
+        <w:rPr>
+          <w:b/>
+          <w:bCs/>
+          <w:sz w:val="24"/>
+          <w:szCs w:val="24"/>
+        </w:rPr>
+        <w:lastRenderedPageBreak/>
+        <w:t>Rebuilding services after changes</w:t>
+      </w:r>
+    </w:p>
+    <w:p>
+      <w:pPr>
+        <w:rPr>
+          <w:i/>
+          <w:iCs/>
+          <w:sz w:val="24"/>
+          <w:szCs w:val="24"/>
+        </w:rPr>
+      </w:pPr>
+      <w:r>
+        <w:rPr>
+          <w:i/>
+          <w:iCs/>
+          <w:sz w:val="24"/>
+          <w:szCs w:val="24"/>
+        </w:rPr>
+        <w:t>docker compose up --build -d api</w:t>
+      </w:r>
+    </w:p>
+    <w:p>
+      <w:pPr>
+        <w:rPr>
+          <w:sz w:val="24"/>
+          <w:szCs w:val="24"/>
+        </w:rPr>
+      </w:pPr>
+      <w:r>
+        <w:rPr>
+          <w:sz w:val="24"/>
+          <w:szCs w:val="24"/>
+        </w:rPr>
+        <w:t>The name of the service (</w:t>
+      </w:r>
+      <w:proofErr w:type="spellStart"/>
+      <w:r>
+        <w:rPr>
+          <w:sz w:val="24"/>
+          <w:szCs w:val="24"/>
+        </w:rPr>
+        <w:t>api</w:t>
+      </w:r>
+      <w:proofErr w:type="spellEnd"/>
+      <w:r>
+        <w:rPr>
+          <w:sz w:val="24"/>
+          <w:szCs w:val="24"/>
+        </w:rPr>
+        <w:t>), should be the same as what is specified in the docker-compose configuration file.</w:t>
+      </w:r>
+    </w:p>
+    <w:p>
+      <w:pPr>
+        <w:rPr>
+          <w:b/>
+          <w:bCs/>
+          <w:sz w:val="24"/>
+          <w:szCs w:val="24"/>
+        </w:rPr>
+      </w:pPr>
+    </w:p>
+    <w:p>
+      <w:pPr>
+        <w:rPr>
+          <w:b/>
+          <w:bCs/>
+          <w:sz w:val="24"/>
+          <w:szCs w:val="24"/>
+        </w:rPr>
+      </w:pPr>
+      <w:r>
+        <w:rPr>
+          <w:b/>
+          <w:bCs/>
+          <w:sz w:val="24"/>
+          <w:szCs w:val="24"/>
+        </w:rPr>
+        <w:t>Checking if a file has been inserted</w:t>
+      </w:r>
+    </w:p>
+    <w:p>
+      <w:pPr>
+        <w:rPr>
+          <w:i/>
+          <w:iCs/>
+          <w:sz w:val="24"/>
+          <w:szCs w:val="24"/>
+        </w:rPr>
+      </w:pPr>
+      <w:r>
+        <w:rPr>
+          <w:sz w:val="24"/>
+          <w:szCs w:val="24"/>
+        </w:rPr>
+        <w:drawing>
+          <wp:anchor distT="0" distB="0" distL="114300" distR="114300" simplePos="0" relativeHeight="251723776" behindDoc="0" locked="0" layoutInCell="1" allowOverlap="1" wp14:anchorId="3388A60B" wp14:editId="4B83BE79">
+            <wp:simplePos x="0" y="0"/>
+            <wp:positionH relativeFrom="margin">
+              <wp:align>left</wp:align>
+            </wp:positionH>
+            <wp:positionV relativeFrom="paragraph">
+              <wp:posOffset>230505</wp:posOffset>
+            </wp:positionV>
+            <wp:extent cx="4877481" cy="247685"/>
+            <wp:effectExtent l="0" t="0" r="0" b="0"/>
+            <wp:wrapThrough wrapText="bothSides">
+              <wp:wrapPolygon edited="0">
+                <wp:start x="0" y="0"/>
+                <wp:lineTo x="0" y="19938"/>
+                <wp:lineTo x="21513" y="19938"/>
+                <wp:lineTo x="21513" y="0"/>
+                <wp:lineTo x="0" y="0"/>
+              </wp:wrapPolygon>
+            </wp:wrapThrough>
+            <wp:docPr id="1966622853" name="Picture 1"/>
+            <wp:cNvGraphicFramePr>
+              <a:graphicFrameLocks xmlns:a="http://schemas.openxmlformats.org/drawingml/2006/main" noChangeAspect="1"/>
+            </wp:cNvGraphicFramePr>
+            <a:graphic xmlns:a="http://schemas.openxmlformats.org/drawingml/2006/main">
+              <a:graphicData uri="http://schemas.openxmlformats.org/drawingml/2006/picture">
+                <pic:pic xmlns:pic="http://schemas.openxmlformats.org/drawingml/2006/picture">
+                  <pic:nvPicPr>
+                    <pic:cNvPr id="1966622853" name=""/>
+                    <pic:cNvPicPr/>
+                  </pic:nvPicPr>
+                  <pic:blipFill>
+                    <a:blip r:embed="rId82">
+                      <a:extLst>
+                        <a:ext uri="{28A0092B-C50C-407E-A947-70E740481C1C}">
+                          <a14:useLocalDpi xmlns:a14="http://schemas.microsoft.com/office/drawing/2010/main" val="0"/>
+                        </a:ext>
+                      </a:extLst>
+                    </a:blip>
+                    <a:stretch>
+                      <a:fillRect/>
+                    </a:stretch>
+                  </pic:blipFill>
+                  <pic:spPr>
+                    <a:xfrm>
+                      <a:off x="0" y="0"/>
+                      <a:ext cx="4877481" cy="247685"/>
+                    </a:xfrm>
+                    <a:prstGeom prst="rect">
+                      <a:avLst/>
+                    </a:prstGeom>
+                  </pic:spPr>
+                </pic:pic>
+              </a:graphicData>
+            </a:graphic>
+          </wp:anchor>
+        </w:drawing>
+      </w:r>
+      <w:r>
+        <w:rPr>
+          <w:i/>
+          <w:iCs/>
+          <w:sz w:val="24"/>
+          <w:szCs w:val="24"/>
+        </w:rPr>
+        <w:t>Docker logs image-gallery-</w:t>
+      </w:r>
+      <w:proofErr w:type="spellStart"/>
+      <w:r>
+        <w:rPr>
+          <w:i/>
+          <w:iCs/>
+          <w:sz w:val="24"/>
+          <w:szCs w:val="24"/>
+        </w:rPr>
+        <w:t>api</w:t>
+      </w:r>
+      <w:proofErr w:type="spellEnd"/>
+    </w:p>
+    <w:p>
+      <w:pPr>
+        <w:rPr>
+          <w:sz w:val="24"/>
+          <w:szCs w:val="24"/>
+        </w:rPr>
+      </w:pPr>
+      <w:r>
+        <w:rPr>
+          <w:sz w:val="24"/>
+          <w:szCs w:val="24"/>
+        </w:rPr>
+        <w:drawing>
+          <wp:anchor distT="0" distB="0" distL="114300" distR="114300" simplePos="0" relativeHeight="251724800" behindDoc="0" locked="0" layoutInCell="1" allowOverlap="1" wp14:anchorId="7BC24345" wp14:editId="47F3F4E3">
+            <wp:simplePos x="0" y="0"/>
+            <wp:positionH relativeFrom="margin">
+              <wp:align>left</wp:align>
+            </wp:positionH>
+            <wp:positionV relativeFrom="paragraph">
+              <wp:posOffset>299720</wp:posOffset>
+            </wp:positionV>
+            <wp:extent cx="4867275" cy="1820545"/>
+            <wp:effectExtent l="0" t="0" r="9525" b="8255"/>
+            <wp:wrapThrough wrapText="bothSides">
+              <wp:wrapPolygon edited="0">
+                <wp:start x="0" y="0"/>
+                <wp:lineTo x="0" y="21472"/>
+                <wp:lineTo x="21558" y="21472"/>
+                <wp:lineTo x="21558" y="0"/>
+                <wp:lineTo x="0" y="0"/>
+              </wp:wrapPolygon>
+            </wp:wrapThrough>
+            <wp:docPr id="636004873" name="Picture 1"/>
+            <wp:cNvGraphicFramePr>
+              <a:graphicFrameLocks xmlns:a="http://schemas.openxmlformats.org/drawingml/2006/main" noChangeAspect="1"/>
+            </wp:cNvGraphicFramePr>
+            <a:graphic xmlns:a="http://schemas.openxmlformats.org/drawingml/2006/main">
+              <a:graphicData uri="http://schemas.openxmlformats.org/drawingml/2006/picture">
+                <pic:pic xmlns:pic="http://schemas.openxmlformats.org/drawingml/2006/picture">
+                  <pic:nvPicPr>
+                    <pic:cNvPr id="636004873" name=""/>
+                    <pic:cNvPicPr/>
+                  </pic:nvPicPr>
+                  <pic:blipFill>
+                    <a:blip r:embed="rId83">
+                      <a:extLst>
+                        <a:ext uri="{28A0092B-C50C-407E-A947-70E740481C1C}">
+                          <a14:useLocalDpi xmlns:a14="http://schemas.microsoft.com/office/drawing/2010/main" val="0"/>
+                        </a:ext>
+                      </a:extLst>
+                    </a:blip>
+                    <a:stretch>
+                      <a:fillRect/>
+                    </a:stretch>
+                  </pic:blipFill>
+                  <pic:spPr>
+                    <a:xfrm>
+                      <a:off x="0" y="0"/>
+                      <a:ext cx="4867275" cy="1820545"/>
+                    </a:xfrm>
+                    <a:prstGeom prst="rect">
+                      <a:avLst/>
+                    </a:prstGeom>
+                  </pic:spPr>
+                </pic:pic>
+              </a:graphicData>
+            </a:graphic>
+            <wp14:sizeRelH relativeFrom="margin">
+              <wp14:pctWidth>0</wp14:pctWidth>
+            </wp14:sizeRelH>
+            <wp14:sizeRelV relativeFrom="margin">
+              <wp14:pctHeight>0</wp14:pctHeight>
+            </wp14:sizeRelV>
+          </wp:anchor>
+        </w:drawing>
+      </w:r>
+    </w:p>
+    <w:p>
+      <w:pPr>
+        <w:rPr>
+          <w:sz w:val="24"/>
+          <w:szCs w:val="24"/>
+        </w:rPr>
+      </w:pPr>
+    </w:p>
     <w:sectPr>
       <w:pgSz w:w="11906" w:h="16838"/>
       <w:pgMar w:top="1440" w:right="1440" w:bottom="1440" w:left="1440" w:header="708" w:footer="708" w:gutter="0"/>
@@ -20856,9 +23048,9 @@
     </w:lvl>
   </w:abstractNum>
   <w:abstractNum w:abstractNumId="6" w15:restartNumberingAfterBreak="0">
-    <w:nsid w:val="536E5967"/>
+    <w:nsid w:val="4F856504"/>
     <w:multiLevelType w:val="hybridMultilevel"/>
-    <w:tmpl w:val="1170451C"/>
+    <w:tmpl w:val="3378F9A2"/>
     <w:lvl w:ilvl="0" w:tplc="0809000F">
       <w:start w:val="1"/>
       <w:numFmt w:val="decimal"/>
@@ -20945,9 +23137,9 @@
     </w:lvl>
   </w:abstractNum>
   <w:abstractNum w:abstractNumId="7" w15:restartNumberingAfterBreak="0">
-    <w:nsid w:val="552C4E8C"/>
+    <w:nsid w:val="536E5967"/>
     <w:multiLevelType w:val="hybridMultilevel"/>
-    <w:tmpl w:val="50AAE044"/>
+    <w:tmpl w:val="1170451C"/>
     <w:lvl w:ilvl="0" w:tplc="0809000F">
       <w:start w:val="1"/>
       <w:numFmt w:val="decimal"/>
@@ -21034,9 +23226,9 @@
     </w:lvl>
   </w:abstractNum>
   <w:abstractNum w:abstractNumId="8" w15:restartNumberingAfterBreak="0">
-    <w:nsid w:val="5F9D66CA"/>
+    <w:nsid w:val="552C4E8C"/>
     <w:multiLevelType w:val="hybridMultilevel"/>
-    <w:tmpl w:val="D870EB1E"/>
+    <w:tmpl w:val="50AAE044"/>
     <w:lvl w:ilvl="0" w:tplc="0809000F">
       <w:start w:val="1"/>
       <w:numFmt w:val="decimal"/>
@@ -21123,6 +23315,95 @@
     </w:lvl>
   </w:abstractNum>
   <w:abstractNum w:abstractNumId="9" w15:restartNumberingAfterBreak="0">
+    <w:nsid w:val="5F9D66CA"/>
+    <w:multiLevelType w:val="hybridMultilevel"/>
+    <w:tmpl w:val="D870EB1E"/>
+    <w:lvl w:ilvl="0" w:tplc="0809000F">
+      <w:start w:val="1"/>
+      <w:numFmt w:val="decimal"/>
+      <w:lvlText w:val="%1."/>
+      <w:lvlJc w:val="left"/>
+      <w:pPr>
+        <w:ind w:left="720" w:hanging="360"/>
+      </w:pPr>
+      <w:rPr>
+        <w:rFonts w:hint="default"/>
+      </w:rPr>
+    </w:lvl>
+    <w:lvl w:ilvl="1" w:tplc="08090019" w:tentative="1">
+      <w:start w:val="1"/>
+      <w:numFmt w:val="lowerLetter"/>
+      <w:lvlText w:val="%2."/>
+      <w:lvlJc w:val="left"/>
+      <w:pPr>
+        <w:ind w:left="1440" w:hanging="360"/>
+      </w:pPr>
+    </w:lvl>
+    <w:lvl w:ilvl="2" w:tplc="0809001B" w:tentative="1">
+      <w:start w:val="1"/>
+      <w:numFmt w:val="lowerRoman"/>
+      <w:lvlText w:val="%3."/>
+      <w:lvlJc w:val="right"/>
+      <w:pPr>
+        <w:ind w:left="2160" w:hanging="180"/>
+      </w:pPr>
+    </w:lvl>
+    <w:lvl w:ilvl="3" w:tplc="0809000F" w:tentative="1">
+      <w:start w:val="1"/>
+      <w:numFmt w:val="decimal"/>
+      <w:lvlText w:val="%4."/>
+      <w:lvlJc w:val="left"/>
+      <w:pPr>
+        <w:ind w:left="2880" w:hanging="360"/>
+      </w:pPr>
+    </w:lvl>
+    <w:lvl w:ilvl="4" w:tplc="08090019" w:tentative="1">
+      <w:start w:val="1"/>
+      <w:numFmt w:val="lowerLetter"/>
+      <w:lvlText w:val="%5."/>
+      <w:lvlJc w:val="left"/>
+      <w:pPr>
+        <w:ind w:left="3600" w:hanging="360"/>
+      </w:pPr>
+    </w:lvl>
+    <w:lvl w:ilvl="5" w:tplc="0809001B" w:tentative="1">
+      <w:start w:val="1"/>
+      <w:numFmt w:val="lowerRoman"/>
+      <w:lvlText w:val="%6."/>
+      <w:lvlJc w:val="right"/>
+      <w:pPr>
+        <w:ind w:left="4320" w:hanging="180"/>
+      </w:pPr>
+    </w:lvl>
+    <w:lvl w:ilvl="6" w:tplc="0809000F" w:tentative="1">
+      <w:start w:val="1"/>
+      <w:numFmt w:val="decimal"/>
+      <w:lvlText w:val="%7."/>
+      <w:lvlJc w:val="left"/>
+      <w:pPr>
+        <w:ind w:left="5040" w:hanging="360"/>
+      </w:pPr>
+    </w:lvl>
+    <w:lvl w:ilvl="7" w:tplc="08090019" w:tentative="1">
+      <w:start w:val="1"/>
+      <w:numFmt w:val="lowerLetter"/>
+      <w:lvlText w:val="%8."/>
+      <w:lvlJc w:val="left"/>
+      <w:pPr>
+        <w:ind w:left="5760" w:hanging="360"/>
+      </w:pPr>
+    </w:lvl>
+    <w:lvl w:ilvl="8" w:tplc="0809001B" w:tentative="1">
+      <w:start w:val="1"/>
+      <w:numFmt w:val="lowerRoman"/>
+      <w:lvlText w:val="%9."/>
+      <w:lvlJc w:val="right"/>
+      <w:pPr>
+        <w:ind w:left="6480" w:hanging="180"/>
+      </w:pPr>
+    </w:lvl>
+  </w:abstractNum>
+  <w:abstractNum w:abstractNumId="10" w15:restartNumberingAfterBreak="0">
     <w:nsid w:val="66675080"/>
     <w:multiLevelType w:val="hybridMultilevel"/>
     <w:tmpl w:val="EEAE2B52"/>
@@ -21212,7 +23493,7 @@
       </w:pPr>
     </w:lvl>
   </w:abstractNum>
-  <w:abstractNum w:abstractNumId="10" w15:restartNumberingAfterBreak="0">
+  <w:abstractNum w:abstractNumId="11" w15:restartNumberingAfterBreak="0">
     <w:nsid w:val="67AB4C5A"/>
     <w:multiLevelType w:val="hybridMultilevel"/>
     <w:tmpl w:val="3D241E52"/>
@@ -21311,13 +23592,13 @@
     <w:abstractNumId w:val="3"/>
   </w:num>
   <w:num w:numId="4" w16cid:durableId="591594646">
-    <w:abstractNumId w:val="10"/>
+    <w:abstractNumId w:val="11"/>
   </w:num>
   <w:num w:numId="5" w16cid:durableId="2099712850">
-    <w:abstractNumId w:val="8"/>
+    <w:abstractNumId w:val="9"/>
   </w:num>
   <w:num w:numId="6" w16cid:durableId="1825855491">
-    <w:abstractNumId w:val="9"/>
+    <w:abstractNumId w:val="10"/>
   </w:num>
   <w:num w:numId="7" w16cid:durableId="226844135">
     <w:abstractNumId w:val="0"/>
@@ -21326,13 +23607,16 @@
     <w:abstractNumId w:val="1"/>
   </w:num>
   <w:num w:numId="9" w16cid:durableId="251815116">
-    <w:abstractNumId w:val="7"/>
+    <w:abstractNumId w:val="8"/>
   </w:num>
   <w:num w:numId="10" w16cid:durableId="2128501909">
-    <w:abstractNumId w:val="6"/>
+    <w:abstractNumId w:val="7"/>
   </w:num>
   <w:num w:numId="11" w16cid:durableId="1353725930">
     <w:abstractNumId w:val="5"/>
+  </w:num>
+  <w:num w:numId="12" w16cid:durableId="205067115">
+    <w:abstractNumId w:val="6"/>
   </w:num>
 </w:numbering>
 </file>

</xml_diff>

<commit_message>
Adding Mongo Client to API service
</commit_message>
<xml_diff>
--- a/React and Python Full Stack App Course.docx
+++ b/React and Python Full Stack App Course.docx
@@ -11555,7 +11555,7 @@
           <w:szCs w:val="24"/>
         </w:rPr>
         <w:drawing>
-          <wp:anchor distT="0" distB="0" distL="114300" distR="114300" simplePos="0" relativeHeight="251692032" behindDoc="0" locked="0" layoutInCell="1" allowOverlap="1" wp14:anchorId="569698B8" wp14:editId="4B87BA5D">
+          <wp:anchor distT="0" distB="0" distL="114300" distR="114300" simplePos="0" relativeHeight="251692032" behindDoc="0" locked="0" layoutInCell="1" allowOverlap="1" wp14:anchorId="569698B8" wp14:editId="51B978CD">
             <wp:simplePos x="0" y="0"/>
             <wp:positionH relativeFrom="column">
               <wp:posOffset>-609600</wp:posOffset>
@@ -21574,6 +21574,7 @@
         <w:rPr>
           <w:b/>
           <w:bCs/>
+          <w:noProof/>
           <w:sz w:val="24"/>
           <w:szCs w:val="24"/>
         </w:rPr>
@@ -21800,6 +21801,7 @@
       </w:pPr>
       <w:r>
         <w:rPr>
+          <w:noProof/>
           <w:sz w:val="24"/>
           <w:szCs w:val="24"/>
         </w:rPr>
@@ -22024,6 +22026,7 @@
       </w:pPr>
       <w:r>
         <w:rPr>
+          <w:noProof/>
           <w:sz w:val="24"/>
           <w:szCs w:val="24"/>
         </w:rPr>
@@ -22287,6 +22290,7 @@
       </w:pPr>
       <w:r>
         <w:rPr>
+          <w:noProof/>
           <w:sz w:val="24"/>
           <w:szCs w:val="24"/>
         </w:rPr>
@@ -22378,6 +22382,7 @@
       </w:pPr>
       <w:r>
         <w:rPr>
+          <w:noProof/>
           <w:sz w:val="24"/>
           <w:szCs w:val="24"/>
         </w:rPr>
@@ -22445,6 +22450,150 @@
           </wp:anchor>
         </w:drawing>
       </w:r>
+    </w:p>
+    <w:p>
+      <w:pPr>
+        <w:rPr>
+          <w:sz w:val="24"/>
+          <w:szCs w:val="24"/>
+        </w:rPr>
+      </w:pPr>
+    </w:p>
+    <w:p>
+      <w:pPr>
+        <w:rPr>
+          <w:sz w:val="24"/>
+          <w:szCs w:val="24"/>
+        </w:rPr>
+      </w:pPr>
+    </w:p>
+    <w:p>
+      <w:pPr>
+        <w:rPr>
+          <w:sz w:val="24"/>
+          <w:szCs w:val="24"/>
+        </w:rPr>
+      </w:pPr>
+    </w:p>
+    <w:p>
+      <w:pPr>
+        <w:rPr>
+          <w:sz w:val="24"/>
+          <w:szCs w:val="24"/>
+        </w:rPr>
+      </w:pPr>
+    </w:p>
+    <w:p>
+      <w:pPr>
+        <w:rPr>
+          <w:sz w:val="24"/>
+          <w:szCs w:val="24"/>
+        </w:rPr>
+      </w:pPr>
+    </w:p>
+    <w:p>
+      <w:pPr>
+        <w:rPr>
+          <w:sz w:val="24"/>
+          <w:szCs w:val="24"/>
+        </w:rPr>
+      </w:pPr>
+    </w:p>
+    <w:p>
+      <w:pPr>
+        <w:rPr>
+          <w:sz w:val="24"/>
+          <w:szCs w:val="24"/>
+        </w:rPr>
+      </w:pPr>
+    </w:p>
+    <w:p>
+      <w:pPr>
+        <w:rPr>
+          <w:sz w:val="24"/>
+          <w:szCs w:val="24"/>
+        </w:rPr>
+      </w:pPr>
+      <w:r>
+        <w:rPr>
+          <w:b/>
+          <w:bCs/>
+          <w:sz w:val="24"/>
+          <w:szCs w:val="24"/>
+        </w:rPr>
+        <w:t>Reusing Mongo Client</w:t>
+      </w:r>
+      <w:r>
+        <w:rPr>
+          <w:b/>
+          <w:bCs/>
+          <w:sz w:val="24"/>
+          <w:szCs w:val="24"/>
+        </w:rPr>
+        <w:br/>
+      </w:r>
+      <w:r>
+        <w:rPr>
+          <w:sz w:val="24"/>
+          <w:szCs w:val="24"/>
+        </w:rPr>
+        <w:t xml:space="preserve">We will utilise the </w:t>
+      </w:r>
+      <w:proofErr w:type="spellStart"/>
+      <w:r>
+        <w:rPr>
+          <w:sz w:val="24"/>
+          <w:szCs w:val="24"/>
+        </w:rPr>
+        <w:t>mongo_client</w:t>
+      </w:r>
+      <w:proofErr w:type="spellEnd"/>
+      <w:r>
+        <w:rPr>
+          <w:sz w:val="24"/>
+          <w:szCs w:val="24"/>
+        </w:rPr>
+        <w:t xml:space="preserve"> we created and import it into other modules. It does not make sense to create multiple instances of the client in different modules each time you require connection to MongoDB. </w:t>
+      </w:r>
+    </w:p>
+    <w:p>
+      <w:pPr>
+        <w:rPr>
+          <w:sz w:val="24"/>
+          <w:szCs w:val="24"/>
+        </w:rPr>
+      </w:pPr>
+      <w:r>
+        <w:rPr>
+          <w:sz w:val="24"/>
+          <w:szCs w:val="24"/>
+        </w:rPr>
+        <w:t xml:space="preserve">It makes sense to reuse only a single instance, which is why we created a separate </w:t>
+      </w:r>
+      <w:proofErr w:type="spellStart"/>
+      <w:r>
+        <w:rPr>
+          <w:sz w:val="24"/>
+          <w:szCs w:val="24"/>
+        </w:rPr>
+        <w:t>mongo_client</w:t>
+      </w:r>
+      <w:proofErr w:type="spellEnd"/>
+      <w:r>
+        <w:rPr>
+          <w:sz w:val="24"/>
+          <w:szCs w:val="24"/>
+        </w:rPr>
+        <w:t xml:space="preserve"> module.</w:t>
+      </w:r>
+    </w:p>
+    <w:p>
+      <w:pPr>
+        <w:rPr>
+          <w:sz w:val="24"/>
+          <w:szCs w:val="24"/>
+        </w:rPr>
+      </w:pPr>
     </w:p>
     <w:p>
       <w:pPr>

</xml_diff>